<commit_message>
SRS without Context Diagram
</commit_message>
<xml_diff>
--- a/Documentes/Belshifa SRS.docx
+++ b/Documentes/Belshifa SRS.docx
@@ -1139,7 +1139,6 @@
                                 <w:szCs w:val="48"/>
                               </w:rPr>
                             </w:pPr>
-                            <w:proofErr w:type="spellStart"/>
                             <w:r>
                               <w:rPr>
                                 <w:sz w:val="48"/>
@@ -1148,7 +1147,6 @@
                               </w:rPr>
                               <w:t>ھﺎدى</w:t>
                             </w:r>
-                            <w:proofErr w:type="spellEnd"/>
                             <w:r>
                               <w:rPr>
                                 <w:spacing w:val="-26"/>
@@ -1158,7 +1156,6 @@
                               </w:rPr>
                               <w:t xml:space="preserve"> </w:t>
                             </w:r>
-                            <w:proofErr w:type="spellStart"/>
                             <w:r>
                               <w:rPr>
                                 <w:sz w:val="48"/>
@@ -1167,7 +1164,6 @@
                               </w:rPr>
                               <w:t>اﻳﮭﺎب</w:t>
                             </w:r>
-                            <w:proofErr w:type="spellEnd"/>
                             <w:r>
                               <w:rPr>
                                 <w:spacing w:val="-26"/>
@@ -1177,7 +1173,6 @@
                               </w:rPr>
                               <w:t xml:space="preserve"> </w:t>
                             </w:r>
-                            <w:proofErr w:type="spellStart"/>
                             <w:r>
                               <w:rPr>
                                 <w:sz w:val="48"/>
@@ -1186,7 +1181,6 @@
                               </w:rPr>
                               <w:t>رﺟﺎء</w:t>
                             </w:r>
-                            <w:proofErr w:type="spellEnd"/>
                             <w:r>
                               <w:rPr>
                                 <w:spacing w:val="-27"/>
@@ -1196,7 +1190,6 @@
                               </w:rPr>
                               <w:t xml:space="preserve"> </w:t>
                             </w:r>
-                            <w:proofErr w:type="spellStart"/>
                             <w:r>
                               <w:rPr>
                                 <w:sz w:val="48"/>
@@ -1205,7 +1198,6 @@
                               </w:rPr>
                               <w:t>اﺣﻤﺪ</w:t>
                             </w:r>
-                            <w:proofErr w:type="spellEnd"/>
                           </w:p>
                           <w:p>
                             <w:pPr>
@@ -1244,7 +1236,6 @@
                           <w:szCs w:val="48"/>
                         </w:rPr>
                       </w:pPr>
-                      <w:proofErr w:type="spellStart"/>
                       <w:r>
                         <w:rPr>
                           <w:sz w:val="48"/>
@@ -1253,7 +1244,6 @@
                         </w:rPr>
                         <w:t>ھﺎدى</w:t>
                       </w:r>
-                      <w:proofErr w:type="spellEnd"/>
                       <w:r>
                         <w:rPr>
                           <w:spacing w:val="-26"/>
@@ -1263,7 +1253,6 @@
                         </w:rPr>
                         <w:t xml:space="preserve"> </w:t>
                       </w:r>
-                      <w:proofErr w:type="spellStart"/>
                       <w:r>
                         <w:rPr>
                           <w:sz w:val="48"/>
@@ -1272,7 +1261,6 @@
                         </w:rPr>
                         <w:t>اﻳﮭﺎب</w:t>
                       </w:r>
-                      <w:proofErr w:type="spellEnd"/>
                       <w:r>
                         <w:rPr>
                           <w:spacing w:val="-26"/>
@@ -1282,7 +1270,6 @@
                         </w:rPr>
                         <w:t xml:space="preserve"> </w:t>
                       </w:r>
-                      <w:proofErr w:type="spellStart"/>
                       <w:r>
                         <w:rPr>
                           <w:sz w:val="48"/>
@@ -1291,7 +1278,6 @@
                         </w:rPr>
                         <w:t>رﺟﺎء</w:t>
                       </w:r>
-                      <w:proofErr w:type="spellEnd"/>
                       <w:r>
                         <w:rPr>
                           <w:spacing w:val="-27"/>
@@ -1301,7 +1287,6 @@
                         </w:rPr>
                         <w:t xml:space="preserve"> </w:t>
                       </w:r>
-                      <w:proofErr w:type="spellStart"/>
                       <w:r>
                         <w:rPr>
                           <w:sz w:val="48"/>
@@ -1310,7 +1295,6 @@
                         </w:rPr>
                         <w:t>اﺣﻤﺪ</w:t>
                       </w:r>
-                      <w:proofErr w:type="spellEnd"/>
                     </w:p>
                     <w:p>
                       <w:pPr>
@@ -1405,7 +1389,6 @@
                                 <w:szCs w:val="48"/>
                               </w:rPr>
                             </w:pPr>
-                            <w:proofErr w:type="spellStart"/>
                             <w:r>
                               <w:rPr>
                                 <w:sz w:val="48"/>
@@ -1423,7 +1406,6 @@
                               </w:rPr>
                               <w:t>ﻳﻪ</w:t>
                             </w:r>
-                            <w:proofErr w:type="spellEnd"/>
                             <w:r>
                               <w:rPr>
                                 <w:sz w:val="48"/>
@@ -1432,7 +1414,6 @@
                               </w:rPr>
                               <w:t xml:space="preserve"> </w:t>
                             </w:r>
-                            <w:proofErr w:type="spellStart"/>
                             <w:r>
                               <w:rPr>
                                 <w:rFonts w:hint="cs"/>
@@ -1442,7 +1423,6 @@
                               </w:rPr>
                               <w:t>ﻣﺤﻤﺪ</w:t>
                             </w:r>
-                            <w:proofErr w:type="spellEnd"/>
                             <w:r>
                               <w:rPr>
                                 <w:sz w:val="48"/>
@@ -1451,7 +1431,6 @@
                               </w:rPr>
                               <w:t xml:space="preserve"> </w:t>
                             </w:r>
-                            <w:proofErr w:type="spellStart"/>
                             <w:r>
                               <w:rPr>
                                 <w:rFonts w:hint="cs"/>
@@ -1479,14 +1458,12 @@
                               </w:rPr>
                               <w:t>ﻟﻌﺰﻳﺰ</w:t>
                             </w:r>
-                            <w:proofErr w:type="spellEnd"/>
                             <w:r>
                               <w:rPr>
                                 <w:rtl/>
                               </w:rPr>
                               <w:t xml:space="preserve"> </w:t>
                             </w:r>
-                            <w:proofErr w:type="spellStart"/>
                             <w:r>
                               <w:rPr>
                                 <w:sz w:val="48"/>
@@ -1495,7 +1472,6 @@
                               </w:rPr>
                               <w:t>اﺑﺮاھﯿﻢ</w:t>
                             </w:r>
-                            <w:proofErr w:type="spellEnd"/>
                           </w:p>
                         </w:txbxContent>
                       </wps:txbx>
@@ -1526,7 +1502,6 @@
                           <w:szCs w:val="48"/>
                         </w:rPr>
                       </w:pPr>
-                      <w:proofErr w:type="spellStart"/>
                       <w:r>
                         <w:rPr>
                           <w:sz w:val="48"/>
@@ -1544,7 +1519,6 @@
                         </w:rPr>
                         <w:t>ﻳﻪ</w:t>
                       </w:r>
-                      <w:proofErr w:type="spellEnd"/>
                       <w:r>
                         <w:rPr>
                           <w:sz w:val="48"/>
@@ -1553,7 +1527,6 @@
                         </w:rPr>
                         <w:t xml:space="preserve"> </w:t>
                       </w:r>
-                      <w:proofErr w:type="spellStart"/>
                       <w:r>
                         <w:rPr>
                           <w:rFonts w:hint="cs"/>
@@ -1563,7 +1536,6 @@
                         </w:rPr>
                         <w:t>ﻣﺤﻤﺪ</w:t>
                       </w:r>
-                      <w:proofErr w:type="spellEnd"/>
                       <w:r>
                         <w:rPr>
                           <w:sz w:val="48"/>
@@ -1572,7 +1544,6 @@
                         </w:rPr>
                         <w:t xml:space="preserve"> </w:t>
                       </w:r>
-                      <w:proofErr w:type="spellStart"/>
                       <w:r>
                         <w:rPr>
                           <w:rFonts w:hint="cs"/>
@@ -1600,14 +1571,12 @@
                         </w:rPr>
                         <w:t>ﻟﻌﺰﻳﺰ</w:t>
                       </w:r>
-                      <w:proofErr w:type="spellEnd"/>
                       <w:r>
                         <w:rPr>
                           <w:rtl/>
                         </w:rPr>
                         <w:t xml:space="preserve"> </w:t>
                       </w:r>
-                      <w:proofErr w:type="spellStart"/>
                       <w:r>
                         <w:rPr>
                           <w:sz w:val="48"/>
@@ -1616,7 +1585,6 @@
                         </w:rPr>
                         <w:t>اﺑﺮاھﯿﻢ</w:t>
                       </w:r>
-                      <w:proofErr w:type="spellEnd"/>
                     </w:p>
                   </w:txbxContent>
                 </v:textbox>
@@ -1704,7 +1672,6 @@
                                 <w:szCs w:val="48"/>
                               </w:rPr>
                             </w:pPr>
-                            <w:proofErr w:type="spellStart"/>
                             <w:r>
                               <w:rPr>
                                 <w:sz w:val="48"/>
@@ -1722,7 +1689,6 @@
                               </w:rPr>
                               <w:t>ﺳﯿﻢ</w:t>
                             </w:r>
-                            <w:proofErr w:type="spellEnd"/>
                             <w:r>
                               <w:rPr>
                                 <w:sz w:val="48"/>
@@ -1731,7 +1697,6 @@
                               </w:rPr>
                               <w:t xml:space="preserve"> </w:t>
                             </w:r>
-                            <w:proofErr w:type="spellStart"/>
                             <w:r>
                               <w:rPr>
                                 <w:rFonts w:hint="cs"/>
@@ -1750,7 +1715,6 @@
                               </w:rPr>
                               <w:t>ه</w:t>
                             </w:r>
-                            <w:proofErr w:type="spellEnd"/>
                             <w:r>
                               <w:rPr>
                                 <w:sz w:val="48"/>
@@ -1759,7 +1723,6 @@
                               </w:rPr>
                               <w:t xml:space="preserve"> </w:t>
                             </w:r>
-                            <w:proofErr w:type="spellStart"/>
                             <w:r>
                               <w:rPr>
                                 <w:rFonts w:hint="cs"/>
@@ -1769,7 +1732,6 @@
                               </w:rPr>
                               <w:t>ﻓﺘﺤﻰ</w:t>
                             </w:r>
-                            <w:proofErr w:type="spellEnd"/>
                             <w:r>
                               <w:rPr>
                                 <w:sz w:val="48"/>
@@ -1778,7 +1740,6 @@
                               </w:rPr>
                               <w:t xml:space="preserve"> </w:t>
                             </w:r>
-                            <w:proofErr w:type="spellStart"/>
                             <w:r>
                               <w:rPr>
                                 <w:rFonts w:hint="cs"/>
@@ -1797,7 +1758,6 @@
                               </w:rPr>
                               <w:t>ه</w:t>
                             </w:r>
-                            <w:proofErr w:type="spellEnd"/>
                           </w:p>
                         </w:txbxContent>
                       </wps:txbx>
@@ -1828,7 +1788,6 @@
                           <w:szCs w:val="48"/>
                         </w:rPr>
                       </w:pPr>
-                      <w:proofErr w:type="spellStart"/>
                       <w:r>
                         <w:rPr>
                           <w:sz w:val="48"/>
@@ -1846,7 +1805,6 @@
                         </w:rPr>
                         <w:t>ﺳﯿﻢ</w:t>
                       </w:r>
-                      <w:proofErr w:type="spellEnd"/>
                       <w:r>
                         <w:rPr>
                           <w:sz w:val="48"/>
@@ -1855,7 +1813,6 @@
                         </w:rPr>
                         <w:t xml:space="preserve"> </w:t>
                       </w:r>
-                      <w:proofErr w:type="spellStart"/>
                       <w:r>
                         <w:rPr>
                           <w:rFonts w:hint="cs"/>
@@ -1874,7 +1831,6 @@
                         </w:rPr>
                         <w:t>ه</w:t>
                       </w:r>
-                      <w:proofErr w:type="spellEnd"/>
                       <w:r>
                         <w:rPr>
                           <w:sz w:val="48"/>
@@ -1883,7 +1839,6 @@
                         </w:rPr>
                         <w:t xml:space="preserve"> </w:t>
                       </w:r>
-                      <w:proofErr w:type="spellStart"/>
                       <w:r>
                         <w:rPr>
                           <w:rFonts w:hint="cs"/>
@@ -1893,7 +1848,6 @@
                         </w:rPr>
                         <w:t>ﻓﺘﺤﻰ</w:t>
                       </w:r>
-                      <w:proofErr w:type="spellEnd"/>
                       <w:r>
                         <w:rPr>
                           <w:sz w:val="48"/>
@@ -1902,7 +1856,6 @@
                         </w:rPr>
                         <w:t xml:space="preserve"> </w:t>
                       </w:r>
-                      <w:proofErr w:type="spellStart"/>
                       <w:r>
                         <w:rPr>
                           <w:rFonts w:hint="cs"/>
@@ -1921,7 +1874,6 @@
                         </w:rPr>
                         <w:t>ه</w:t>
                       </w:r>
-                      <w:proofErr w:type="spellEnd"/>
                     </w:p>
                   </w:txbxContent>
                 </v:textbox>
@@ -1984,7 +1936,6 @@
                                 <w:szCs w:val="48"/>
                               </w:rPr>
                             </w:pPr>
-                            <w:proofErr w:type="spellStart"/>
                             <w:r>
                               <w:rPr>
                                 <w:sz w:val="48"/>
@@ -2002,7 +1953,6 @@
                               </w:rPr>
                               <w:t>ﯿﺜﻢ</w:t>
                             </w:r>
-                            <w:proofErr w:type="spellEnd"/>
                             <w:r>
                               <w:rPr>
                                 <w:sz w:val="48"/>
@@ -2011,7 +1961,6 @@
                               </w:rPr>
                               <w:t xml:space="preserve"> </w:t>
                             </w:r>
-                            <w:proofErr w:type="spellStart"/>
                             <w:r>
                               <w:rPr>
                                 <w:rFonts w:hint="cs"/>
@@ -2030,23 +1979,13 @@
                               </w:rPr>
                               <w:t>د</w:t>
                             </w:r>
-                            <w:proofErr w:type="spellEnd"/>
                             <w:r>
                               <w:rPr>
                                 <w:sz w:val="48"/>
                                 <w:szCs w:val="48"/>
                                 <w:rtl/>
                               </w:rPr>
-                              <w:t xml:space="preserve"> </w:t>
-                            </w:r>
-                            <w:proofErr w:type="spellStart"/>
-                            <w:r>
-                              <w:rPr>
-                                <w:sz w:val="48"/>
-                                <w:szCs w:val="48"/>
-                                <w:rtl/>
-                              </w:rPr>
-                              <w:t>ا</w:t>
+                              <w:t xml:space="preserve"> ا</w:t>
                             </w:r>
                             <w:r>
                               <w:rPr>
@@ -2057,7 +1996,6 @@
                               </w:rPr>
                               <w:t>ﻟﺴﯿﺪ</w:t>
                             </w:r>
-                            <w:proofErr w:type="spellEnd"/>
                             <w:r>
                               <w:rPr>
                                 <w:sz w:val="48"/>
@@ -2066,7 +2004,6 @@
                               </w:rPr>
                               <w:t xml:space="preserve"> </w:t>
                             </w:r>
-                            <w:proofErr w:type="spellStart"/>
                             <w:r>
                               <w:rPr>
                                 <w:rFonts w:hint="cs"/>
@@ -2085,7 +2022,6 @@
                               </w:rPr>
                               <w:t>د</w:t>
                             </w:r>
-                            <w:proofErr w:type="spellEnd"/>
                           </w:p>
                         </w:txbxContent>
                       </wps:txbx>
@@ -2116,7 +2052,6 @@
                           <w:szCs w:val="48"/>
                         </w:rPr>
                       </w:pPr>
-                      <w:proofErr w:type="spellStart"/>
                       <w:r>
                         <w:rPr>
                           <w:sz w:val="48"/>
@@ -2134,7 +2069,6 @@
                         </w:rPr>
                         <w:t>ﯿﺜﻢ</w:t>
                       </w:r>
-                      <w:proofErr w:type="spellEnd"/>
                       <w:r>
                         <w:rPr>
                           <w:sz w:val="48"/>
@@ -2143,7 +2077,6 @@
                         </w:rPr>
                         <w:t xml:space="preserve"> </w:t>
                       </w:r>
-                      <w:proofErr w:type="spellStart"/>
                       <w:r>
                         <w:rPr>
                           <w:rFonts w:hint="cs"/>
@@ -2162,23 +2095,13 @@
                         </w:rPr>
                         <w:t>د</w:t>
                       </w:r>
-                      <w:proofErr w:type="spellEnd"/>
                       <w:r>
                         <w:rPr>
                           <w:sz w:val="48"/>
                           <w:szCs w:val="48"/>
                           <w:rtl/>
                         </w:rPr>
-                        <w:t xml:space="preserve"> </w:t>
-                      </w:r>
-                      <w:proofErr w:type="spellStart"/>
-                      <w:r>
-                        <w:rPr>
-                          <w:sz w:val="48"/>
-                          <w:szCs w:val="48"/>
-                          <w:rtl/>
-                        </w:rPr>
-                        <w:t>ا</w:t>
+                        <w:t xml:space="preserve"> ا</w:t>
                       </w:r>
                       <w:r>
                         <w:rPr>
@@ -2189,7 +2112,6 @@
                         </w:rPr>
                         <w:t>ﻟﺴﯿﺪ</w:t>
                       </w:r>
-                      <w:proofErr w:type="spellEnd"/>
                       <w:r>
                         <w:rPr>
                           <w:sz w:val="48"/>
@@ -2198,7 +2120,6 @@
                         </w:rPr>
                         <w:t xml:space="preserve"> </w:t>
                       </w:r>
-                      <w:proofErr w:type="spellStart"/>
                       <w:r>
                         <w:rPr>
                           <w:rFonts w:hint="cs"/>
@@ -2217,7 +2138,6 @@
                         </w:rPr>
                         <w:t>د</w:t>
                       </w:r>
-                      <w:proofErr w:type="spellEnd"/>
                     </w:p>
                   </w:txbxContent>
                 </v:textbox>
@@ -2280,7 +2200,6 @@
                                 <w:szCs w:val="48"/>
                               </w:rPr>
                             </w:pPr>
-                            <w:proofErr w:type="spellStart"/>
                             <w:r>
                               <w:rPr>
                                 <w:sz w:val="48"/>
@@ -2298,7 +2217,6 @@
                               </w:rPr>
                               <w:t>ﺎﻧﻰ</w:t>
                             </w:r>
-                            <w:proofErr w:type="spellEnd"/>
                             <w:r>
                               <w:rPr>
                                 <w:sz w:val="48"/>
@@ -2307,7 +2225,6 @@
                               </w:rPr>
                               <w:t xml:space="preserve"> </w:t>
                             </w:r>
-                            <w:proofErr w:type="spellStart"/>
                             <w:r>
                               <w:rPr>
                                 <w:rFonts w:hint="cs"/>
@@ -2317,7 +2234,6 @@
                               </w:rPr>
                               <w:t>ﻣﺤﻤﺪ</w:t>
                             </w:r>
-                            <w:proofErr w:type="spellEnd"/>
                             <w:r>
                               <w:rPr>
                                 <w:sz w:val="48"/>
@@ -2326,7 +2242,6 @@
                               </w:rPr>
                               <w:t xml:space="preserve"> </w:t>
                             </w:r>
-                            <w:proofErr w:type="spellStart"/>
                             <w:r>
                               <w:rPr>
                                 <w:rFonts w:hint="cs"/>
@@ -2336,23 +2251,13 @@
                               </w:rPr>
                               <w:t>ﺳﯿﺪ</w:t>
                             </w:r>
-                            <w:proofErr w:type="spellEnd"/>
                             <w:r>
                               <w:rPr>
                                 <w:sz w:val="48"/>
                                 <w:szCs w:val="48"/>
                                 <w:rtl/>
                               </w:rPr>
-                              <w:t xml:space="preserve"> </w:t>
-                            </w:r>
-                            <w:proofErr w:type="spellStart"/>
-                            <w:r>
-                              <w:rPr>
-                                <w:sz w:val="48"/>
-                                <w:szCs w:val="48"/>
-                                <w:rtl/>
-                              </w:rPr>
-                              <w:t>ا</w:t>
+                              <w:t xml:space="preserve"> ا</w:t>
                             </w:r>
                             <w:r>
                               <w:rPr>
@@ -2363,7 +2268,6 @@
                               </w:rPr>
                               <w:t>ﺣﻤﺪ</w:t>
                             </w:r>
-                            <w:proofErr w:type="spellEnd"/>
                           </w:p>
                         </w:txbxContent>
                       </wps:txbx>
@@ -2394,7 +2298,6 @@
                           <w:szCs w:val="48"/>
                         </w:rPr>
                       </w:pPr>
-                      <w:proofErr w:type="spellStart"/>
                       <w:r>
                         <w:rPr>
                           <w:sz w:val="48"/>
@@ -2412,7 +2315,6 @@
                         </w:rPr>
                         <w:t>ﺎﻧﻰ</w:t>
                       </w:r>
-                      <w:proofErr w:type="spellEnd"/>
                       <w:r>
                         <w:rPr>
                           <w:sz w:val="48"/>
@@ -2421,7 +2323,6 @@
                         </w:rPr>
                         <w:t xml:space="preserve"> </w:t>
                       </w:r>
-                      <w:proofErr w:type="spellStart"/>
                       <w:r>
                         <w:rPr>
                           <w:rFonts w:hint="cs"/>
@@ -2431,7 +2332,6 @@
                         </w:rPr>
                         <w:t>ﻣﺤﻤﺪ</w:t>
                       </w:r>
-                      <w:proofErr w:type="spellEnd"/>
                       <w:r>
                         <w:rPr>
                           <w:sz w:val="48"/>
@@ -2440,7 +2340,6 @@
                         </w:rPr>
                         <w:t xml:space="preserve"> </w:t>
                       </w:r>
-                      <w:proofErr w:type="spellStart"/>
                       <w:r>
                         <w:rPr>
                           <w:rFonts w:hint="cs"/>
@@ -2450,23 +2349,13 @@
                         </w:rPr>
                         <w:t>ﺳﯿﺪ</w:t>
                       </w:r>
-                      <w:proofErr w:type="spellEnd"/>
                       <w:r>
                         <w:rPr>
                           <w:sz w:val="48"/>
                           <w:szCs w:val="48"/>
                           <w:rtl/>
                         </w:rPr>
-                        <w:t xml:space="preserve"> </w:t>
-                      </w:r>
-                      <w:proofErr w:type="spellStart"/>
-                      <w:r>
-                        <w:rPr>
-                          <w:sz w:val="48"/>
-                          <w:szCs w:val="48"/>
-                          <w:rtl/>
-                        </w:rPr>
-                        <w:t>ا</w:t>
+                        <w:t xml:space="preserve"> ا</w:t>
                       </w:r>
                       <w:r>
                         <w:rPr>
@@ -2477,7 +2366,6 @@
                         </w:rPr>
                         <w:t>ﺣﻤﺪ</w:t>
                       </w:r>
-                      <w:proofErr w:type="spellEnd"/>
                     </w:p>
                   </w:txbxContent>
                 </v:textbox>
@@ -2540,7 +2428,6 @@
                                 <w:szCs w:val="48"/>
                               </w:rPr>
                             </w:pPr>
-                            <w:proofErr w:type="spellStart"/>
                             <w:r>
                               <w:rPr>
                                 <w:sz w:val="48"/>
@@ -2567,7 +2454,6 @@
                               </w:rPr>
                               <w:t>دى</w:t>
                             </w:r>
-                            <w:proofErr w:type="spellEnd"/>
                             <w:r>
                               <w:rPr>
                                 <w:sz w:val="48"/>
@@ -2576,7 +2462,6 @@
                               </w:rPr>
                               <w:t xml:space="preserve"> </w:t>
                             </w:r>
-                            <w:proofErr w:type="spellStart"/>
                             <w:r>
                               <w:rPr>
                                 <w:rFonts w:hint="cs"/>
@@ -2604,7 +2489,6 @@
                               </w:rPr>
                               <w:t>ﻒ</w:t>
                             </w:r>
-                            <w:proofErr w:type="spellEnd"/>
                             <w:r>
                               <w:rPr>
                                 <w:sz w:val="48"/>
@@ -2613,7 +2497,6 @@
                               </w:rPr>
                               <w:t xml:space="preserve"> </w:t>
                             </w:r>
-                            <w:proofErr w:type="spellStart"/>
                             <w:r>
                               <w:rPr>
                                 <w:rFonts w:hint="cs"/>
@@ -2623,7 +2506,6 @@
                               </w:rPr>
                               <w:t>ﺳﯿﺪ</w:t>
                             </w:r>
-                            <w:proofErr w:type="spellEnd"/>
                             <w:r>
                               <w:rPr>
                                 <w:sz w:val="48"/>
@@ -2632,7 +2514,6 @@
                               </w:rPr>
                               <w:t xml:space="preserve"> </w:t>
                             </w:r>
-                            <w:proofErr w:type="spellStart"/>
                             <w:r>
                               <w:rPr>
                                 <w:rFonts w:hint="cs"/>
@@ -2642,7 +2523,6 @@
                               </w:rPr>
                               <w:t>ﻣﺤﻤﺪ</w:t>
                             </w:r>
-                            <w:proofErr w:type="spellEnd"/>
                           </w:p>
                         </w:txbxContent>
                       </wps:txbx>
@@ -2673,7 +2553,6 @@
                           <w:szCs w:val="48"/>
                         </w:rPr>
                       </w:pPr>
-                      <w:proofErr w:type="spellStart"/>
                       <w:r>
                         <w:rPr>
                           <w:sz w:val="48"/>
@@ -2700,7 +2579,6 @@
                         </w:rPr>
                         <w:t>دى</w:t>
                       </w:r>
-                      <w:proofErr w:type="spellEnd"/>
                       <w:r>
                         <w:rPr>
                           <w:sz w:val="48"/>
@@ -2709,7 +2587,6 @@
                         </w:rPr>
                         <w:t xml:space="preserve"> </w:t>
                       </w:r>
-                      <w:proofErr w:type="spellStart"/>
                       <w:r>
                         <w:rPr>
                           <w:rFonts w:hint="cs"/>
@@ -2737,7 +2614,6 @@
                         </w:rPr>
                         <w:t>ﻒ</w:t>
                       </w:r>
-                      <w:proofErr w:type="spellEnd"/>
                       <w:r>
                         <w:rPr>
                           <w:sz w:val="48"/>
@@ -2746,7 +2622,6 @@
                         </w:rPr>
                         <w:t xml:space="preserve"> </w:t>
                       </w:r>
-                      <w:proofErr w:type="spellStart"/>
                       <w:r>
                         <w:rPr>
                           <w:rFonts w:hint="cs"/>
@@ -2756,7 +2631,6 @@
                         </w:rPr>
                         <w:t>ﺳﯿﺪ</w:t>
                       </w:r>
-                      <w:proofErr w:type="spellEnd"/>
                       <w:r>
                         <w:rPr>
                           <w:sz w:val="48"/>
@@ -2765,7 +2639,6 @@
                         </w:rPr>
                         <w:t xml:space="preserve"> </w:t>
                       </w:r>
-                      <w:proofErr w:type="spellStart"/>
                       <w:r>
                         <w:rPr>
                           <w:rFonts w:hint="cs"/>
@@ -2775,7 +2648,6 @@
                         </w:rPr>
                         <w:t>ﻣﺤﻤﺪ</w:t>
                       </w:r>
-                      <w:proofErr w:type="spellEnd"/>
                     </w:p>
                   </w:txbxContent>
                 </v:textbox>
@@ -2838,7 +2710,6 @@
                                 <w:szCs w:val="48"/>
                               </w:rPr>
                             </w:pPr>
-                            <w:proofErr w:type="spellStart"/>
                             <w:r>
                               <w:rPr>
                                 <w:sz w:val="48"/>
@@ -2865,23 +2736,13 @@
                               </w:rPr>
                               <w:t>دى</w:t>
                             </w:r>
-                            <w:proofErr w:type="spellEnd"/>
                             <w:r>
                               <w:rPr>
                                 <w:sz w:val="48"/>
                                 <w:szCs w:val="48"/>
                                 <w:rtl/>
                               </w:rPr>
-                              <w:t xml:space="preserve"> </w:t>
-                            </w:r>
-                            <w:proofErr w:type="spellStart"/>
-                            <w:r>
-                              <w:rPr>
-                                <w:sz w:val="48"/>
-                                <w:szCs w:val="48"/>
-                                <w:rtl/>
-                              </w:rPr>
-                              <w:t>ا</w:t>
+                              <w:t xml:space="preserve"> ا</w:t>
                             </w:r>
                             <w:r>
                               <w:rPr>
@@ -2892,7 +2753,6 @@
                               </w:rPr>
                               <w:t>ﺣﻤﺪ</w:t>
                             </w:r>
-                            <w:proofErr w:type="spellEnd"/>
                             <w:r>
                               <w:rPr>
                                 <w:sz w:val="48"/>
@@ -2901,7 +2761,6 @@
                               </w:rPr>
                               <w:t xml:space="preserve"> </w:t>
                             </w:r>
-                            <w:proofErr w:type="spellStart"/>
                             <w:r>
                               <w:rPr>
                                 <w:rFonts w:hint="cs"/>
@@ -2911,23 +2770,13 @@
                               </w:rPr>
                               <w:t>ﻋﺒﺪ</w:t>
                             </w:r>
-                            <w:proofErr w:type="spellEnd"/>
                             <w:r>
                               <w:rPr>
                                 <w:sz w:val="48"/>
                                 <w:szCs w:val="48"/>
                                 <w:rtl/>
                               </w:rPr>
-                              <w:t xml:space="preserve"> </w:t>
-                            </w:r>
-                            <w:proofErr w:type="spellStart"/>
-                            <w:r>
-                              <w:rPr>
-                                <w:sz w:val="48"/>
-                                <w:szCs w:val="48"/>
-                                <w:rtl/>
-                              </w:rPr>
-                              <w:t>ا</w:t>
+                              <w:t xml:space="preserve"> ا</w:t>
                             </w:r>
                             <w:r>
                               <w:rPr>
@@ -2947,7 +2796,6 @@
                               </w:rPr>
                               <w:t>م</w:t>
                             </w:r>
-                            <w:proofErr w:type="spellEnd"/>
                           </w:p>
                         </w:txbxContent>
                       </wps:txbx>
@@ -2978,7 +2826,6 @@
                           <w:szCs w:val="48"/>
                         </w:rPr>
                       </w:pPr>
-                      <w:proofErr w:type="spellStart"/>
                       <w:r>
                         <w:rPr>
                           <w:sz w:val="48"/>
@@ -3005,23 +2852,13 @@
                         </w:rPr>
                         <w:t>دى</w:t>
                       </w:r>
-                      <w:proofErr w:type="spellEnd"/>
                       <w:r>
                         <w:rPr>
                           <w:sz w:val="48"/>
                           <w:szCs w:val="48"/>
                           <w:rtl/>
                         </w:rPr>
-                        <w:t xml:space="preserve"> </w:t>
-                      </w:r>
-                      <w:proofErr w:type="spellStart"/>
-                      <w:r>
-                        <w:rPr>
-                          <w:sz w:val="48"/>
-                          <w:szCs w:val="48"/>
-                          <w:rtl/>
-                        </w:rPr>
-                        <w:t>ا</w:t>
+                        <w:t xml:space="preserve"> ا</w:t>
                       </w:r>
                       <w:r>
                         <w:rPr>
@@ -3032,7 +2869,6 @@
                         </w:rPr>
                         <w:t>ﺣﻤﺪ</w:t>
                       </w:r>
-                      <w:proofErr w:type="spellEnd"/>
                       <w:r>
                         <w:rPr>
                           <w:sz w:val="48"/>
@@ -3041,7 +2877,6 @@
                         </w:rPr>
                         <w:t xml:space="preserve"> </w:t>
                       </w:r>
-                      <w:proofErr w:type="spellStart"/>
                       <w:r>
                         <w:rPr>
                           <w:rFonts w:hint="cs"/>
@@ -3051,23 +2886,13 @@
                         </w:rPr>
                         <w:t>ﻋﺒﺪ</w:t>
                       </w:r>
-                      <w:proofErr w:type="spellEnd"/>
                       <w:r>
                         <w:rPr>
                           <w:sz w:val="48"/>
                           <w:szCs w:val="48"/>
                           <w:rtl/>
                         </w:rPr>
-                        <w:t xml:space="preserve"> </w:t>
-                      </w:r>
-                      <w:proofErr w:type="spellStart"/>
-                      <w:r>
-                        <w:rPr>
-                          <w:sz w:val="48"/>
-                          <w:szCs w:val="48"/>
-                          <w:rtl/>
-                        </w:rPr>
-                        <w:t>ا</w:t>
+                        <w:t xml:space="preserve"> ا</w:t>
                       </w:r>
                       <w:r>
                         <w:rPr>
@@ -3087,7 +2912,6 @@
                         </w:rPr>
                         <w:t>م</w:t>
                       </w:r>
-                      <w:proofErr w:type="spellEnd"/>
                     </w:p>
                   </w:txbxContent>
                 </v:textbox>
@@ -3862,15 +3686,74 @@
         <w:spacing w:line="240" w:lineRule="auto"/>
         <w:rPr>
           <w:rFonts w:eastAsia="Times New Roman"/>
-          <w:b/>
-          <w:bCs/>
-          <w:color w:val="000000"/>
-          <w:sz w:val="26"/>
-          <w:szCs w:val="26"/>
-          <w:u w:val="single"/>
-          <w:lang w:val="en-US"/>
-        </w:rPr>
-      </w:pPr>
+          <w:color w:val="000000"/>
+          <w:sz w:val="40"/>
+          <w:szCs w:val="40"/>
+          <w:lang w:val="en-US"/>
+        </w:rPr>
+      </w:pPr>
+      <w:r>
+        <w:rPr>
+          <w:rFonts w:eastAsia="Times New Roman"/>
+          <w:color w:val="000000"/>
+          <w:sz w:val="40"/>
+          <w:szCs w:val="40"/>
+          <w:lang w:val="en-US"/>
+        </w:rPr>
+        <w:t>Introduction:</w:t>
+      </w:r>
+    </w:p>
+    <w:p>
+      <w:pPr>
+        <w:spacing w:line="240" w:lineRule="auto"/>
+        <w:rPr>
+          <w:rFonts w:eastAsia="Times New Roman"/>
+          <w:color w:val="000000"/>
+          <w:lang w:val="en-US"/>
+        </w:rPr>
+      </w:pPr>
+      <w:r>
+        <w:rPr>
+          <w:rFonts w:eastAsia="Times New Roman"/>
+          <w:color w:val="000000"/>
+          <w:lang w:val="en-US"/>
+        </w:rPr>
+        <w:t xml:space="preserve">      </w:t>
+      </w:r>
+      <w:r>
+        <w:rPr>
+          <w:rFonts w:eastAsia="Times New Roman"/>
+          <w:color w:val="000000"/>
+          <w:lang w:val="en-US"/>
+        </w:rPr>
+        <w:t>“</w:t>
+      </w:r>
+      <w:proofErr w:type="spellStart"/>
+      <w:r>
+        <w:rPr>
+          <w:rFonts w:eastAsia="Times New Roman"/>
+          <w:color w:val="000000"/>
+          <w:lang w:val="en-US"/>
+        </w:rPr>
+        <w:t>Belshifa</w:t>
+      </w:r>
+      <w:proofErr w:type="spellEnd"/>
+      <w:r>
+        <w:rPr>
+          <w:rFonts w:eastAsia="Times New Roman"/>
+          <w:color w:val="000000"/>
+          <w:lang w:val="en-US"/>
+        </w:rPr>
+        <w:t xml:space="preserve">” is an application which has been developed to provide users with a flexible medicine ordering service. It allows users to search for the required medicine </w:t>
+      </w:r>
+      <w:r>
+        <w:rPr>
+          <w:rFonts w:eastAsia="Times New Roman"/>
+          <w:color w:val="000000"/>
+          <w:lang w:val="en-US"/>
+        </w:rPr>
+        <w:t>and attaching any info regarding the required medicine to avoid mistakes. After ordering, the system searches for the nearest pharmacy having the required medicine to connect to it and fasten the delivery process.</w:t>
+      </w:r>
     </w:p>
     <w:p>
       <w:pPr>
@@ -3916,7 +3799,37 @@
         <w:rPr>
           <w:lang w:val="en-US"/>
         </w:rPr>
-        <w:t>The system should be localized support more the one language at least English and Arabic</w:t>
+        <w:t xml:space="preserve">The system should be localized </w:t>
+      </w:r>
+      <w:r>
+        <w:rPr>
+          <w:lang w:val="en-US"/>
+        </w:rPr>
+        <w:t xml:space="preserve">to </w:t>
+      </w:r>
+      <w:r>
+        <w:rPr>
+          <w:lang w:val="en-US"/>
+        </w:rPr>
+        <w:t>support more th</w:t>
+      </w:r>
+      <w:r>
+        <w:rPr>
+          <w:lang w:val="en-US"/>
+        </w:rPr>
+        <w:t>an</w:t>
+      </w:r>
+      <w:r>
+        <w:rPr>
+          <w:lang w:val="en-US"/>
+        </w:rPr>
+        <w:t xml:space="preserve"> one language at least English and Arabic</w:t>
+      </w:r>
+      <w:r>
+        <w:rPr>
+          <w:lang w:val="en-US"/>
+        </w:rPr>
+        <w:t>.</w:t>
       </w:r>
     </w:p>
     <w:p>
@@ -3940,7 +3853,25 @@
         <w:rPr>
           <w:lang w:val="en-US"/>
         </w:rPr>
-        <w:t>register to the system and enter with gist email if he is not registered</w:t>
+        <w:t xml:space="preserve">register to the system and </w:t>
+      </w:r>
+      <w:r>
+        <w:rPr>
+          <w:lang w:val="en-US"/>
+        </w:rPr>
+        <w:t xml:space="preserve">login as a guest </w:t>
+      </w:r>
+      <w:r>
+        <w:rPr>
+          <w:lang w:val="en-US"/>
+        </w:rPr>
+        <w:t>if he is not registered</w:t>
+      </w:r>
+      <w:r>
+        <w:rPr>
+          <w:lang w:val="en-US"/>
+        </w:rPr>
+        <w:t>.</w:t>
       </w:r>
     </w:p>
     <w:p>
@@ -3958,7 +3889,13 @@
         <w:rPr>
           <w:lang w:val="en-US"/>
         </w:rPr>
-        <w:t>The system should be easy for the user and the user take no time to understand how the system works</w:t>
+        <w:t xml:space="preserve">The system should be </w:t>
+      </w:r>
+      <w:r>
+        <w:rPr>
+          <w:lang w:val="en-US"/>
+        </w:rPr>
+        <w:t>user friendly.</w:t>
       </w:r>
     </w:p>
     <w:p>
@@ -3976,7 +3913,7 @@
         <w:rPr>
           <w:lang w:val="en-US"/>
         </w:rPr>
-        <w:t xml:space="preserve">The user should be able to search for the medicine and by more than one way </w:t>
+        <w:t xml:space="preserve">The user should be able to search for the medicine by more than one way </w:t>
       </w:r>
     </w:p>
     <w:p>
@@ -4030,7 +3967,31 @@
         <w:rPr>
           <w:lang w:val="en-US"/>
         </w:rPr>
-        <w:t xml:space="preserve">The user should be able to by more than one item at a time (cart) </w:t>
+        <w:t>The user should be able to b</w:t>
+      </w:r>
+      <w:r>
+        <w:rPr>
+          <w:lang w:val="en-US"/>
+        </w:rPr>
+        <w:t>u</w:t>
+      </w:r>
+      <w:r>
+        <w:rPr>
+          <w:lang w:val="en-US"/>
+        </w:rPr>
+        <w:t>y more than one item at a time (</w:t>
+      </w:r>
+      <w:r>
+        <w:rPr>
+          <w:lang w:val="en-US"/>
+        </w:rPr>
+        <w:t xml:space="preserve">using </w:t>
+      </w:r>
+      <w:r>
+        <w:rPr>
+          <w:lang w:val="en-US"/>
+        </w:rPr>
+        <w:t xml:space="preserve">cart) </w:t>
       </w:r>
     </w:p>
     <w:p>
@@ -4072,7 +4033,13 @@
         <w:rPr>
           <w:lang w:val="en-US"/>
         </w:rPr>
-        <w:t>The System should allow the user to add to his cart the medicine picture or the Doctor formal</w:t>
+        <w:t xml:space="preserve">The System should allow the user to add to his cart the medicine picture or the Doctor </w:t>
+      </w:r>
+      <w:r>
+        <w:rPr>
+          <w:lang w:val="en-US"/>
+        </w:rPr>
+        <w:t>prescription</w:t>
       </w:r>
     </w:p>
     <w:p>
@@ -4090,7 +4057,37 @@
         <w:rPr>
           <w:lang w:val="en-US"/>
         </w:rPr>
-        <w:t>The system should allow the user to Pay by ether 2 ways</w:t>
+        <w:t xml:space="preserve">The system should allow the user to </w:t>
+      </w:r>
+      <w:r>
+        <w:rPr>
+          <w:lang w:val="en-US"/>
+        </w:rPr>
+        <w:t>p</w:t>
+      </w:r>
+      <w:r>
+        <w:rPr>
+          <w:lang w:val="en-US"/>
+        </w:rPr>
+        <w:t>ay by e</w:t>
+      </w:r>
+      <w:r>
+        <w:rPr>
+          <w:lang w:val="en-US"/>
+        </w:rPr>
+        <w:t>i</w:t>
+      </w:r>
+      <w:r>
+        <w:rPr>
+          <w:lang w:val="en-US"/>
+        </w:rPr>
+        <w:t>ther way</w:t>
+      </w:r>
+      <w:r>
+        <w:rPr>
+          <w:lang w:val="en-US"/>
+        </w:rPr>
+        <w:t>:</w:t>
       </w:r>
     </w:p>
     <w:p>
@@ -4126,7 +4123,7 @@
         <w:rPr>
           <w:lang w:val="en-US"/>
         </w:rPr>
-        <w:t>Visa (or any way of electronic payments)</w:t>
+        <w:t>Credit</w:t>
       </w:r>
     </w:p>
     <w:p>
@@ -4156,7 +4153,25 @@
         <w:rPr>
           <w:lang w:val="en-US"/>
         </w:rPr>
-        <w:t xml:space="preserve"> his </w:t>
+        <w:t>s</w:t>
+      </w:r>
+      <w:r>
+        <w:rPr>
+          <w:lang w:val="en-US"/>
+        </w:rPr>
+        <w:t xml:space="preserve"> his</w:t>
+      </w:r>
+      <w:r>
+        <w:rPr>
+          <w:lang w:val="en-US"/>
+        </w:rPr>
+        <w:t>/her</w:t>
+      </w:r>
+      <w:r>
+        <w:rPr>
+          <w:lang w:val="en-US"/>
+        </w:rPr>
+        <w:t xml:space="preserve"> </w:t>
       </w:r>
       <w:r>
         <w:rPr>
@@ -4180,7 +4195,19 @@
         <w:rPr>
           <w:lang w:val="en-US"/>
         </w:rPr>
-        <w:t xml:space="preserve"> pharmacy for the </w:t>
+        <w:t xml:space="preserve"> pharmacy </w:t>
+      </w:r>
+      <w:r>
+        <w:rPr>
+          <w:lang w:val="en-US"/>
+        </w:rPr>
+        <w:t xml:space="preserve">and checks </w:t>
+      </w:r>
+      <w:r>
+        <w:rPr>
+          <w:lang w:val="en-US"/>
+        </w:rPr>
+        <w:t xml:space="preserve">the </w:t>
       </w:r>
       <w:r>
         <w:rPr>
@@ -4204,7 +4231,7 @@
         <w:rPr>
           <w:lang w:val="en-US"/>
         </w:rPr>
-        <w:t xml:space="preserve"> and place the shipment </w:t>
+        <w:t xml:space="preserve"> and place the shipment</w:t>
       </w:r>
     </w:p>
     <w:p>
@@ -4317,7 +4344,47 @@
           <w:color w:val="000000"/>
           <w:lang w:val="en-US"/>
         </w:rPr>
-        <w:t>Input: user checks the chosen language</w:t>
+        <w:t xml:space="preserve">Input: </w:t>
+      </w:r>
+      <w:r>
+        <w:rPr>
+          <w:rFonts w:eastAsia="Times New Roman"/>
+          <w:color w:val="000000"/>
+          <w:lang w:val="en-US"/>
+        </w:rPr>
+        <w:t>U</w:t>
+      </w:r>
+      <w:r>
+        <w:rPr>
+          <w:rFonts w:eastAsia="Times New Roman"/>
+          <w:color w:val="000000"/>
+          <w:lang w:val="en-US"/>
+        </w:rPr>
+        <w:t>ser ch</w:t>
+      </w:r>
+      <w:r>
+        <w:rPr>
+          <w:rFonts w:eastAsia="Times New Roman"/>
+          <w:color w:val="000000"/>
+          <w:lang w:val="en-US"/>
+        </w:rPr>
+        <w:t>ooses</w:t>
+      </w:r>
+      <w:r>
+        <w:rPr>
+          <w:rFonts w:eastAsia="Times New Roman"/>
+          <w:color w:val="000000"/>
+          <w:lang w:val="en-US"/>
+        </w:rPr>
+        <w:t xml:space="preserve"> </w:t>
+      </w:r>
+      <w:r>
+        <w:rPr>
+          <w:rFonts w:eastAsia="Times New Roman"/>
+          <w:color w:val="000000"/>
+          <w:lang w:val="en-US"/>
+        </w:rPr>
+        <w:t>Arabic or English</w:t>
       </w:r>
     </w:p>
     <w:p>
@@ -4340,7 +4407,55 @@
           <w:color w:val="000000"/>
           <w:lang w:val="en-US"/>
         </w:rPr>
-        <w:t>Post-Condition: The user clicks on the change language button</w:t>
+        <w:t>P</w:t>
+      </w:r>
+      <w:r>
+        <w:rPr>
+          <w:rFonts w:eastAsia="Times New Roman"/>
+          <w:color w:val="000000"/>
+          <w:lang w:val="en-US"/>
+        </w:rPr>
+        <w:t>re</w:t>
+      </w:r>
+      <w:r>
+        <w:rPr>
+          <w:rFonts w:eastAsia="Times New Roman"/>
+          <w:color w:val="000000"/>
+          <w:lang w:val="en-US"/>
+        </w:rPr>
+        <w:t xml:space="preserve">-Condition: The user clicks on the </w:t>
+      </w:r>
+      <w:r>
+        <w:rPr>
+          <w:rFonts w:eastAsia="Times New Roman"/>
+          <w:color w:val="000000"/>
+          <w:lang w:val="en-US"/>
+        </w:rPr>
+        <w:t>“</w:t>
+      </w:r>
+      <w:r>
+        <w:rPr>
+          <w:rFonts w:eastAsia="Times New Roman"/>
+          <w:color w:val="000000"/>
+          <w:lang w:val="en-US"/>
+        </w:rPr>
+        <w:t>change language</w:t>
+      </w:r>
+      <w:r>
+        <w:rPr>
+          <w:rFonts w:eastAsia="Times New Roman"/>
+          <w:color w:val="000000"/>
+          <w:lang w:val="en-US"/>
+        </w:rPr>
+        <w:t>”</w:t>
+      </w:r>
+      <w:r>
+        <w:rPr>
+          <w:rFonts w:eastAsia="Times New Roman"/>
+          <w:color w:val="000000"/>
+          <w:lang w:val="en-US"/>
+        </w:rPr>
+        <w:t xml:space="preserve"> button</w:t>
       </w:r>
     </w:p>
     <w:p>
@@ -4363,7 +4478,7 @@
           <w:color w:val="000000"/>
           <w:lang w:val="en-US"/>
         </w:rPr>
-        <w:t>Post-Condition: the application language is updated with the new language</w:t>
+        <w:t>Post-condition: The application language has been updated</w:t>
       </w:r>
     </w:p>
     <w:p>
@@ -4386,7 +4501,24 @@
           <w:color w:val="000000"/>
           <w:lang w:val="en-US"/>
         </w:rPr>
-        <w:t>Output: Change the application language to the selected language </w:t>
+        <w:lastRenderedPageBreak/>
+        <w:t xml:space="preserve">Output: </w:t>
+      </w:r>
+      <w:r>
+        <w:rPr>
+          <w:rFonts w:eastAsia="Times New Roman"/>
+          <w:color w:val="000000"/>
+          <w:lang w:val="en-US"/>
+        </w:rPr>
+        <w:t>“Language has been updated successfully” message is displayed for the user</w:t>
+      </w:r>
+      <w:r>
+        <w:rPr>
+          <w:rFonts w:eastAsia="Times New Roman"/>
+          <w:color w:val="000000"/>
+          <w:lang w:val="en-US"/>
+        </w:rPr>
+        <w:t> </w:t>
       </w:r>
     </w:p>
     <w:p>
@@ -4489,7 +4621,39 @@
           <w:color w:val="000000"/>
           <w:lang w:val="en-US"/>
         </w:rPr>
-        <w:t>Input: medicine Name or Category</w:t>
+        <w:t xml:space="preserve">Input: </w:t>
+      </w:r>
+      <w:r>
+        <w:rPr>
+          <w:rFonts w:eastAsia="Times New Roman"/>
+          <w:color w:val="000000"/>
+          <w:lang w:val="en-US"/>
+        </w:rPr>
+        <w:t>Enter m</w:t>
+      </w:r>
+      <w:r>
+        <w:rPr>
+          <w:rFonts w:eastAsia="Times New Roman"/>
+          <w:color w:val="000000"/>
+          <w:lang w:val="en-US"/>
+        </w:rPr>
+        <w:t xml:space="preserve">edicine Name or </w:t>
+      </w:r>
+      <w:r>
+        <w:rPr>
+          <w:rFonts w:eastAsia="Times New Roman"/>
+          <w:color w:val="000000"/>
+          <w:lang w:val="en-US"/>
+        </w:rPr>
+        <w:t>select a c</w:t>
+      </w:r>
+      <w:r>
+        <w:rPr>
+          <w:rFonts w:eastAsia="Times New Roman"/>
+          <w:color w:val="000000"/>
+          <w:lang w:val="en-US"/>
+        </w:rPr>
+        <w:t>ategory</w:t>
       </w:r>
     </w:p>
     <w:p>
@@ -4512,25 +4676,103 @@
           <w:color w:val="000000"/>
           <w:lang w:val="en-US"/>
         </w:rPr>
-        <w:t xml:space="preserve">Pre-Condition: The user clicks on the search for medicine </w:t>
-      </w:r>
-      <w:proofErr w:type="gramStart"/>
-      <w:r>
-        <w:rPr>
-          <w:rFonts w:eastAsia="Times New Roman"/>
-          <w:color w:val="000000"/>
-          <w:lang w:val="en-US"/>
-        </w:rPr>
-        <w:t>Or</w:t>
-      </w:r>
-      <w:proofErr w:type="gramEnd"/>
-      <w:r>
-        <w:rPr>
-          <w:rFonts w:eastAsia="Times New Roman"/>
-          <w:color w:val="000000"/>
-          <w:lang w:val="en-US"/>
-        </w:rPr>
-        <w:t xml:space="preserve"> chose the category</w:t>
+        <w:t xml:space="preserve">Pre-Condition: The user clicks on the </w:t>
+      </w:r>
+      <w:r>
+        <w:rPr>
+          <w:rFonts w:eastAsia="Times New Roman"/>
+          <w:color w:val="000000"/>
+          <w:lang w:val="en-US"/>
+        </w:rPr>
+        <w:t>“</w:t>
+      </w:r>
+      <w:r>
+        <w:rPr>
+          <w:rFonts w:eastAsia="Times New Roman"/>
+          <w:color w:val="000000"/>
+          <w:lang w:val="en-US"/>
+        </w:rPr>
+        <w:t>search for medicine</w:t>
+      </w:r>
+      <w:r>
+        <w:rPr>
+          <w:rFonts w:eastAsia="Times New Roman"/>
+          <w:color w:val="000000"/>
+          <w:lang w:val="en-US"/>
+        </w:rPr>
+        <w:t>” icon</w:t>
+      </w:r>
+      <w:r>
+        <w:rPr>
+          <w:rFonts w:eastAsia="Times New Roman"/>
+          <w:color w:val="000000"/>
+          <w:lang w:val="en-US"/>
+        </w:rPr>
+        <w:t xml:space="preserve"> </w:t>
+      </w:r>
+      <w:r>
+        <w:rPr>
+          <w:rFonts w:eastAsia="Times New Roman"/>
+          <w:color w:val="000000"/>
+          <w:lang w:val="en-US"/>
+        </w:rPr>
+        <w:t>o</w:t>
+      </w:r>
+      <w:r>
+        <w:rPr>
+          <w:rFonts w:eastAsia="Times New Roman"/>
+          <w:color w:val="000000"/>
+          <w:lang w:val="en-US"/>
+        </w:rPr>
+        <w:t>r cho</w:t>
+      </w:r>
+      <w:r>
+        <w:rPr>
+          <w:rFonts w:eastAsia="Times New Roman"/>
+          <w:color w:val="000000"/>
+          <w:lang w:val="en-US"/>
+        </w:rPr>
+        <w:t>o</w:t>
+      </w:r>
+      <w:r>
+        <w:rPr>
+          <w:rFonts w:eastAsia="Times New Roman"/>
+          <w:color w:val="000000"/>
+          <w:lang w:val="en-US"/>
+        </w:rPr>
+        <w:t>se</w:t>
+      </w:r>
+      <w:r>
+        <w:rPr>
+          <w:rFonts w:eastAsia="Times New Roman"/>
+          <w:color w:val="000000"/>
+          <w:lang w:val="en-US"/>
+        </w:rPr>
+        <w:t>s from</w:t>
+      </w:r>
+      <w:r>
+        <w:rPr>
+          <w:rFonts w:eastAsia="Times New Roman"/>
+          <w:color w:val="000000"/>
+          <w:lang w:val="en-US"/>
+        </w:rPr>
+        <w:t xml:space="preserve"> the categor</w:t>
+      </w:r>
+      <w:r>
+        <w:rPr>
+          <w:rFonts w:eastAsia="Times New Roman"/>
+          <w:color w:val="000000"/>
+          <w:lang w:val="en-US"/>
+        </w:rPr>
+        <w:t>ies</w:t>
+      </w:r>
+      <w:r>
+        <w:rPr>
+          <w:rFonts w:eastAsia="Times New Roman"/>
+          <w:color w:val="000000"/>
+          <w:lang w:val="en-US"/>
+        </w:rPr>
+        <w:t xml:space="preserve"> list</w:t>
       </w:r>
     </w:p>
     <w:p>
@@ -4553,7 +4795,31 @@
           <w:color w:val="000000"/>
           <w:lang w:val="en-US"/>
         </w:rPr>
-        <w:t>Output: Display the medicines related to the user’s Input</w:t>
+        <w:t>Output: Display</w:t>
+      </w:r>
+      <w:r>
+        <w:rPr>
+          <w:rFonts w:eastAsia="Times New Roman"/>
+          <w:color w:val="000000"/>
+          <w:lang w:val="en-US"/>
+        </w:rPr>
+        <w:t>s</w:t>
+      </w:r>
+      <w:r>
+        <w:rPr>
+          <w:rFonts w:eastAsia="Times New Roman"/>
+          <w:color w:val="000000"/>
+          <w:lang w:val="en-US"/>
+        </w:rPr>
+        <w:t xml:space="preserve"> the </w:t>
+      </w:r>
+      <w:r>
+        <w:rPr>
+          <w:rFonts w:eastAsia="Times New Roman"/>
+          <w:color w:val="000000"/>
+          <w:lang w:val="en-US"/>
+        </w:rPr>
+        <w:t>search results</w:t>
       </w:r>
     </w:p>
     <w:p>
@@ -4610,7 +4876,31 @@
           <w:color w:val="000000"/>
           <w:lang w:val="en-US"/>
         </w:rPr>
-        <w:t>Description: The system shall allow the user to see the medicine name, price, and alternatives</w:t>
+        <w:t xml:space="preserve">Description: The system shall allow the user to </w:t>
+      </w:r>
+      <w:r>
+        <w:rPr>
+          <w:rFonts w:eastAsia="Times New Roman"/>
+          <w:color w:val="000000"/>
+          <w:lang w:val="en-US"/>
+        </w:rPr>
+        <w:t>preview</w:t>
+      </w:r>
+      <w:r>
+        <w:rPr>
+          <w:rFonts w:eastAsia="Times New Roman"/>
+          <w:color w:val="000000"/>
+          <w:lang w:val="en-US"/>
+        </w:rPr>
+        <w:t xml:space="preserve"> the medicine </w:t>
+      </w:r>
+      <w:r>
+        <w:rPr>
+          <w:rFonts w:eastAsia="Times New Roman"/>
+          <w:color w:val="000000"/>
+          <w:lang w:val="en-US"/>
+        </w:rPr>
+        <w:t>description.</w:t>
       </w:r>
     </w:p>
     <w:p>
@@ -4656,7 +4946,95 @@
           <w:color w:val="000000"/>
           <w:lang w:val="en-US"/>
         </w:rPr>
-        <w:t>Input: user search or choose a category of medicine</w:t>
+        <w:t xml:space="preserve">Input: </w:t>
+      </w:r>
+      <w:r>
+        <w:rPr>
+          <w:rFonts w:eastAsia="Times New Roman"/>
+          <w:color w:val="000000"/>
+          <w:lang w:val="en-US"/>
+        </w:rPr>
+        <w:t>U</w:t>
+      </w:r>
+      <w:r>
+        <w:rPr>
+          <w:rFonts w:eastAsia="Times New Roman"/>
+          <w:color w:val="000000"/>
+          <w:lang w:val="en-US"/>
+        </w:rPr>
+        <w:t>ser search</w:t>
+      </w:r>
+      <w:r>
+        <w:rPr>
+          <w:rFonts w:eastAsia="Times New Roman"/>
+          <w:color w:val="000000"/>
+          <w:lang w:val="en-US"/>
+        </w:rPr>
+        <w:t>es</w:t>
+      </w:r>
+      <w:r>
+        <w:rPr>
+          <w:rFonts w:eastAsia="Times New Roman"/>
+          <w:color w:val="000000"/>
+          <w:lang w:val="en-US"/>
+        </w:rPr>
+        <w:t xml:space="preserve"> </w:t>
+      </w:r>
+      <w:r>
+        <w:rPr>
+          <w:rFonts w:eastAsia="Times New Roman"/>
+          <w:color w:val="000000"/>
+          <w:lang w:val="en-US"/>
+        </w:rPr>
+        <w:t>for a medicine</w:t>
+      </w:r>
+      <w:r>
+        <w:rPr>
+          <w:rFonts w:eastAsia="Times New Roman"/>
+          <w:color w:val="000000"/>
+          <w:lang w:val="en-US"/>
+        </w:rPr>
+        <w:t xml:space="preserve"> </w:t>
+      </w:r>
+      <w:r>
+        <w:rPr>
+          <w:rFonts w:eastAsia="Times New Roman"/>
+          <w:color w:val="000000"/>
+          <w:lang w:val="en-US"/>
+        </w:rPr>
+        <w:t xml:space="preserve">or </w:t>
+      </w:r>
+      <w:r>
+        <w:rPr>
+          <w:rFonts w:eastAsia="Times New Roman"/>
+          <w:color w:val="000000"/>
+          <w:lang w:val="en-US"/>
+        </w:rPr>
+        <w:t>choose</w:t>
+      </w:r>
+      <w:r>
+        <w:rPr>
+          <w:rFonts w:eastAsia="Times New Roman"/>
+          <w:color w:val="000000"/>
+          <w:lang w:val="en-US"/>
+        </w:rPr>
+        <w:t xml:space="preserve">s </w:t>
+      </w:r>
+      <w:r>
+        <w:rPr>
+          <w:rFonts w:eastAsia="Times New Roman"/>
+          <w:color w:val="000000"/>
+          <w:lang w:val="en-US"/>
+        </w:rPr>
+        <w:t>a category</w:t>
+      </w:r>
+      <w:r>
+        <w:rPr>
+          <w:rFonts w:eastAsia="Times New Roman"/>
+          <w:color w:val="000000"/>
+          <w:lang w:val="en-US"/>
+        </w:rPr>
+        <w:t>.</w:t>
       </w:r>
     </w:p>
     <w:p>
@@ -4679,30 +5057,71 @@
           <w:color w:val="000000"/>
           <w:lang w:val="en-US"/>
         </w:rPr>
-        <w:t>Post-Condition: When the user exits the information window</w:t>
-      </w:r>
-    </w:p>
-    <w:p>
-      <w:pPr>
-        <w:numPr>
-          <w:ilvl w:val="1"/>
-          <w:numId w:val="5"/>
-        </w:numPr>
-        <w:spacing w:line="240" w:lineRule="auto"/>
-        <w:textAlignment w:val="baseline"/>
-        <w:rPr>
-          <w:rFonts w:eastAsia="Times New Roman"/>
-          <w:color w:val="000000"/>
-          <w:lang w:val="en-US"/>
-        </w:rPr>
-      </w:pPr>
-      <w:r>
-        <w:rPr>
-          <w:rFonts w:eastAsia="Times New Roman"/>
-          <w:color w:val="000000"/>
-          <w:lang w:val="en-US"/>
-        </w:rPr>
-        <w:t>Output: Display detail of the selected medicine or category </w:t>
+        <w:t>Output: Display</w:t>
+      </w:r>
+      <w:r>
+        <w:rPr>
+          <w:rFonts w:eastAsia="Times New Roman"/>
+          <w:color w:val="000000"/>
+          <w:lang w:val="en-US"/>
+        </w:rPr>
+        <w:t>ing</w:t>
+      </w:r>
+      <w:r>
+        <w:rPr>
+          <w:rFonts w:eastAsia="Times New Roman"/>
+          <w:color w:val="000000"/>
+          <w:lang w:val="en-US"/>
+        </w:rPr>
+        <w:t xml:space="preserve"> </w:t>
+      </w:r>
+      <w:r>
+        <w:rPr>
+          <w:rFonts w:eastAsia="Times New Roman"/>
+          <w:color w:val="000000"/>
+          <w:lang w:val="en-US"/>
+        </w:rPr>
+        <w:t>the medicine name, price, and alternatives</w:t>
+      </w:r>
+      <w:r>
+        <w:rPr>
+          <w:rFonts w:eastAsia="Times New Roman"/>
+          <w:color w:val="000000"/>
+          <w:lang w:val="en-US"/>
+        </w:rPr>
+        <w:t xml:space="preserve"> of the </w:t>
+      </w:r>
+      <w:r>
+        <w:rPr>
+          <w:rFonts w:eastAsia="Times New Roman"/>
+          <w:color w:val="000000"/>
+          <w:lang w:val="en-US"/>
+        </w:rPr>
+        <w:t xml:space="preserve">shown </w:t>
+      </w:r>
+      <w:r>
+        <w:rPr>
+          <w:rFonts w:eastAsia="Times New Roman"/>
+          <w:color w:val="000000"/>
+          <w:lang w:val="en-US"/>
+        </w:rPr>
+        <w:t>medicine</w:t>
+      </w:r>
+      <w:r>
+        <w:rPr>
+          <w:rFonts w:eastAsia="Times New Roman"/>
+          <w:color w:val="000000"/>
+          <w:lang w:val="en-US"/>
+        </w:rPr>
+        <w:t>s</w:t>
+      </w:r>
+      <w:r>
+        <w:rPr>
+          <w:rFonts w:eastAsia="Times New Roman"/>
+          <w:color w:val="000000"/>
+          <w:lang w:val="en-US"/>
+        </w:rPr>
+        <w:t>.</w:t>
       </w:r>
     </w:p>
     <w:p>
@@ -4761,6 +5180,14 @@
         </w:rPr>
         <w:t>Description: The system shall give each user a cart</w:t>
       </w:r>
+      <w:r>
+        <w:rPr>
+          <w:rFonts w:eastAsia="Times New Roman"/>
+          <w:color w:val="000000"/>
+          <w:lang w:val="en-US"/>
+        </w:rPr>
+        <w:t>.</w:t>
+      </w:r>
     </w:p>
     <w:p>
       <w:pPr>
@@ -4794,102 +5221,6 @@
         <w:spacing w:line="240" w:lineRule="auto"/>
         <w:textAlignment w:val="baseline"/>
         <w:rPr>
-          <w:rFonts w:eastAsia="Times New Roman"/>
-          <w:color w:val="000000"/>
-          <w:lang w:val="en-US"/>
-        </w:rPr>
-      </w:pPr>
-      <w:r>
-        <w:rPr>
-          <w:rFonts w:eastAsia="Times New Roman"/>
-          <w:color w:val="000000"/>
-          <w:lang w:val="en-US"/>
-        </w:rPr>
-        <w:t xml:space="preserve">Pre-Condition: the user is logged </w:t>
-      </w:r>
-      <w:r>
-        <w:rPr>
-          <w:rFonts w:eastAsia="Times New Roman"/>
-          <w:color w:val="000000"/>
-          <w:lang w:val="en-US"/>
-        </w:rPr>
-        <w:t>in or</w:t>
-      </w:r>
-      <w:r>
-        <w:rPr>
-          <w:rFonts w:eastAsia="Times New Roman"/>
-          <w:color w:val="000000"/>
-          <w:lang w:val="en-US"/>
-        </w:rPr>
-        <w:t xml:space="preserve"> Registered</w:t>
-      </w:r>
-    </w:p>
-    <w:p>
-      <w:pPr>
-        <w:numPr>
-          <w:ilvl w:val="1"/>
-          <w:numId w:val="6"/>
-        </w:numPr>
-        <w:spacing w:line="240" w:lineRule="auto"/>
-        <w:textAlignment w:val="baseline"/>
-        <w:rPr>
-          <w:rFonts w:eastAsia="Times New Roman"/>
-          <w:color w:val="000000"/>
-          <w:lang w:val="en-US"/>
-        </w:rPr>
-      </w:pPr>
-      <w:r>
-        <w:rPr>
-          <w:rFonts w:eastAsia="Times New Roman"/>
-          <w:color w:val="000000"/>
-          <w:lang w:val="en-US"/>
-        </w:rPr>
-        <w:t xml:space="preserve">Post-Condition: when the user finishes selecting all the </w:t>
-      </w:r>
-      <w:r>
-        <w:rPr>
-          <w:rFonts w:eastAsia="Times New Roman"/>
-          <w:color w:val="000000"/>
-          <w:lang w:val="en-US"/>
-        </w:rPr>
-        <w:t>medicines,</w:t>
-      </w:r>
-      <w:r>
-        <w:rPr>
-          <w:rFonts w:eastAsia="Times New Roman"/>
-          <w:color w:val="000000"/>
-          <w:lang w:val="en-US"/>
-        </w:rPr>
-        <w:t xml:space="preserve"> he/she wanted</w:t>
-      </w:r>
-    </w:p>
-    <w:p>
-      <w:pPr>
-        <w:numPr>
-          <w:ilvl w:val="1"/>
-          <w:numId w:val="6"/>
-        </w:numPr>
-        <w:spacing w:line="240" w:lineRule="auto"/>
-        <w:textAlignment w:val="baseline"/>
-        <w:rPr>
-          <w:rFonts w:eastAsia="Times New Roman"/>
-          <w:color w:val="000000"/>
-          <w:lang w:val="en-US"/>
-        </w:rPr>
-      </w:pPr>
-      <w:r>
-        <w:rPr>
-          <w:rFonts w:eastAsia="Times New Roman"/>
-          <w:color w:val="000000"/>
-          <w:lang w:val="en-US"/>
-        </w:rPr>
-        <w:t>Output: Giving the user a cart</w:t>
-      </w:r>
-    </w:p>
-    <w:p>
-      <w:pPr>
-        <w:spacing w:line="240" w:lineRule="auto"/>
-        <w:rPr>
           <w:rFonts w:ascii="Times New Roman" w:eastAsia="Times New Roman" w:hAnsi="Times New Roman" w:cs="Times New Roman"/>
           <w:sz w:val="24"/>
           <w:szCs w:val="24"/>
@@ -4898,6 +5229,62 @@
       </w:pPr>
       <w:r>
         <w:rPr>
+          <w:rFonts w:eastAsia="Times New Roman"/>
+          <w:color w:val="000000"/>
+          <w:lang w:val="en-US"/>
+        </w:rPr>
+        <w:t xml:space="preserve">Pre-Condition: </w:t>
+      </w:r>
+      <w:r>
+        <w:rPr>
+          <w:rFonts w:eastAsia="Times New Roman"/>
+          <w:color w:val="000000"/>
+          <w:lang w:val="en-US"/>
+        </w:rPr>
+        <w:t>t</w:t>
+      </w:r>
+      <w:r>
+        <w:rPr>
+          <w:rFonts w:eastAsia="Times New Roman"/>
+          <w:color w:val="000000"/>
+          <w:lang w:val="en-US"/>
+        </w:rPr>
+        <w:t xml:space="preserve">he user is logged </w:t>
+      </w:r>
+      <w:r>
+        <w:rPr>
+          <w:rFonts w:eastAsia="Times New Roman"/>
+          <w:color w:val="000000"/>
+          <w:lang w:val="en-US"/>
+        </w:rPr>
+        <w:t>in or</w:t>
+      </w:r>
+      <w:r>
+        <w:rPr>
+          <w:rFonts w:eastAsia="Times New Roman"/>
+          <w:color w:val="000000"/>
+          <w:lang w:val="en-US"/>
+        </w:rPr>
+        <w:t xml:space="preserve"> </w:t>
+      </w:r>
+      <w:r>
+        <w:rPr>
+          <w:rFonts w:eastAsia="Times New Roman"/>
+          <w:color w:val="000000"/>
+          <w:lang w:val="en-US"/>
+        </w:rPr>
+        <w:t>r</w:t>
+      </w:r>
+      <w:r>
+        <w:rPr>
+          <w:rFonts w:eastAsia="Times New Roman"/>
+          <w:color w:val="000000"/>
+          <w:lang w:val="en-US"/>
+        </w:rPr>
+        <w:t>egistered</w:t>
+      </w:r>
+      <w:r>
+        <w:rPr>
           <w:rFonts w:ascii="Times New Roman" w:eastAsia="Times New Roman" w:hAnsi="Times New Roman" w:cs="Times New Roman"/>
           <w:sz w:val="24"/>
           <w:szCs w:val="24"/>
@@ -4917,7 +5304,19 @@
         <w:rPr>
           <w:lang w:val="en-US"/>
         </w:rPr>
-        <w:t>Adding in the cart</w:t>
+        <w:t xml:space="preserve">Adding </w:t>
+      </w:r>
+      <w:r>
+        <w:rPr>
+          <w:lang w:val="en-US"/>
+        </w:rPr>
+        <w:t>to</w:t>
+      </w:r>
+      <w:r>
+        <w:rPr>
+          <w:lang w:val="en-US"/>
+        </w:rPr>
+        <w:t xml:space="preserve"> cart</w:t>
       </w:r>
     </w:p>
     <w:p>
@@ -4940,7 +5339,23 @@
           <w:color w:val="000000"/>
           <w:lang w:val="en-US"/>
         </w:rPr>
-        <w:t>Description: The system shall allow the user to add to his cart </w:t>
+        <w:t>Description: The system shall allow the user to add to his</w:t>
+      </w:r>
+      <w:r>
+        <w:rPr>
+          <w:rFonts w:eastAsia="Times New Roman"/>
+          <w:color w:val="000000"/>
+          <w:lang w:val="en-US"/>
+        </w:rPr>
+        <w:t>/her</w:t>
+      </w:r>
+      <w:r>
+        <w:rPr>
+          <w:rFonts w:eastAsia="Times New Roman"/>
+          <w:color w:val="000000"/>
+          <w:lang w:val="en-US"/>
+        </w:rPr>
+        <w:t xml:space="preserve"> cart </w:t>
       </w:r>
     </w:p>
     <w:p>
@@ -4963,7 +5378,38 @@
           <w:color w:val="000000"/>
           <w:lang w:val="en-US"/>
         </w:rPr>
+        <w:t>Source: User</w:t>
+      </w:r>
+    </w:p>
+    <w:p>
+      <w:pPr>
+        <w:numPr>
+          <w:ilvl w:val="1"/>
+          <w:numId w:val="7"/>
+        </w:numPr>
+        <w:spacing w:line="240" w:lineRule="auto"/>
+        <w:textAlignment w:val="baseline"/>
+        <w:rPr>
+          <w:rFonts w:eastAsia="Times New Roman"/>
+          <w:color w:val="000000"/>
+          <w:lang w:val="en-US"/>
+        </w:rPr>
+      </w:pPr>
+      <w:r>
+        <w:rPr>
+          <w:rFonts w:eastAsia="Times New Roman"/>
+          <w:color w:val="000000"/>
+          <w:lang w:val="en-US"/>
+        </w:rPr>
         <w:t>Input:</w:t>
+      </w:r>
+      <w:r>
+        <w:rPr>
+          <w:rFonts w:eastAsia="Times New Roman"/>
+          <w:color w:val="000000"/>
+          <w:lang w:val="en-US"/>
+        </w:rPr>
+        <w:t xml:space="preserve"> -User enters one of these requirements:</w:t>
       </w:r>
     </w:p>
     <w:p>
@@ -4986,7 +5432,7 @@
           <w:color w:val="000000"/>
           <w:lang w:val="en-US"/>
         </w:rPr>
-        <w:t>  Medicine from the search list</w:t>
+        <w:t>Medicine from the search list</w:t>
       </w:r>
     </w:p>
     <w:p>
@@ -5078,7 +5524,15 @@
           <w:color w:val="000000"/>
           <w:lang w:val="en-US"/>
         </w:rPr>
-        <w:t>Photo for a Doctor's formula</w:t>
+        <w:t xml:space="preserve">Photo for a Doctor's </w:t>
+      </w:r>
+      <w:r>
+        <w:rPr>
+          <w:rFonts w:eastAsia="Times New Roman"/>
+          <w:color w:val="000000"/>
+          <w:lang w:val="en-US"/>
+        </w:rPr>
+        <w:t>prescription</w:t>
       </w:r>
     </w:p>
     <w:p>
@@ -5101,7 +5555,23 @@
           <w:color w:val="000000"/>
           <w:lang w:val="en-US"/>
         </w:rPr>
-        <w:t xml:space="preserve">Pre-Condition: the user is logged </w:t>
+        <w:t xml:space="preserve">Pre-Condition: </w:t>
+      </w:r>
+      <w:r>
+        <w:rPr>
+          <w:rFonts w:eastAsia="Times New Roman"/>
+          <w:color w:val="000000"/>
+          <w:lang w:val="en-US"/>
+        </w:rPr>
+        <w:t>T</w:t>
+      </w:r>
+      <w:r>
+        <w:rPr>
+          <w:rFonts w:eastAsia="Times New Roman"/>
+          <w:color w:val="000000"/>
+          <w:lang w:val="en-US"/>
+        </w:rPr>
+        <w:t xml:space="preserve">he user is logged </w:t>
       </w:r>
       <w:r>
         <w:rPr>
@@ -5117,7 +5587,31 @@
           <w:color w:val="000000"/>
           <w:lang w:val="en-US"/>
         </w:rPr>
-        <w:t xml:space="preserve"> Registered &amp; User address is defined </w:t>
+        <w:t xml:space="preserve"> </w:t>
+      </w:r>
+      <w:r>
+        <w:rPr>
+          <w:rFonts w:eastAsia="Times New Roman"/>
+          <w:color w:val="000000"/>
+          <w:lang w:val="en-US"/>
+        </w:rPr>
+        <w:t>r</w:t>
+      </w:r>
+      <w:r>
+        <w:rPr>
+          <w:rFonts w:eastAsia="Times New Roman"/>
+          <w:color w:val="000000"/>
+          <w:lang w:val="en-US"/>
+        </w:rPr>
+        <w:t xml:space="preserve">egistered </w:t>
+      </w:r>
+      <w:r>
+        <w:rPr>
+          <w:rFonts w:eastAsia="Times New Roman"/>
+          <w:color w:val="000000"/>
+          <w:lang w:val="en-US"/>
+        </w:rPr>
+        <w:t>with defined address.</w:t>
       </w:r>
     </w:p>
     <w:p>
@@ -5140,30 +5634,15 @@
           <w:color w:val="000000"/>
           <w:lang w:val="en-US"/>
         </w:rPr>
-        <w:t>Source: User</w:t>
-      </w:r>
-    </w:p>
-    <w:p>
-      <w:pPr>
-        <w:numPr>
-          <w:ilvl w:val="1"/>
-          <w:numId w:val="7"/>
-        </w:numPr>
-        <w:spacing w:line="240" w:lineRule="auto"/>
-        <w:textAlignment w:val="baseline"/>
-        <w:rPr>
-          <w:rFonts w:eastAsia="Times New Roman"/>
-          <w:color w:val="000000"/>
-          <w:lang w:val="en-US"/>
-        </w:rPr>
-      </w:pPr>
-      <w:r>
-        <w:rPr>
-          <w:rFonts w:eastAsia="Times New Roman"/>
-          <w:color w:val="000000"/>
-          <w:lang w:val="en-US"/>
-        </w:rPr>
-        <w:t>Output: Adding the medicine to the cart</w:t>
+        <w:t xml:space="preserve">Output: </w:t>
+      </w:r>
+      <w:r>
+        <w:rPr>
+          <w:rFonts w:eastAsia="Times New Roman"/>
+          <w:color w:val="000000"/>
+          <w:lang w:val="en-US"/>
+        </w:rPr>
+        <w:t>The cart containing the required medicines.</w:t>
       </w:r>
     </w:p>
     <w:p>
@@ -5264,7 +5743,31 @@
           <w:color w:val="000000"/>
           <w:lang w:val="en-US"/>
         </w:rPr>
-        <w:t>Description: The system shall allow the user to add more than one address and make him choose each time what is the address he wants to receive the medicine in </w:t>
+        <w:t xml:space="preserve">Description: The system shall allow the user to add more than one address and </w:t>
+      </w:r>
+      <w:r>
+        <w:rPr>
+          <w:rFonts w:eastAsia="Times New Roman"/>
+          <w:color w:val="000000"/>
+          <w:lang w:val="en-US"/>
+        </w:rPr>
+        <w:t>allow</w:t>
+      </w:r>
+      <w:r>
+        <w:rPr>
+          <w:rFonts w:eastAsia="Times New Roman"/>
+          <w:color w:val="000000"/>
+          <w:lang w:val="en-US"/>
+        </w:rPr>
+        <w:t xml:space="preserve"> him choose each time </w:t>
+      </w:r>
+      <w:r>
+        <w:rPr>
+          <w:rFonts w:eastAsia="Times New Roman"/>
+          <w:color w:val="000000"/>
+          <w:lang w:val="en-US"/>
+        </w:rPr>
+        <w:t>one of these addresses.</w:t>
       </w:r>
     </w:p>
     <w:p>
@@ -5326,7 +5829,23 @@
           <w:color w:val="000000"/>
           <w:lang w:val="en-US"/>
         </w:rPr>
-        <w:t xml:space="preserve"> Registered</w:t>
+        <w:t xml:space="preserve"> </w:t>
+      </w:r>
+      <w:r>
+        <w:rPr>
+          <w:rFonts w:eastAsia="Times New Roman"/>
+          <w:color w:val="000000"/>
+          <w:lang w:val="en-US"/>
+        </w:rPr>
+        <w:t>r</w:t>
+      </w:r>
+      <w:r>
+        <w:rPr>
+          <w:rFonts w:eastAsia="Times New Roman"/>
+          <w:color w:val="000000"/>
+          <w:lang w:val="en-US"/>
+        </w:rPr>
+        <w:t>egistered</w:t>
       </w:r>
     </w:p>
     <w:p>
@@ -5349,7 +5868,23 @@
           <w:color w:val="000000"/>
           <w:lang w:val="en-US"/>
         </w:rPr>
-        <w:t>Post-Condition: When the user finishes typing all addresses that needed to be typed</w:t>
+        <w:t xml:space="preserve">Post-Condition: </w:t>
+      </w:r>
+      <w:r>
+        <w:rPr>
+          <w:rFonts w:eastAsia="Times New Roman"/>
+          <w:color w:val="000000"/>
+          <w:lang w:val="en-US"/>
+        </w:rPr>
+        <w:t xml:space="preserve">Address </w:t>
+      </w:r>
+      <w:r>
+        <w:rPr>
+          <w:rFonts w:eastAsia="Times New Roman"/>
+          <w:color w:val="000000"/>
+          <w:lang w:val="en-US"/>
+        </w:rPr>
+        <w:t>is added to the user profile info to be viewed by the delivery representatives.</w:t>
       </w:r>
     </w:p>
     <w:p>
@@ -5429,7 +5964,31 @@
           <w:color w:val="000000"/>
           <w:lang w:val="en-US"/>
         </w:rPr>
-        <w:t>Description: After the user proceed the system should connect with the nearest pharmacy to check the availability </w:t>
+        <w:t>Description: After the user proceed</w:t>
+      </w:r>
+      <w:r>
+        <w:rPr>
+          <w:rFonts w:eastAsia="Times New Roman"/>
+          <w:color w:val="000000"/>
+          <w:lang w:val="en-US"/>
+        </w:rPr>
+        <w:t>s,</w:t>
+      </w:r>
+      <w:r>
+        <w:rPr>
+          <w:rFonts w:eastAsia="Times New Roman"/>
+          <w:color w:val="000000"/>
+          <w:lang w:val="en-US"/>
+        </w:rPr>
+        <w:t xml:space="preserve"> the system should connect with the nearest pharmacy to check the availability </w:t>
+      </w:r>
+      <w:r>
+        <w:rPr>
+          <w:rFonts w:eastAsia="Times New Roman"/>
+          <w:color w:val="000000"/>
+          <w:lang w:val="en-US"/>
+        </w:rPr>
+        <w:t>of required medicine(s).</w:t>
       </w:r>
     </w:p>
     <w:p>
@@ -5475,7 +6034,15 @@
           <w:color w:val="000000"/>
           <w:lang w:val="en-US"/>
         </w:rPr>
-        <w:t>Pre-Condition: The medicine is added to the cart &amp; user decided to purchase the items in the cart</w:t>
+        <w:t xml:space="preserve">Pre-Condition: The medicine is added to the cart &amp; user </w:t>
+      </w:r>
+      <w:r>
+        <w:rPr>
+          <w:rFonts w:eastAsia="Times New Roman"/>
+          <w:color w:val="000000"/>
+          <w:lang w:val="en-US"/>
+        </w:rPr>
+        <w:t xml:space="preserve">clicked on “Confirm” button. </w:t>
       </w:r>
     </w:p>
     <w:p>
@@ -5487,48 +6054,6 @@
         <w:spacing w:line="240" w:lineRule="auto"/>
         <w:textAlignment w:val="baseline"/>
         <w:rPr>
-          <w:rFonts w:eastAsia="Times New Roman"/>
-          <w:color w:val="000000"/>
-          <w:lang w:val="en-US"/>
-        </w:rPr>
-      </w:pPr>
-      <w:r>
-        <w:rPr>
-          <w:rFonts w:eastAsia="Times New Roman"/>
-          <w:color w:val="000000"/>
-          <w:lang w:val="en-US"/>
-        </w:rPr>
-        <w:t>Post-Condition: when the system finds the nearest available pharmacy successfully</w:t>
-      </w:r>
-    </w:p>
-    <w:p>
-      <w:pPr>
-        <w:numPr>
-          <w:ilvl w:val="1"/>
-          <w:numId w:val="9"/>
-        </w:numPr>
-        <w:spacing w:line="240" w:lineRule="auto"/>
-        <w:textAlignment w:val="baseline"/>
-        <w:rPr>
-          <w:rFonts w:eastAsia="Times New Roman"/>
-          <w:color w:val="000000"/>
-          <w:lang w:val="en-US"/>
-        </w:rPr>
-      </w:pPr>
-      <w:r>
-        <w:rPr>
-          <w:rFonts w:eastAsia="Times New Roman"/>
-          <w:color w:val="000000"/>
-          <w:lang w:val="en-US"/>
-        </w:rPr>
-        <w:t>Output: Notify the user that the medicine is available to order</w:t>
-      </w:r>
-    </w:p>
-    <w:p>
-      <w:pPr>
-        <w:spacing w:line="240" w:lineRule="auto"/>
-        <w:ind w:left="1440" w:firstLine="720"/>
-        <w:rPr>
           <w:rFonts w:ascii="Times New Roman" w:eastAsia="Times New Roman" w:hAnsi="Times New Roman" w:cs="Times New Roman"/>
           <w:sz w:val="24"/>
           <w:szCs w:val="24"/>
@@ -5541,7 +6066,31 @@
           <w:color w:val="000000"/>
           <w:lang w:val="en-US"/>
         </w:rPr>
-        <w:t>Give the user delivery date for that medicine </w:t>
+        <w:t>Output: Notify the user that the medicine</w:t>
+      </w:r>
+      <w:r>
+        <w:rPr>
+          <w:rFonts w:eastAsia="Times New Roman"/>
+          <w:color w:val="000000"/>
+          <w:lang w:val="en-US"/>
+        </w:rPr>
+        <w:t>(s)</w:t>
+      </w:r>
+      <w:r>
+        <w:rPr>
+          <w:rFonts w:eastAsia="Times New Roman"/>
+          <w:color w:val="000000"/>
+          <w:lang w:val="en-US"/>
+        </w:rPr>
+        <w:t xml:space="preserve"> is </w:t>
+      </w:r>
+      <w:r>
+        <w:rPr>
+          <w:rFonts w:eastAsia="Times New Roman"/>
+          <w:color w:val="000000"/>
+          <w:lang w:val="en-US"/>
+        </w:rPr>
+        <w:t>ready for shipment with the expected delivery date.</w:t>
       </w:r>
     </w:p>
     <w:p>
@@ -5598,7 +6147,55 @@
           <w:color w:val="000000"/>
           <w:lang w:val="en-US"/>
         </w:rPr>
-        <w:t>Description: The system shall give the user the choice of whether pay in the cart of cash on delivery </w:t>
+        <w:t xml:space="preserve">Description: The system shall give the user the choice of whether </w:t>
+      </w:r>
+      <w:r>
+        <w:rPr>
+          <w:rFonts w:eastAsia="Times New Roman"/>
+          <w:color w:val="000000"/>
+          <w:lang w:val="en-US"/>
+        </w:rPr>
+        <w:t xml:space="preserve">to </w:t>
+      </w:r>
+      <w:r>
+        <w:rPr>
+          <w:rFonts w:eastAsia="Times New Roman"/>
+          <w:color w:val="000000"/>
+          <w:lang w:val="en-US"/>
+        </w:rPr>
+        <w:t xml:space="preserve">pay </w:t>
+      </w:r>
+      <w:r>
+        <w:rPr>
+          <w:rFonts w:eastAsia="Times New Roman"/>
+          <w:color w:val="000000"/>
+          <w:lang w:val="en-US"/>
+        </w:rPr>
+        <w:t>by credit</w:t>
+      </w:r>
+      <w:r>
+        <w:rPr>
+          <w:rFonts w:eastAsia="Times New Roman"/>
+          <w:color w:val="000000"/>
+          <w:lang w:val="en-US"/>
+        </w:rPr>
+        <w:t xml:space="preserve"> o</w:t>
+      </w:r>
+      <w:r>
+        <w:rPr>
+          <w:rFonts w:eastAsia="Times New Roman"/>
+          <w:color w:val="000000"/>
+          <w:lang w:val="en-US"/>
+        </w:rPr>
+        <w:t>r</w:t>
+      </w:r>
+      <w:r>
+        <w:rPr>
+          <w:rFonts w:eastAsia="Times New Roman"/>
+          <w:color w:val="000000"/>
+          <w:lang w:val="en-US"/>
+        </w:rPr>
+        <w:t xml:space="preserve"> cash on delivery </w:t>
       </w:r>
     </w:p>
     <w:p>
@@ -5653,7 +6250,31 @@
           <w:color w:val="000000"/>
           <w:lang w:val="en-US"/>
         </w:rPr>
-        <w:t>Pre-Condition: The user decided to purchase the items in the cart</w:t>
+        <w:t>P</w:t>
+      </w:r>
+      <w:r>
+        <w:rPr>
+          <w:rFonts w:eastAsia="Times New Roman"/>
+          <w:color w:val="000000"/>
+          <w:lang w:val="en-US"/>
+        </w:rPr>
+        <w:t>re</w:t>
+      </w:r>
+      <w:r>
+        <w:rPr>
+          <w:rFonts w:eastAsia="Times New Roman"/>
+          <w:color w:val="000000"/>
+          <w:lang w:val="en-US"/>
+        </w:rPr>
+        <w:t>-Condition: If the user has chosen the way of payment successfully</w:t>
+      </w:r>
+      <w:r>
+        <w:rPr>
+          <w:rFonts w:eastAsia="Times New Roman"/>
+          <w:color w:val="000000"/>
+          <w:lang w:val="en-US"/>
+        </w:rPr>
+        <w:t xml:space="preserve"> with a non-empty cart.</w:t>
       </w:r>
     </w:p>
     <w:p>
@@ -5676,30 +6297,23 @@
           <w:color w:val="000000"/>
           <w:lang w:val="en-US"/>
         </w:rPr>
-        <w:t>Post-Condition: If the user has chosen the way of payment successfully</w:t>
-      </w:r>
-    </w:p>
-    <w:p>
-      <w:pPr>
-        <w:numPr>
-          <w:ilvl w:val="1"/>
-          <w:numId w:val="10"/>
-        </w:numPr>
-        <w:spacing w:line="240" w:lineRule="auto"/>
-        <w:textAlignment w:val="baseline"/>
-        <w:rPr>
-          <w:rFonts w:eastAsia="Times New Roman"/>
-          <w:color w:val="000000"/>
-          <w:lang w:val="en-US"/>
-        </w:rPr>
-      </w:pPr>
-      <w:r>
-        <w:rPr>
-          <w:rFonts w:eastAsia="Times New Roman"/>
-          <w:color w:val="000000"/>
-          <w:lang w:val="en-US"/>
-        </w:rPr>
-        <w:t xml:space="preserve">Output: Display the </w:t>
+        <w:t>Output: Display</w:t>
+      </w:r>
+      <w:r>
+        <w:rPr>
+          <w:rFonts w:eastAsia="Times New Roman"/>
+          <w:color w:val="000000"/>
+          <w:lang w:val="en-US"/>
+        </w:rPr>
+        <w:t>s</w:t>
+      </w:r>
+      <w:r>
+        <w:rPr>
+          <w:rFonts w:eastAsia="Times New Roman"/>
+          <w:color w:val="000000"/>
+          <w:lang w:val="en-US"/>
+        </w:rPr>
+        <w:t xml:space="preserve"> the </w:t>
       </w:r>
       <w:r>
         <w:rPr>
@@ -5708,6 +6322,14 @@
           <w:lang w:val="en-US"/>
         </w:rPr>
         <w:t>receipt</w:t>
+      </w:r>
+      <w:r>
+        <w:rPr>
+          <w:rFonts w:eastAsia="Times New Roman"/>
+          <w:color w:val="000000"/>
+          <w:lang w:val="en-US"/>
+        </w:rPr>
+        <w:t>.</w:t>
       </w:r>
     </w:p>
     <w:p>
@@ -5776,24 +6398,57 @@
           <w:color w:val="000000"/>
           <w:lang w:val="en-US"/>
         </w:rPr>
-        <w:t xml:space="preserve">Description: The system shall have an admin Account to modify the </w:t>
-      </w:r>
-      <w:r>
-        <w:rPr>
-          <w:rFonts w:eastAsia="Times New Roman"/>
-          <w:color w:val="000000"/>
-          <w:lang w:val="en-US"/>
-        </w:rPr>
-        <w:t>content</w:t>
-      </w:r>
-      <w:r>
-        <w:rPr>
-          <w:rFonts w:eastAsia="Times New Roman"/>
-          <w:color w:val="000000"/>
-          <w:lang w:val="en-US"/>
-        </w:rPr>
-        <w:t xml:space="preserve"> of the data </w:t>
-      </w:r>
+        <w:t xml:space="preserve">Description: The system shall have </w:t>
+      </w:r>
+      <w:r>
+        <w:rPr>
+          <w:rFonts w:eastAsia="Times New Roman"/>
+          <w:color w:val="000000"/>
+          <w:lang w:val="en-US"/>
+        </w:rPr>
+        <w:t>at least one</w:t>
+      </w:r>
+      <w:r>
+        <w:rPr>
+          <w:rFonts w:eastAsia="Times New Roman"/>
+          <w:color w:val="000000"/>
+          <w:lang w:val="en-US"/>
+        </w:rPr>
+        <w:t xml:space="preserve"> admin </w:t>
+      </w:r>
+      <w:r>
+        <w:rPr>
+          <w:rFonts w:eastAsia="Times New Roman"/>
+          <w:color w:val="000000"/>
+          <w:lang w:val="en-US"/>
+        </w:rPr>
+        <w:t>a</w:t>
+      </w:r>
+      <w:r>
+        <w:rPr>
+          <w:rFonts w:eastAsia="Times New Roman"/>
+          <w:color w:val="000000"/>
+          <w:lang w:val="en-US"/>
+        </w:rPr>
+        <w:t xml:space="preserve">ccount to </w:t>
+      </w:r>
+      <w:r>
+        <w:rPr>
+          <w:rFonts w:eastAsia="Times New Roman"/>
+          <w:color w:val="000000"/>
+          <w:lang w:val="en-US"/>
+        </w:rPr>
+        <w:t>track and update medicine</w:t>
+      </w:r>
+      <w:r>
+        <w:rPr>
+          <w:rFonts w:eastAsia="Times New Roman"/>
+          <w:color w:val="000000"/>
+          <w:lang w:val="en-US"/>
+        </w:rPr>
+        <w:t xml:space="preserve"> data </w:t>
+      </w:r>
+      <w:proofErr w:type="gramStart"/>
       <w:r>
         <w:rPr>
           <w:rFonts w:eastAsia="Times New Roman"/>
@@ -5816,7 +6471,48 @@
           <w:color w:val="000000"/>
           <w:lang w:val="en-US"/>
         </w:rPr>
-        <w:t>other user can see.</w:t>
+        <w:t>common</w:t>
+      </w:r>
+      <w:r>
+        <w:rPr>
+          <w:rFonts w:eastAsia="Times New Roman"/>
+          <w:color w:val="000000"/>
+          <w:lang w:val="en-US"/>
+        </w:rPr>
+        <w:t xml:space="preserve"> user</w:t>
+      </w:r>
+      <w:r>
+        <w:rPr>
+          <w:rFonts w:eastAsia="Times New Roman"/>
+          <w:color w:val="000000"/>
+          <w:lang w:val="en-US"/>
+        </w:rPr>
+        <w:t>s</w:t>
+      </w:r>
+      <w:proofErr w:type="gramEnd"/>
+      <w:r>
+        <w:rPr>
+          <w:rFonts w:eastAsia="Times New Roman"/>
+          <w:color w:val="000000"/>
+          <w:lang w:val="en-US"/>
+        </w:rPr>
+        <w:t xml:space="preserve"> can </w:t>
+      </w:r>
+      <w:r>
+        <w:rPr>
+          <w:rFonts w:eastAsia="Times New Roman"/>
+          <w:color w:val="000000"/>
+          <w:lang w:val="en-US"/>
+        </w:rPr>
+        <w:t>view</w:t>
+      </w:r>
+      <w:r>
+        <w:rPr>
+          <w:rFonts w:eastAsia="Times New Roman"/>
+          <w:color w:val="000000"/>
+          <w:lang w:val="en-US"/>
+        </w:rPr>
+        <w:t>.</w:t>
       </w:r>
     </w:p>
     <w:p>
@@ -5871,7 +6567,15 @@
           <w:color w:val="000000"/>
           <w:lang w:val="en-US"/>
         </w:rPr>
-        <w:t>Pre-Condition: The user log in with the admin account</w:t>
+        <w:t xml:space="preserve">Pre-Condition: The </w:t>
+      </w:r>
+      <w:r>
+        <w:rPr>
+          <w:rFonts w:eastAsia="Times New Roman"/>
+          <w:color w:val="000000"/>
+          <w:lang w:val="en-US"/>
+        </w:rPr>
+        <w:t>admin logs in.</w:t>
       </w:r>
     </w:p>
     <w:p>
@@ -5894,7 +6598,15 @@
           <w:color w:val="000000"/>
           <w:lang w:val="en-US"/>
         </w:rPr>
-        <w:t>Post-Condition: The change the admin made saved in the database</w:t>
+        <w:t xml:space="preserve">Post-Condition: </w:t>
+      </w:r>
+      <w:r>
+        <w:rPr>
+          <w:rFonts w:eastAsia="Times New Roman"/>
+          <w:color w:val="000000"/>
+          <w:lang w:val="en-US"/>
+        </w:rPr>
+        <w:t>Database is updated.</w:t>
       </w:r>
     </w:p>
     <w:p>
@@ -5917,7 +6629,23 @@
           <w:color w:val="000000"/>
           <w:lang w:val="en-US"/>
         </w:rPr>
-        <w:t>Output: Display Success massage</w:t>
+        <w:t>Output: Display Success m</w:t>
+      </w:r>
+      <w:r>
+        <w:rPr>
+          <w:rFonts w:eastAsia="Times New Roman"/>
+          <w:color w:val="000000"/>
+          <w:lang w:val="en-US"/>
+        </w:rPr>
+        <w:t>e</w:t>
+      </w:r>
+      <w:r>
+        <w:rPr>
+          <w:rFonts w:eastAsia="Times New Roman"/>
+          <w:color w:val="000000"/>
+          <w:lang w:val="en-US"/>
+        </w:rPr>
+        <w:t>ssage</w:t>
       </w:r>
     </w:p>
     <w:p>
@@ -5948,6 +6676,14 @@
         </w:rPr>
         <w:br/>
       </w:r>
+    </w:p>
+    <w:p>
+      <w:pPr>
+        <w:pStyle w:val="Heading1"/>
+        <w:rPr>
+          <w:lang w:val="en-US"/>
+        </w:rPr>
+      </w:pPr>
     </w:p>
     <w:p>
       <w:pPr>
@@ -6074,7 +6810,27 @@
           <w:szCs w:val="26"/>
           <w:lang w:val="en-US"/>
         </w:rPr>
-        <w:t>The system must have at least 100 TB of storage to store each medicine's name, price, and alternatives.</w:t>
+        <w:t xml:space="preserve">The system must have at least 1 TB of storage to store </w:t>
+      </w:r>
+      <w:r>
+        <w:rPr>
+          <w:rFonts w:eastAsia="Times New Roman"/>
+          <w:color w:val="000000"/>
+          <w:sz w:val="26"/>
+          <w:szCs w:val="26"/>
+          <w:lang w:val="en-US"/>
+        </w:rPr>
+        <w:t>medicine info</w:t>
+      </w:r>
+      <w:r>
+        <w:rPr>
+          <w:rFonts w:eastAsia="Times New Roman"/>
+          <w:color w:val="000000"/>
+          <w:sz w:val="26"/>
+          <w:szCs w:val="26"/>
+          <w:lang w:val="en-US"/>
+        </w:rPr>
+        <w:t>.</w:t>
       </w:r>
     </w:p>
     <w:p>
@@ -6103,7 +6859,17 @@
           <w:szCs w:val="26"/>
           <w:lang w:val="en-US"/>
         </w:rPr>
-        <w:t>The system can’t give more than one cart to the same user at once.</w:t>
+        <w:t xml:space="preserve">The system </w:t>
+      </w:r>
+      <w:r>
+        <w:rPr>
+          <w:rFonts w:eastAsia="Times New Roman"/>
+          <w:color w:val="000000"/>
+          <w:sz w:val="26"/>
+          <w:szCs w:val="26"/>
+          <w:lang w:val="en-US"/>
+        </w:rPr>
+        <w:t>provides the single user with one cart.</w:t>
       </w:r>
     </w:p>
     <w:p>
@@ -6132,7 +6898,7 @@
           <w:szCs w:val="26"/>
           <w:lang w:val="en-US"/>
         </w:rPr>
-        <w:t>The system shouldn’t allow users to add medicine out of stock.</w:t>
+        <w:t>The system must have at least one address from the user to deliver products.</w:t>
       </w:r>
     </w:p>
     <w:p>
@@ -6161,7 +6927,47 @@
           <w:szCs w:val="26"/>
           <w:lang w:val="en-US"/>
         </w:rPr>
-        <w:t>The system must have at least one address from the user to deliver products.</w:t>
+        <w:t xml:space="preserve">The system must check the availability in less than </w:t>
+      </w:r>
+      <w:r>
+        <w:rPr>
+          <w:rFonts w:eastAsia="Times New Roman"/>
+          <w:color w:val="000000"/>
+          <w:sz w:val="26"/>
+          <w:szCs w:val="26"/>
+          <w:lang w:val="en-US"/>
+        </w:rPr>
+        <w:t>5</w:t>
+      </w:r>
+      <w:r>
+        <w:rPr>
+          <w:rFonts w:eastAsia="Times New Roman"/>
+          <w:color w:val="000000"/>
+          <w:sz w:val="26"/>
+          <w:szCs w:val="26"/>
+          <w:lang w:val="en-US"/>
+        </w:rPr>
+        <w:t xml:space="preserve"> </w:t>
+      </w:r>
+      <w:r>
+        <w:rPr>
+          <w:rFonts w:eastAsia="Times New Roman"/>
+          <w:color w:val="000000"/>
+          <w:sz w:val="26"/>
+          <w:szCs w:val="26"/>
+          <w:lang w:val="en-US"/>
+        </w:rPr>
+        <w:t>minute</w:t>
+      </w:r>
+      <w:r>
+        <w:rPr>
+          <w:rFonts w:eastAsia="Times New Roman"/>
+          <w:color w:val="000000"/>
+          <w:sz w:val="26"/>
+          <w:szCs w:val="26"/>
+          <w:lang w:val="en-US"/>
+        </w:rPr>
+        <w:t>s with the nearest pharmacy.</w:t>
       </w:r>
     </w:p>
     <w:p>
@@ -6190,7 +6996,7 @@
           <w:szCs w:val="26"/>
           <w:lang w:val="en-US"/>
         </w:rPr>
-        <w:t>The system must check the availability in less than 2 seconds with the nearest pharmacy.</w:t>
+        <w:t>When the medicine becomes available, the system should notify the user in less than 1 second.</w:t>
       </w:r>
     </w:p>
     <w:p>
@@ -6203,8 +7009,6 @@
         <w:textAlignment w:val="baseline"/>
         <w:rPr>
           <w:rFonts w:eastAsia="Times New Roman"/>
-          <w:b/>
-          <w:bCs/>
           <w:color w:val="000000"/>
           <w:sz w:val="26"/>
           <w:szCs w:val="26"/>
@@ -6219,7 +7023,27 @@
           <w:szCs w:val="26"/>
           <w:lang w:val="en-US"/>
         </w:rPr>
-        <w:t>When the medicine becomes available, the system should notify the user in less than 1 second.</w:t>
+        <w:t xml:space="preserve">The system must </w:t>
+      </w:r>
+      <w:r>
+        <w:rPr>
+          <w:rFonts w:eastAsia="Times New Roman"/>
+          <w:color w:val="000000"/>
+          <w:sz w:val="26"/>
+          <w:szCs w:val="26"/>
+          <w:lang w:val="en-US"/>
+        </w:rPr>
+        <w:t>provide</w:t>
+      </w:r>
+      <w:r>
+        <w:rPr>
+          <w:rFonts w:eastAsia="Times New Roman"/>
+          <w:color w:val="000000"/>
+          <w:sz w:val="26"/>
+          <w:szCs w:val="26"/>
+          <w:lang w:val="en-US"/>
+        </w:rPr>
+        <w:t xml:space="preserve"> multiple methods of payment.</w:t>
       </w:r>
     </w:p>
     <w:p>
@@ -6246,7 +7070,47 @@
           <w:szCs w:val="26"/>
           <w:lang w:val="en-US"/>
         </w:rPr>
-        <w:t>The system must have multiple methods of payment.</w:t>
+        <w:t xml:space="preserve">The system should add </w:t>
+      </w:r>
+      <w:r>
+        <w:rPr>
+          <w:rFonts w:eastAsia="Times New Roman"/>
+          <w:color w:val="000000"/>
+          <w:sz w:val="26"/>
+          <w:szCs w:val="26"/>
+          <w:lang w:val="en-US"/>
+        </w:rPr>
+        <w:t>the new order</w:t>
+      </w:r>
+      <w:r>
+        <w:rPr>
+          <w:rFonts w:eastAsia="Times New Roman"/>
+          <w:color w:val="000000"/>
+          <w:sz w:val="26"/>
+          <w:szCs w:val="26"/>
+          <w:lang w:val="en-US"/>
+        </w:rPr>
+        <w:t xml:space="preserve"> to the shipping queue in less than 2 seconds to deliver it to the user in less than </w:t>
+      </w:r>
+      <w:r>
+        <w:rPr>
+          <w:rFonts w:eastAsia="Times New Roman"/>
+          <w:color w:val="000000"/>
+          <w:sz w:val="26"/>
+          <w:szCs w:val="26"/>
+          <w:lang w:val="en-US"/>
+        </w:rPr>
+        <w:t>2 hours</w:t>
+      </w:r>
+      <w:r>
+        <w:rPr>
+          <w:rFonts w:eastAsia="Times New Roman"/>
+          <w:color w:val="000000"/>
+          <w:sz w:val="26"/>
+          <w:szCs w:val="26"/>
+          <w:lang w:val="en-US"/>
+        </w:rPr>
+        <w:t>.</w:t>
       </w:r>
     </w:p>
     <w:p>
@@ -6273,7 +7137,7 @@
           <w:szCs w:val="26"/>
           <w:lang w:val="en-US"/>
         </w:rPr>
-        <w:t>The system should add the shipment to the shipping queue in less than 2 seconds to deliver it to the user in less than 3 days.</w:t>
+        <w:t xml:space="preserve">The system should be user-friendly and the user needs at most one 6 hours to get familiar with the application. </w:t>
       </w:r>
     </w:p>
     <w:p>

</xml_diff>

<commit_message>
adding the context and format the dox
</commit_message>
<xml_diff>
--- a/Documentes/Belshifa SRS.docx
+++ b/Documentes/Belshifa SRS.docx
@@ -3561,178 +3561,1390 @@
         </w:rPr>
       </w:pPr>
     </w:p>
-    <w:p>
-      <w:pPr>
-        <w:spacing w:line="240" w:lineRule="auto"/>
-        <w:rPr>
-          <w:rFonts w:eastAsia="Times New Roman"/>
+    <w:p/>
+    <w:sdt>
+      <w:sdtPr>
+        <w:id w:val="1235359144"/>
+        <w:docPartObj>
+          <w:docPartGallery w:val="Table of Contents"/>
+          <w:docPartUnique/>
+        </w:docPartObj>
+      </w:sdtPr>
+      <w:sdtEndPr>
+        <w:rPr>
+          <w:rFonts w:ascii="Arial" w:eastAsia="Arial" w:hAnsi="Arial" w:cs="Arial"/>
           <w:b/>
           <w:bCs/>
-          <w:color w:val="000000"/>
-          <w:sz w:val="26"/>
-          <w:szCs w:val="26"/>
-          <w:u w:val="single"/>
-          <w:lang w:val="en-US"/>
-        </w:rPr>
-      </w:pPr>
-    </w:p>
-    <w:p>
-      <w:pPr>
-        <w:spacing w:line="240" w:lineRule="auto"/>
-        <w:rPr>
-          <w:rFonts w:eastAsia="Times New Roman"/>
-          <w:b/>
-          <w:bCs/>
-          <w:color w:val="000000"/>
-          <w:sz w:val="26"/>
-          <w:szCs w:val="26"/>
-          <w:u w:val="single"/>
-          <w:lang w:val="en-US"/>
-        </w:rPr>
-      </w:pPr>
-    </w:p>
-    <w:p>
-      <w:pPr>
-        <w:spacing w:line="240" w:lineRule="auto"/>
-        <w:rPr>
-          <w:rFonts w:eastAsia="Times New Roman"/>
-          <w:b/>
-          <w:bCs/>
-          <w:color w:val="000000"/>
-          <w:sz w:val="26"/>
-          <w:szCs w:val="26"/>
-          <w:u w:val="single"/>
-          <w:lang w:val="en-US"/>
-        </w:rPr>
-      </w:pPr>
-    </w:p>
-    <w:p>
-      <w:pPr>
-        <w:spacing w:line="240" w:lineRule="auto"/>
-        <w:rPr>
-          <w:rFonts w:eastAsia="Times New Roman"/>
-          <w:b/>
-          <w:bCs/>
-          <w:color w:val="000000"/>
-          <w:sz w:val="26"/>
-          <w:szCs w:val="26"/>
-          <w:u w:val="single"/>
-          <w:lang w:val="en-US"/>
-        </w:rPr>
-      </w:pPr>
-    </w:p>
-    <w:p>
-      <w:pPr>
-        <w:spacing w:line="240" w:lineRule="auto"/>
-        <w:rPr>
-          <w:rFonts w:eastAsia="Times New Roman"/>
-          <w:b/>
-          <w:bCs/>
-          <w:color w:val="000000"/>
-          <w:sz w:val="26"/>
-          <w:szCs w:val="26"/>
-          <w:u w:val="single"/>
-          <w:lang w:val="en-US"/>
-        </w:rPr>
-      </w:pPr>
-    </w:p>
-    <w:p>
-      <w:pPr>
-        <w:spacing w:line="240" w:lineRule="auto"/>
-        <w:rPr>
-          <w:rFonts w:eastAsia="Times New Roman"/>
-          <w:b/>
-          <w:bCs/>
-          <w:color w:val="000000"/>
-          <w:sz w:val="26"/>
-          <w:szCs w:val="26"/>
-          <w:u w:val="single"/>
-          <w:lang w:val="en-US"/>
-        </w:rPr>
-      </w:pPr>
-    </w:p>
-    <w:p>
-      <w:pPr>
-        <w:spacing w:line="240" w:lineRule="auto"/>
-        <w:rPr>
-          <w:rFonts w:eastAsia="Times New Roman"/>
-          <w:b/>
-          <w:bCs/>
-          <w:color w:val="000000"/>
-          <w:sz w:val="26"/>
-          <w:szCs w:val="26"/>
-          <w:u w:val="single"/>
-          <w:lang w:val="en-US"/>
-        </w:rPr>
-      </w:pPr>
-    </w:p>
-    <w:p>
-      <w:pPr>
-        <w:spacing w:line="240" w:lineRule="auto"/>
-        <w:rPr>
-          <w:rFonts w:eastAsia="Times New Roman"/>
-          <w:b/>
-          <w:bCs/>
-          <w:color w:val="000000"/>
-          <w:sz w:val="26"/>
-          <w:szCs w:val="26"/>
-          <w:u w:val="single"/>
-          <w:lang w:val="en-US"/>
-        </w:rPr>
-      </w:pPr>
-    </w:p>
-    <w:p>
-      <w:pPr>
-        <w:spacing w:line="240" w:lineRule="auto"/>
-        <w:rPr>
-          <w:rFonts w:eastAsia="Times New Roman"/>
-          <w:color w:val="000000"/>
-          <w:sz w:val="40"/>
-          <w:szCs w:val="40"/>
-          <w:lang w:val="en-US"/>
-        </w:rPr>
-      </w:pPr>
-      <w:r>
-        <w:rPr>
-          <w:rFonts w:eastAsia="Times New Roman"/>
-          <w:color w:val="000000"/>
-          <w:sz w:val="40"/>
-          <w:szCs w:val="40"/>
-          <w:lang w:val="en-US"/>
-        </w:rPr>
-        <w:t>Introduction:</w:t>
-      </w:r>
-    </w:p>
-    <w:p>
-      <w:pPr>
-        <w:spacing w:line="240" w:lineRule="auto"/>
-        <w:rPr>
-          <w:rFonts w:eastAsia="Times New Roman"/>
-          <w:color w:val="000000"/>
-          <w:lang w:val="en-US"/>
-        </w:rPr>
-      </w:pPr>
-      <w:r>
-        <w:rPr>
-          <w:rFonts w:eastAsia="Times New Roman"/>
-          <w:color w:val="000000"/>
-          <w:lang w:val="en-US"/>
-        </w:rPr>
-        <w:t xml:space="preserve">      </w:t>
-      </w:r>
-      <w:r>
-        <w:rPr>
-          <w:rFonts w:eastAsia="Times New Roman"/>
-          <w:color w:val="000000"/>
-          <w:lang w:val="en-US"/>
-        </w:rPr>
-        <w:t>“</w:t>
+          <w:noProof/>
+          <w:color w:val="auto"/>
+          <w:sz w:val="22"/>
+          <w:szCs w:val="22"/>
+          <w:lang w:val="en-GB"/>
+        </w:rPr>
+      </w:sdtEndPr>
+      <w:sdtContent>
+        <w:p>
+          <w:pPr>
+            <w:pStyle w:val="TOCHeading"/>
+          </w:pPr>
+          <w:r>
+            <w:t>Contents</w:t>
+          </w:r>
+        </w:p>
+        <w:p>
+          <w:pPr>
+            <w:pStyle w:val="TOC1"/>
+            <w:tabs>
+              <w:tab w:val="left" w:pos="440"/>
+              <w:tab w:val="right" w:leader="dot" w:pos="9019"/>
+            </w:tabs>
+            <w:rPr>
+              <w:rFonts w:asciiTheme="minorHAnsi" w:eastAsiaTheme="minorEastAsia" w:hAnsiTheme="minorHAnsi" w:cstheme="minorBidi"/>
+              <w:noProof/>
+              <w:lang w:val="en-US"/>
+            </w:rPr>
+          </w:pPr>
+          <w:r>
+            <w:fldChar w:fldCharType="begin"/>
+          </w:r>
+          <w:r>
+            <w:instrText xml:space="preserve"> TOC \o "1-3" \h \z \u </w:instrText>
+          </w:r>
+          <w:r>
+            <w:fldChar w:fldCharType="separate"/>
+          </w:r>
+          <w:hyperlink w:anchor="_Toc100276689" w:history="1">
+            <w:r>
+              <w:rPr>
+                <w:rStyle w:val="Hyperlink"/>
+                <w:noProof/>
+                <w:rtl/>
+                <w:lang w:val="en-US"/>
+              </w:rPr>
+              <w:t>1-</w:t>
+            </w:r>
+            <w:r>
+              <w:rPr>
+                <w:rFonts w:asciiTheme="minorHAnsi" w:eastAsiaTheme="minorEastAsia" w:hAnsiTheme="minorHAnsi" w:cstheme="minorBidi"/>
+                <w:noProof/>
+                <w:lang w:val="en-US"/>
+              </w:rPr>
+              <w:tab/>
+            </w:r>
+            <w:r>
+              <w:rPr>
+                <w:rStyle w:val="Hyperlink"/>
+                <w:noProof/>
+              </w:rPr>
+              <w:t>Introduction</w:t>
+            </w:r>
+            <w:r>
+              <w:rPr>
+                <w:rStyle w:val="Hyperlink"/>
+                <w:noProof/>
+                <w:lang w:val="en-US"/>
+              </w:rPr>
+              <w:t>:</w:t>
+            </w:r>
+            <w:r>
+              <w:rPr>
+                <w:noProof/>
+                <w:webHidden/>
+              </w:rPr>
+              <w:tab/>
+            </w:r>
+            <w:r>
+              <w:rPr>
+                <w:noProof/>
+                <w:webHidden/>
+              </w:rPr>
+              <w:fldChar w:fldCharType="begin"/>
+            </w:r>
+            <w:r>
+              <w:rPr>
+                <w:noProof/>
+                <w:webHidden/>
+              </w:rPr>
+              <w:instrText xml:space="preserve"> PAGEREF _Toc100276689 \h </w:instrText>
+            </w:r>
+            <w:r>
+              <w:rPr>
+                <w:noProof/>
+                <w:webHidden/>
+              </w:rPr>
+            </w:r>
+            <w:r>
+              <w:rPr>
+                <w:noProof/>
+                <w:webHidden/>
+              </w:rPr>
+              <w:fldChar w:fldCharType="separate"/>
+            </w:r>
+            <w:r>
+              <w:rPr>
+                <w:noProof/>
+                <w:webHidden/>
+              </w:rPr>
+              <w:t>3</w:t>
+            </w:r>
+            <w:r>
+              <w:rPr>
+                <w:noProof/>
+                <w:webHidden/>
+              </w:rPr>
+              <w:fldChar w:fldCharType="end"/>
+            </w:r>
+          </w:hyperlink>
+        </w:p>
+        <w:p>
+          <w:pPr>
+            <w:pStyle w:val="TOC1"/>
+            <w:tabs>
+              <w:tab w:val="left" w:pos="440"/>
+              <w:tab w:val="right" w:leader="dot" w:pos="9019"/>
+            </w:tabs>
+            <w:rPr>
+              <w:rFonts w:asciiTheme="minorHAnsi" w:eastAsiaTheme="minorEastAsia" w:hAnsiTheme="minorHAnsi" w:cstheme="minorBidi"/>
+              <w:noProof/>
+              <w:lang w:val="en-US"/>
+            </w:rPr>
+          </w:pPr>
+          <w:hyperlink w:anchor="_Toc100276690" w:history="1">
+            <w:r>
+              <w:rPr>
+                <w:rStyle w:val="Hyperlink"/>
+                <w:noProof/>
+                <w:lang w:val="en-US"/>
+              </w:rPr>
+              <w:t>2-</w:t>
+            </w:r>
+            <w:r>
+              <w:rPr>
+                <w:rFonts w:asciiTheme="minorHAnsi" w:eastAsiaTheme="minorEastAsia" w:hAnsiTheme="minorHAnsi" w:cstheme="minorBidi"/>
+                <w:noProof/>
+                <w:lang w:val="en-US"/>
+              </w:rPr>
+              <w:tab/>
+            </w:r>
+            <w:r>
+              <w:rPr>
+                <w:rStyle w:val="Hyperlink"/>
+                <w:noProof/>
+                <w:lang w:val="en-US"/>
+              </w:rPr>
+              <w:t>Context Diagram:</w:t>
+            </w:r>
+            <w:r>
+              <w:rPr>
+                <w:noProof/>
+                <w:webHidden/>
+              </w:rPr>
+              <w:tab/>
+            </w:r>
+            <w:r>
+              <w:rPr>
+                <w:noProof/>
+                <w:webHidden/>
+              </w:rPr>
+              <w:fldChar w:fldCharType="begin"/>
+            </w:r>
+            <w:r>
+              <w:rPr>
+                <w:noProof/>
+                <w:webHidden/>
+              </w:rPr>
+              <w:instrText xml:space="preserve"> PAGEREF _Toc100276690 \h </w:instrText>
+            </w:r>
+            <w:r>
+              <w:rPr>
+                <w:noProof/>
+                <w:webHidden/>
+              </w:rPr>
+            </w:r>
+            <w:r>
+              <w:rPr>
+                <w:noProof/>
+                <w:webHidden/>
+              </w:rPr>
+              <w:fldChar w:fldCharType="separate"/>
+            </w:r>
+            <w:r>
+              <w:rPr>
+                <w:noProof/>
+                <w:webHidden/>
+              </w:rPr>
+              <w:t>3</w:t>
+            </w:r>
+            <w:r>
+              <w:rPr>
+                <w:noProof/>
+                <w:webHidden/>
+              </w:rPr>
+              <w:fldChar w:fldCharType="end"/>
+            </w:r>
+          </w:hyperlink>
+        </w:p>
+        <w:p>
+          <w:pPr>
+            <w:pStyle w:val="TOC1"/>
+            <w:tabs>
+              <w:tab w:val="left" w:pos="440"/>
+              <w:tab w:val="right" w:leader="dot" w:pos="9019"/>
+            </w:tabs>
+            <w:rPr>
+              <w:rFonts w:asciiTheme="minorHAnsi" w:eastAsiaTheme="minorEastAsia" w:hAnsiTheme="minorHAnsi" w:cstheme="minorBidi"/>
+              <w:noProof/>
+              <w:lang w:val="en-US"/>
+            </w:rPr>
+          </w:pPr>
+          <w:hyperlink w:anchor="_Toc100276691" w:history="1">
+            <w:r>
+              <w:rPr>
+                <w:rStyle w:val="Hyperlink"/>
+                <w:noProof/>
+                <w:lang w:val="en-US"/>
+              </w:rPr>
+              <w:t>3-</w:t>
+            </w:r>
+            <w:r>
+              <w:rPr>
+                <w:rFonts w:asciiTheme="minorHAnsi" w:eastAsiaTheme="minorEastAsia" w:hAnsiTheme="minorHAnsi" w:cstheme="minorBidi"/>
+                <w:noProof/>
+                <w:lang w:val="en-US"/>
+              </w:rPr>
+              <w:tab/>
+            </w:r>
+            <w:r>
+              <w:rPr>
+                <w:rStyle w:val="Hyperlink"/>
+                <w:noProof/>
+                <w:lang w:val="en-US"/>
+              </w:rPr>
+              <w:t>User Requirements:</w:t>
+            </w:r>
+            <w:r>
+              <w:rPr>
+                <w:noProof/>
+                <w:webHidden/>
+              </w:rPr>
+              <w:tab/>
+            </w:r>
+            <w:r>
+              <w:rPr>
+                <w:noProof/>
+                <w:webHidden/>
+              </w:rPr>
+              <w:fldChar w:fldCharType="begin"/>
+            </w:r>
+            <w:r>
+              <w:rPr>
+                <w:noProof/>
+                <w:webHidden/>
+              </w:rPr>
+              <w:instrText xml:space="preserve"> PAGEREF _Toc100276691 \h </w:instrText>
+            </w:r>
+            <w:r>
+              <w:rPr>
+                <w:noProof/>
+                <w:webHidden/>
+              </w:rPr>
+            </w:r>
+            <w:r>
+              <w:rPr>
+                <w:noProof/>
+                <w:webHidden/>
+              </w:rPr>
+              <w:fldChar w:fldCharType="separate"/>
+            </w:r>
+            <w:r>
+              <w:rPr>
+                <w:noProof/>
+                <w:webHidden/>
+              </w:rPr>
+              <w:t>3</w:t>
+            </w:r>
+            <w:r>
+              <w:rPr>
+                <w:noProof/>
+                <w:webHidden/>
+              </w:rPr>
+              <w:fldChar w:fldCharType="end"/>
+            </w:r>
+          </w:hyperlink>
+        </w:p>
+        <w:p>
+          <w:pPr>
+            <w:pStyle w:val="TOC1"/>
+            <w:tabs>
+              <w:tab w:val="left" w:pos="440"/>
+              <w:tab w:val="right" w:leader="dot" w:pos="9019"/>
+            </w:tabs>
+            <w:rPr>
+              <w:rFonts w:asciiTheme="minorHAnsi" w:eastAsiaTheme="minorEastAsia" w:hAnsiTheme="minorHAnsi" w:cstheme="minorBidi"/>
+              <w:noProof/>
+              <w:lang w:val="en-US"/>
+            </w:rPr>
+          </w:pPr>
+          <w:hyperlink w:anchor="_Toc100276692" w:history="1">
+            <w:r>
+              <w:rPr>
+                <w:rStyle w:val="Hyperlink"/>
+                <w:rFonts w:ascii="Times New Roman" w:hAnsi="Times New Roman" w:cs="Times New Roman"/>
+                <w:noProof/>
+                <w:lang w:val="en-US"/>
+              </w:rPr>
+              <w:t>4-</w:t>
+            </w:r>
+            <w:r>
+              <w:rPr>
+                <w:rFonts w:asciiTheme="minorHAnsi" w:eastAsiaTheme="minorEastAsia" w:hAnsiTheme="minorHAnsi" w:cstheme="minorBidi"/>
+                <w:noProof/>
+                <w:lang w:val="en-US"/>
+              </w:rPr>
+              <w:tab/>
+            </w:r>
+            <w:r>
+              <w:rPr>
+                <w:rStyle w:val="Hyperlink"/>
+                <w:noProof/>
+                <w:lang w:val="en-US"/>
+              </w:rPr>
+              <w:t>Functional Requirements:</w:t>
+            </w:r>
+            <w:r>
+              <w:rPr>
+                <w:noProof/>
+                <w:webHidden/>
+              </w:rPr>
+              <w:tab/>
+            </w:r>
+            <w:r>
+              <w:rPr>
+                <w:noProof/>
+                <w:webHidden/>
+              </w:rPr>
+              <w:fldChar w:fldCharType="begin"/>
+            </w:r>
+            <w:r>
+              <w:rPr>
+                <w:noProof/>
+                <w:webHidden/>
+              </w:rPr>
+              <w:instrText xml:space="preserve"> PAGEREF _Toc100276692 \h </w:instrText>
+            </w:r>
+            <w:r>
+              <w:rPr>
+                <w:noProof/>
+                <w:webHidden/>
+              </w:rPr>
+            </w:r>
+            <w:r>
+              <w:rPr>
+                <w:noProof/>
+                <w:webHidden/>
+              </w:rPr>
+              <w:fldChar w:fldCharType="separate"/>
+            </w:r>
+            <w:r>
+              <w:rPr>
+                <w:noProof/>
+                <w:webHidden/>
+              </w:rPr>
+              <w:t>4</w:t>
+            </w:r>
+            <w:r>
+              <w:rPr>
+                <w:noProof/>
+                <w:webHidden/>
+              </w:rPr>
+              <w:fldChar w:fldCharType="end"/>
+            </w:r>
+          </w:hyperlink>
+        </w:p>
+        <w:p>
+          <w:pPr>
+            <w:pStyle w:val="TOC2"/>
+            <w:tabs>
+              <w:tab w:val="right" w:leader="dot" w:pos="9019"/>
+            </w:tabs>
+            <w:rPr>
+              <w:rFonts w:asciiTheme="minorHAnsi" w:eastAsiaTheme="minorEastAsia" w:hAnsiTheme="minorHAnsi" w:cstheme="minorBidi"/>
+              <w:noProof/>
+              <w:lang w:val="en-US"/>
+            </w:rPr>
+          </w:pPr>
+          <w:hyperlink w:anchor="_Toc100276693" w:history="1">
+            <w:r>
+              <w:rPr>
+                <w:rStyle w:val="Hyperlink"/>
+                <w:noProof/>
+                <w:lang w:val="en-US"/>
+              </w:rPr>
+              <w:t>Choosing language:</w:t>
+            </w:r>
+            <w:r>
+              <w:rPr>
+                <w:noProof/>
+                <w:webHidden/>
+              </w:rPr>
+              <w:tab/>
+            </w:r>
+            <w:r>
+              <w:rPr>
+                <w:noProof/>
+                <w:webHidden/>
+              </w:rPr>
+              <w:fldChar w:fldCharType="begin"/>
+            </w:r>
+            <w:r>
+              <w:rPr>
+                <w:noProof/>
+                <w:webHidden/>
+              </w:rPr>
+              <w:instrText xml:space="preserve"> PAGEREF _Toc100276693 \h </w:instrText>
+            </w:r>
+            <w:r>
+              <w:rPr>
+                <w:noProof/>
+                <w:webHidden/>
+              </w:rPr>
+            </w:r>
+            <w:r>
+              <w:rPr>
+                <w:noProof/>
+                <w:webHidden/>
+              </w:rPr>
+              <w:fldChar w:fldCharType="separate"/>
+            </w:r>
+            <w:r>
+              <w:rPr>
+                <w:noProof/>
+                <w:webHidden/>
+              </w:rPr>
+              <w:t>4</w:t>
+            </w:r>
+            <w:r>
+              <w:rPr>
+                <w:noProof/>
+                <w:webHidden/>
+              </w:rPr>
+              <w:fldChar w:fldCharType="end"/>
+            </w:r>
+          </w:hyperlink>
+        </w:p>
+        <w:p>
+          <w:pPr>
+            <w:pStyle w:val="TOC2"/>
+            <w:tabs>
+              <w:tab w:val="right" w:leader="dot" w:pos="9019"/>
+            </w:tabs>
+            <w:rPr>
+              <w:rFonts w:asciiTheme="minorHAnsi" w:eastAsiaTheme="minorEastAsia" w:hAnsiTheme="minorHAnsi" w:cstheme="minorBidi"/>
+              <w:noProof/>
+              <w:lang w:val="en-US"/>
+            </w:rPr>
+          </w:pPr>
+          <w:hyperlink w:anchor="_Toc100276694" w:history="1">
+            <w:r>
+              <w:rPr>
+                <w:rStyle w:val="Hyperlink"/>
+                <w:noProof/>
+                <w:lang w:val="en-US"/>
+              </w:rPr>
+              <w:t>Searching for medicine:</w:t>
+            </w:r>
+            <w:r>
+              <w:rPr>
+                <w:noProof/>
+                <w:webHidden/>
+              </w:rPr>
+              <w:tab/>
+            </w:r>
+            <w:r>
+              <w:rPr>
+                <w:noProof/>
+                <w:webHidden/>
+              </w:rPr>
+              <w:fldChar w:fldCharType="begin"/>
+            </w:r>
+            <w:r>
+              <w:rPr>
+                <w:noProof/>
+                <w:webHidden/>
+              </w:rPr>
+              <w:instrText xml:space="preserve"> PAGEREF _Toc100276694 \h </w:instrText>
+            </w:r>
+            <w:r>
+              <w:rPr>
+                <w:noProof/>
+                <w:webHidden/>
+              </w:rPr>
+            </w:r>
+            <w:r>
+              <w:rPr>
+                <w:noProof/>
+                <w:webHidden/>
+              </w:rPr>
+              <w:fldChar w:fldCharType="separate"/>
+            </w:r>
+            <w:r>
+              <w:rPr>
+                <w:noProof/>
+                <w:webHidden/>
+              </w:rPr>
+              <w:t>4</w:t>
+            </w:r>
+            <w:r>
+              <w:rPr>
+                <w:noProof/>
+                <w:webHidden/>
+              </w:rPr>
+              <w:fldChar w:fldCharType="end"/>
+            </w:r>
+          </w:hyperlink>
+        </w:p>
+        <w:p>
+          <w:pPr>
+            <w:pStyle w:val="TOC2"/>
+            <w:tabs>
+              <w:tab w:val="right" w:leader="dot" w:pos="9019"/>
+            </w:tabs>
+            <w:rPr>
+              <w:rFonts w:asciiTheme="minorHAnsi" w:eastAsiaTheme="minorEastAsia" w:hAnsiTheme="minorHAnsi" w:cstheme="minorBidi"/>
+              <w:noProof/>
+              <w:lang w:val="en-US"/>
+            </w:rPr>
+          </w:pPr>
+          <w:hyperlink w:anchor="_Toc100276695" w:history="1">
+            <w:r>
+              <w:rPr>
+                <w:rStyle w:val="Hyperlink"/>
+                <w:noProof/>
+                <w:lang w:val="en-US"/>
+              </w:rPr>
+              <w:t>Displaying medicine details:</w:t>
+            </w:r>
+            <w:r>
+              <w:rPr>
+                <w:noProof/>
+                <w:webHidden/>
+              </w:rPr>
+              <w:tab/>
+            </w:r>
+            <w:r>
+              <w:rPr>
+                <w:noProof/>
+                <w:webHidden/>
+              </w:rPr>
+              <w:fldChar w:fldCharType="begin"/>
+            </w:r>
+            <w:r>
+              <w:rPr>
+                <w:noProof/>
+                <w:webHidden/>
+              </w:rPr>
+              <w:instrText xml:space="preserve"> PAGEREF _Toc100276695 \h </w:instrText>
+            </w:r>
+            <w:r>
+              <w:rPr>
+                <w:noProof/>
+                <w:webHidden/>
+              </w:rPr>
+            </w:r>
+            <w:r>
+              <w:rPr>
+                <w:noProof/>
+                <w:webHidden/>
+              </w:rPr>
+              <w:fldChar w:fldCharType="separate"/>
+            </w:r>
+            <w:r>
+              <w:rPr>
+                <w:noProof/>
+                <w:webHidden/>
+              </w:rPr>
+              <w:t>4</w:t>
+            </w:r>
+            <w:r>
+              <w:rPr>
+                <w:noProof/>
+                <w:webHidden/>
+              </w:rPr>
+              <w:fldChar w:fldCharType="end"/>
+            </w:r>
+          </w:hyperlink>
+        </w:p>
+        <w:p>
+          <w:pPr>
+            <w:pStyle w:val="TOC2"/>
+            <w:tabs>
+              <w:tab w:val="right" w:leader="dot" w:pos="9019"/>
+            </w:tabs>
+            <w:rPr>
+              <w:rFonts w:asciiTheme="minorHAnsi" w:eastAsiaTheme="minorEastAsia" w:hAnsiTheme="minorHAnsi" w:cstheme="minorBidi"/>
+              <w:noProof/>
+              <w:lang w:val="en-US"/>
+            </w:rPr>
+          </w:pPr>
+          <w:hyperlink w:anchor="_Toc100276696" w:history="1">
+            <w:r>
+              <w:rPr>
+                <w:rStyle w:val="Hyperlink"/>
+                <w:noProof/>
+                <w:lang w:val="en-US"/>
+              </w:rPr>
+              <w:t>User’s cart:</w:t>
+            </w:r>
+            <w:r>
+              <w:rPr>
+                <w:noProof/>
+                <w:webHidden/>
+              </w:rPr>
+              <w:tab/>
+            </w:r>
+            <w:r>
+              <w:rPr>
+                <w:noProof/>
+                <w:webHidden/>
+              </w:rPr>
+              <w:fldChar w:fldCharType="begin"/>
+            </w:r>
+            <w:r>
+              <w:rPr>
+                <w:noProof/>
+                <w:webHidden/>
+              </w:rPr>
+              <w:instrText xml:space="preserve"> PAGEREF _Toc100276696 \h </w:instrText>
+            </w:r>
+            <w:r>
+              <w:rPr>
+                <w:noProof/>
+                <w:webHidden/>
+              </w:rPr>
+            </w:r>
+            <w:r>
+              <w:rPr>
+                <w:noProof/>
+                <w:webHidden/>
+              </w:rPr>
+              <w:fldChar w:fldCharType="separate"/>
+            </w:r>
+            <w:r>
+              <w:rPr>
+                <w:noProof/>
+                <w:webHidden/>
+              </w:rPr>
+              <w:t>4</w:t>
+            </w:r>
+            <w:r>
+              <w:rPr>
+                <w:noProof/>
+                <w:webHidden/>
+              </w:rPr>
+              <w:fldChar w:fldCharType="end"/>
+            </w:r>
+          </w:hyperlink>
+        </w:p>
+        <w:p>
+          <w:pPr>
+            <w:pStyle w:val="TOC2"/>
+            <w:tabs>
+              <w:tab w:val="right" w:leader="dot" w:pos="9019"/>
+            </w:tabs>
+            <w:rPr>
+              <w:rFonts w:asciiTheme="minorHAnsi" w:eastAsiaTheme="minorEastAsia" w:hAnsiTheme="minorHAnsi" w:cstheme="minorBidi"/>
+              <w:noProof/>
+              <w:lang w:val="en-US"/>
+            </w:rPr>
+          </w:pPr>
+          <w:hyperlink w:anchor="_Toc100276697" w:history="1">
+            <w:r>
+              <w:rPr>
+                <w:rStyle w:val="Hyperlink"/>
+                <w:noProof/>
+                <w:lang w:val="en-US"/>
+              </w:rPr>
+              <w:t>Adding to cart</w:t>
+            </w:r>
+            <w:r>
+              <w:rPr>
+                <w:noProof/>
+                <w:webHidden/>
+              </w:rPr>
+              <w:tab/>
+            </w:r>
+            <w:r>
+              <w:rPr>
+                <w:noProof/>
+                <w:webHidden/>
+              </w:rPr>
+              <w:fldChar w:fldCharType="begin"/>
+            </w:r>
+            <w:r>
+              <w:rPr>
+                <w:noProof/>
+                <w:webHidden/>
+              </w:rPr>
+              <w:instrText xml:space="preserve"> PAGEREF _Toc100276697 \h </w:instrText>
+            </w:r>
+            <w:r>
+              <w:rPr>
+                <w:noProof/>
+                <w:webHidden/>
+              </w:rPr>
+            </w:r>
+            <w:r>
+              <w:rPr>
+                <w:noProof/>
+                <w:webHidden/>
+              </w:rPr>
+              <w:fldChar w:fldCharType="separate"/>
+            </w:r>
+            <w:r>
+              <w:rPr>
+                <w:noProof/>
+                <w:webHidden/>
+              </w:rPr>
+              <w:t>4</w:t>
+            </w:r>
+            <w:r>
+              <w:rPr>
+                <w:noProof/>
+                <w:webHidden/>
+              </w:rPr>
+              <w:fldChar w:fldCharType="end"/>
+            </w:r>
+          </w:hyperlink>
+        </w:p>
+        <w:p>
+          <w:pPr>
+            <w:pStyle w:val="TOC2"/>
+            <w:tabs>
+              <w:tab w:val="right" w:leader="dot" w:pos="9019"/>
+            </w:tabs>
+            <w:rPr>
+              <w:rFonts w:asciiTheme="minorHAnsi" w:eastAsiaTheme="minorEastAsia" w:hAnsiTheme="minorHAnsi" w:cstheme="minorBidi"/>
+              <w:noProof/>
+              <w:lang w:val="en-US"/>
+            </w:rPr>
+          </w:pPr>
+          <w:hyperlink w:anchor="_Toc100276698" w:history="1">
+            <w:r>
+              <w:rPr>
+                <w:rStyle w:val="Hyperlink"/>
+                <w:noProof/>
+                <w:lang w:val="en-US"/>
+              </w:rPr>
+              <w:t>More than one address:</w:t>
+            </w:r>
+            <w:r>
+              <w:rPr>
+                <w:noProof/>
+                <w:webHidden/>
+              </w:rPr>
+              <w:tab/>
+            </w:r>
+            <w:r>
+              <w:rPr>
+                <w:noProof/>
+                <w:webHidden/>
+              </w:rPr>
+              <w:fldChar w:fldCharType="begin"/>
+            </w:r>
+            <w:r>
+              <w:rPr>
+                <w:noProof/>
+                <w:webHidden/>
+              </w:rPr>
+              <w:instrText xml:space="preserve"> PAGEREF _Toc100276698 \h </w:instrText>
+            </w:r>
+            <w:r>
+              <w:rPr>
+                <w:noProof/>
+                <w:webHidden/>
+              </w:rPr>
+            </w:r>
+            <w:r>
+              <w:rPr>
+                <w:noProof/>
+                <w:webHidden/>
+              </w:rPr>
+              <w:fldChar w:fldCharType="separate"/>
+            </w:r>
+            <w:r>
+              <w:rPr>
+                <w:noProof/>
+                <w:webHidden/>
+              </w:rPr>
+              <w:t>5</w:t>
+            </w:r>
+            <w:r>
+              <w:rPr>
+                <w:noProof/>
+                <w:webHidden/>
+              </w:rPr>
+              <w:fldChar w:fldCharType="end"/>
+            </w:r>
+          </w:hyperlink>
+        </w:p>
+        <w:p>
+          <w:pPr>
+            <w:pStyle w:val="TOC2"/>
+            <w:tabs>
+              <w:tab w:val="right" w:leader="dot" w:pos="9019"/>
+            </w:tabs>
+            <w:rPr>
+              <w:rFonts w:asciiTheme="minorHAnsi" w:eastAsiaTheme="minorEastAsia" w:hAnsiTheme="minorHAnsi" w:cstheme="minorBidi"/>
+              <w:noProof/>
+              <w:lang w:val="en-US"/>
+            </w:rPr>
+          </w:pPr>
+          <w:hyperlink w:anchor="_Toc100276699" w:history="1">
+            <w:r>
+              <w:rPr>
+                <w:rStyle w:val="Hyperlink"/>
+                <w:noProof/>
+                <w:lang w:val="en-US"/>
+              </w:rPr>
+              <w:t>Connecting to nearest pharmacy:</w:t>
+            </w:r>
+            <w:r>
+              <w:rPr>
+                <w:noProof/>
+                <w:webHidden/>
+              </w:rPr>
+              <w:tab/>
+            </w:r>
+            <w:r>
+              <w:rPr>
+                <w:noProof/>
+                <w:webHidden/>
+              </w:rPr>
+              <w:fldChar w:fldCharType="begin"/>
+            </w:r>
+            <w:r>
+              <w:rPr>
+                <w:noProof/>
+                <w:webHidden/>
+              </w:rPr>
+              <w:instrText xml:space="preserve"> PAGEREF _Toc100276699 \h </w:instrText>
+            </w:r>
+            <w:r>
+              <w:rPr>
+                <w:noProof/>
+                <w:webHidden/>
+              </w:rPr>
+            </w:r>
+            <w:r>
+              <w:rPr>
+                <w:noProof/>
+                <w:webHidden/>
+              </w:rPr>
+              <w:fldChar w:fldCharType="separate"/>
+            </w:r>
+            <w:r>
+              <w:rPr>
+                <w:noProof/>
+                <w:webHidden/>
+              </w:rPr>
+              <w:t>5</w:t>
+            </w:r>
+            <w:r>
+              <w:rPr>
+                <w:noProof/>
+                <w:webHidden/>
+              </w:rPr>
+              <w:fldChar w:fldCharType="end"/>
+            </w:r>
+          </w:hyperlink>
+        </w:p>
+        <w:p>
+          <w:pPr>
+            <w:pStyle w:val="TOC2"/>
+            <w:tabs>
+              <w:tab w:val="right" w:leader="dot" w:pos="9019"/>
+            </w:tabs>
+            <w:rPr>
+              <w:rFonts w:asciiTheme="minorHAnsi" w:eastAsiaTheme="minorEastAsia" w:hAnsiTheme="minorHAnsi" w:cstheme="minorBidi"/>
+              <w:noProof/>
+              <w:lang w:val="en-US"/>
+            </w:rPr>
+          </w:pPr>
+          <w:hyperlink w:anchor="_Toc100276700" w:history="1">
+            <w:r>
+              <w:rPr>
+                <w:rStyle w:val="Hyperlink"/>
+                <w:noProof/>
+                <w:lang w:val="en-US"/>
+              </w:rPr>
+              <w:t>Way of Payment:</w:t>
+            </w:r>
+            <w:r>
+              <w:rPr>
+                <w:noProof/>
+                <w:webHidden/>
+              </w:rPr>
+              <w:tab/>
+            </w:r>
+            <w:r>
+              <w:rPr>
+                <w:noProof/>
+                <w:webHidden/>
+              </w:rPr>
+              <w:fldChar w:fldCharType="begin"/>
+            </w:r>
+            <w:r>
+              <w:rPr>
+                <w:noProof/>
+                <w:webHidden/>
+              </w:rPr>
+              <w:instrText xml:space="preserve"> PAGEREF _Toc100276700 \h </w:instrText>
+            </w:r>
+            <w:r>
+              <w:rPr>
+                <w:noProof/>
+                <w:webHidden/>
+              </w:rPr>
+            </w:r>
+            <w:r>
+              <w:rPr>
+                <w:noProof/>
+                <w:webHidden/>
+              </w:rPr>
+              <w:fldChar w:fldCharType="separate"/>
+            </w:r>
+            <w:r>
+              <w:rPr>
+                <w:noProof/>
+                <w:webHidden/>
+              </w:rPr>
+              <w:t>5</w:t>
+            </w:r>
+            <w:r>
+              <w:rPr>
+                <w:noProof/>
+                <w:webHidden/>
+              </w:rPr>
+              <w:fldChar w:fldCharType="end"/>
+            </w:r>
+          </w:hyperlink>
+        </w:p>
+        <w:p>
+          <w:pPr>
+            <w:pStyle w:val="TOC2"/>
+            <w:tabs>
+              <w:tab w:val="right" w:leader="dot" w:pos="9019"/>
+            </w:tabs>
+            <w:rPr>
+              <w:rFonts w:asciiTheme="minorHAnsi" w:eastAsiaTheme="minorEastAsia" w:hAnsiTheme="minorHAnsi" w:cstheme="minorBidi"/>
+              <w:noProof/>
+              <w:lang w:val="en-US"/>
+            </w:rPr>
+          </w:pPr>
+          <w:hyperlink w:anchor="_Toc100276701" w:history="1">
+            <w:r>
+              <w:rPr>
+                <w:rStyle w:val="Hyperlink"/>
+                <w:noProof/>
+                <w:lang w:val="en-US"/>
+              </w:rPr>
+              <w:t>Admin Management:</w:t>
+            </w:r>
+            <w:r>
+              <w:rPr>
+                <w:noProof/>
+                <w:webHidden/>
+              </w:rPr>
+              <w:tab/>
+            </w:r>
+            <w:r>
+              <w:rPr>
+                <w:noProof/>
+                <w:webHidden/>
+              </w:rPr>
+              <w:fldChar w:fldCharType="begin"/>
+            </w:r>
+            <w:r>
+              <w:rPr>
+                <w:noProof/>
+                <w:webHidden/>
+              </w:rPr>
+              <w:instrText xml:space="preserve"> PAGEREF _Toc100276701 \h </w:instrText>
+            </w:r>
+            <w:r>
+              <w:rPr>
+                <w:noProof/>
+                <w:webHidden/>
+              </w:rPr>
+            </w:r>
+            <w:r>
+              <w:rPr>
+                <w:noProof/>
+                <w:webHidden/>
+              </w:rPr>
+              <w:fldChar w:fldCharType="separate"/>
+            </w:r>
+            <w:r>
+              <w:rPr>
+                <w:noProof/>
+                <w:webHidden/>
+              </w:rPr>
+              <w:t>5</w:t>
+            </w:r>
+            <w:r>
+              <w:rPr>
+                <w:noProof/>
+                <w:webHidden/>
+              </w:rPr>
+              <w:fldChar w:fldCharType="end"/>
+            </w:r>
+          </w:hyperlink>
+        </w:p>
+        <w:p>
+          <w:pPr>
+            <w:pStyle w:val="TOC1"/>
+            <w:tabs>
+              <w:tab w:val="left" w:pos="440"/>
+              <w:tab w:val="right" w:leader="dot" w:pos="9019"/>
+            </w:tabs>
+            <w:rPr>
+              <w:rFonts w:asciiTheme="minorHAnsi" w:eastAsiaTheme="minorEastAsia" w:hAnsiTheme="minorHAnsi" w:cstheme="minorBidi"/>
+              <w:noProof/>
+              <w:lang w:val="en-US"/>
+            </w:rPr>
+          </w:pPr>
+          <w:hyperlink w:anchor="_Toc100276702" w:history="1">
+            <w:r>
+              <w:rPr>
+                <w:rStyle w:val="Hyperlink"/>
+                <w:rFonts w:ascii="Times New Roman" w:hAnsi="Times New Roman" w:cs="Times New Roman"/>
+                <w:noProof/>
+                <w:lang w:val="en-US"/>
+              </w:rPr>
+              <w:t>5-</w:t>
+            </w:r>
+            <w:r>
+              <w:rPr>
+                <w:rFonts w:asciiTheme="minorHAnsi" w:eastAsiaTheme="minorEastAsia" w:hAnsiTheme="minorHAnsi" w:cstheme="minorBidi"/>
+                <w:noProof/>
+                <w:lang w:val="en-US"/>
+              </w:rPr>
+              <w:tab/>
+            </w:r>
+            <w:r>
+              <w:rPr>
+                <w:rStyle w:val="Hyperlink"/>
+                <w:noProof/>
+                <w:lang w:val="en-US"/>
+              </w:rPr>
+              <w:t>Non-Functional Requirements:</w:t>
+            </w:r>
+            <w:r>
+              <w:rPr>
+                <w:noProof/>
+                <w:webHidden/>
+              </w:rPr>
+              <w:tab/>
+            </w:r>
+            <w:r>
+              <w:rPr>
+                <w:noProof/>
+                <w:webHidden/>
+              </w:rPr>
+              <w:fldChar w:fldCharType="begin"/>
+            </w:r>
+            <w:r>
+              <w:rPr>
+                <w:noProof/>
+                <w:webHidden/>
+              </w:rPr>
+              <w:instrText xml:space="preserve"> PAGEREF _Toc100276702 \h </w:instrText>
+            </w:r>
+            <w:r>
+              <w:rPr>
+                <w:noProof/>
+                <w:webHidden/>
+              </w:rPr>
+            </w:r>
+            <w:r>
+              <w:rPr>
+                <w:noProof/>
+                <w:webHidden/>
+              </w:rPr>
+              <w:fldChar w:fldCharType="separate"/>
+            </w:r>
+            <w:r>
+              <w:rPr>
+                <w:noProof/>
+                <w:webHidden/>
+              </w:rPr>
+              <w:t>5</w:t>
+            </w:r>
+            <w:r>
+              <w:rPr>
+                <w:noProof/>
+                <w:webHidden/>
+              </w:rPr>
+              <w:fldChar w:fldCharType="end"/>
+            </w:r>
+          </w:hyperlink>
+        </w:p>
+        <w:p>
+          <w:pPr>
+            <w:pStyle w:val="TOC1"/>
+            <w:tabs>
+              <w:tab w:val="left" w:pos="440"/>
+              <w:tab w:val="right" w:leader="dot" w:pos="9019"/>
+            </w:tabs>
+            <w:rPr>
+              <w:rFonts w:asciiTheme="minorHAnsi" w:eastAsiaTheme="minorEastAsia" w:hAnsiTheme="minorHAnsi" w:cstheme="minorBidi"/>
+              <w:noProof/>
+              <w:lang w:val="en-US"/>
+            </w:rPr>
+          </w:pPr>
+          <w:hyperlink w:anchor="_Toc100276703" w:history="1">
+            <w:r>
+              <w:rPr>
+                <w:rStyle w:val="Hyperlink"/>
+                <w:noProof/>
+                <w:lang w:val="en-US"/>
+              </w:rPr>
+              <w:t>6-</w:t>
+            </w:r>
+            <w:r>
+              <w:rPr>
+                <w:rFonts w:asciiTheme="minorHAnsi" w:eastAsiaTheme="minorEastAsia" w:hAnsiTheme="minorHAnsi" w:cstheme="minorBidi"/>
+                <w:noProof/>
+                <w:lang w:val="en-US"/>
+              </w:rPr>
+              <w:tab/>
+            </w:r>
+            <w:r>
+              <w:rPr>
+                <w:rStyle w:val="Hyperlink"/>
+                <w:noProof/>
+                <w:lang w:val="en-US"/>
+              </w:rPr>
+              <w:t>Use case:</w:t>
+            </w:r>
+            <w:r>
+              <w:rPr>
+                <w:noProof/>
+                <w:webHidden/>
+              </w:rPr>
+              <w:tab/>
+            </w:r>
+            <w:r>
+              <w:rPr>
+                <w:noProof/>
+                <w:webHidden/>
+              </w:rPr>
+              <w:fldChar w:fldCharType="begin"/>
+            </w:r>
+            <w:r>
+              <w:rPr>
+                <w:noProof/>
+                <w:webHidden/>
+              </w:rPr>
+              <w:instrText xml:space="preserve"> PAGEREF _Toc100276703 \h </w:instrText>
+            </w:r>
+            <w:r>
+              <w:rPr>
+                <w:noProof/>
+                <w:webHidden/>
+              </w:rPr>
+            </w:r>
+            <w:r>
+              <w:rPr>
+                <w:noProof/>
+                <w:webHidden/>
+              </w:rPr>
+              <w:fldChar w:fldCharType="separate"/>
+            </w:r>
+            <w:r>
+              <w:rPr>
+                <w:noProof/>
+                <w:webHidden/>
+              </w:rPr>
+              <w:t>6</w:t>
+            </w:r>
+            <w:r>
+              <w:rPr>
+                <w:noProof/>
+                <w:webHidden/>
+              </w:rPr>
+              <w:fldChar w:fldCharType="end"/>
+            </w:r>
+          </w:hyperlink>
+        </w:p>
+        <w:p>
+          <w:pPr>
+            <w:pStyle w:val="TOC1"/>
+            <w:tabs>
+              <w:tab w:val="left" w:pos="440"/>
+              <w:tab w:val="right" w:leader="dot" w:pos="9019"/>
+            </w:tabs>
+            <w:rPr>
+              <w:rFonts w:asciiTheme="minorHAnsi" w:eastAsiaTheme="minorEastAsia" w:hAnsiTheme="minorHAnsi" w:cstheme="minorBidi"/>
+              <w:noProof/>
+              <w:lang w:val="en-US"/>
+            </w:rPr>
+          </w:pPr>
+          <w:hyperlink w:anchor="_Toc100276704" w:history="1">
+            <w:r>
+              <w:rPr>
+                <w:rStyle w:val="Hyperlink"/>
+                <w:noProof/>
+                <w:lang w:val="en-US"/>
+              </w:rPr>
+              <w:t>7-</w:t>
+            </w:r>
+            <w:r>
+              <w:rPr>
+                <w:rFonts w:asciiTheme="minorHAnsi" w:eastAsiaTheme="minorEastAsia" w:hAnsiTheme="minorHAnsi" w:cstheme="minorBidi"/>
+                <w:noProof/>
+                <w:lang w:val="en-US"/>
+              </w:rPr>
+              <w:tab/>
+            </w:r>
+            <w:r>
+              <w:rPr>
+                <w:rStyle w:val="Hyperlink"/>
+                <w:noProof/>
+                <w:lang w:val="en-US"/>
+              </w:rPr>
+              <w:t>Sconce Diagram:</w:t>
+            </w:r>
+            <w:r>
+              <w:rPr>
+                <w:noProof/>
+                <w:webHidden/>
+              </w:rPr>
+              <w:tab/>
+            </w:r>
+            <w:r>
+              <w:rPr>
+                <w:noProof/>
+                <w:webHidden/>
+              </w:rPr>
+              <w:fldChar w:fldCharType="begin"/>
+            </w:r>
+            <w:r>
+              <w:rPr>
+                <w:noProof/>
+                <w:webHidden/>
+              </w:rPr>
+              <w:instrText xml:space="preserve"> PAGEREF _Toc100276704 \h </w:instrText>
+            </w:r>
+            <w:r>
+              <w:rPr>
+                <w:noProof/>
+                <w:webHidden/>
+              </w:rPr>
+            </w:r>
+            <w:r>
+              <w:rPr>
+                <w:noProof/>
+                <w:webHidden/>
+              </w:rPr>
+              <w:fldChar w:fldCharType="separate"/>
+            </w:r>
+            <w:r>
+              <w:rPr>
+                <w:noProof/>
+                <w:webHidden/>
+              </w:rPr>
+              <w:t>6</w:t>
+            </w:r>
+            <w:r>
+              <w:rPr>
+                <w:noProof/>
+                <w:webHidden/>
+              </w:rPr>
+              <w:fldChar w:fldCharType="end"/>
+            </w:r>
+          </w:hyperlink>
+        </w:p>
+        <w:p>
+          <w:r>
+            <w:rPr>
+              <w:b/>
+              <w:bCs/>
+              <w:noProof/>
+            </w:rPr>
+            <w:fldChar w:fldCharType="end"/>
+          </w:r>
+        </w:p>
+      </w:sdtContent>
+    </w:sdt>
+    <w:p/>
+    <w:p/>
+    <w:p/>
+    <w:p/>
+    <w:p/>
+    <w:p/>
+    <w:p/>
+    <w:p/>
+    <w:p/>
+    <w:p/>
+    <w:p/>
+    <w:p/>
+    <w:p/>
+    <w:p/>
+    <w:p/>
+    <w:p/>
+    <w:p/>
+    <w:p/>
+    <w:p/>
+    <w:p/>
+    <w:p/>
+    <w:p/>
+    <w:p>
+      <w:pPr>
+        <w:pStyle w:val="Heading1"/>
+        <w:numPr>
+          <w:ilvl w:val="0"/>
+          <w:numId w:val="15"/>
+        </w:numPr>
+        <w:rPr>
+          <w:rtl/>
+          <w:lang w:val="en-US"/>
+        </w:rPr>
+      </w:pPr>
+      <w:bookmarkStart w:id="0" w:name="_Toc100276444"/>
+      <w:bookmarkStart w:id="1" w:name="_Toc100276689"/>
+      <w:r>
+        <w:rPr>
+          <w:color w:val="4F81BD" w:themeColor="accent1"/>
+        </w:rPr>
+        <w:lastRenderedPageBreak/>
+        <w:t>Introduction</w:t>
+      </w:r>
+      <w:r>
+        <w:rPr>
+          <w:lang w:val="en-US"/>
+        </w:rPr>
+        <w:t>:</w:t>
+      </w:r>
+      <w:bookmarkEnd w:id="0"/>
+      <w:bookmarkEnd w:id="1"/>
+    </w:p>
+    <w:p>
+      <w:pPr>
+        <w:rPr>
+          <w:rtl/>
+          <w:lang w:val="en-US"/>
+        </w:rPr>
+      </w:pPr>
+      <w:r>
+        <w:rPr>
+          <w:lang w:val="en-US"/>
+        </w:rPr>
+        <w:t xml:space="preserve">      “</w:t>
       </w:r>
       <w:proofErr w:type="spellStart"/>
       <w:r>
         <w:rPr>
-          <w:rFonts w:eastAsia="Times New Roman"/>
-          <w:color w:val="000000"/>
           <w:lang w:val="en-US"/>
         </w:rPr>
         <w:t>Belshifa</w:t>
@@ -3740,32 +4952,15 @@
       <w:proofErr w:type="spellEnd"/>
       <w:r>
         <w:rPr>
-          <w:rFonts w:eastAsia="Times New Roman"/>
-          <w:color w:val="000000"/>
-          <w:lang w:val="en-US"/>
-        </w:rPr>
-        <w:t xml:space="preserve">” is an application which has been developed to provide users with a flexible medicine ordering service. It allows users to search for the required medicine </w:t>
-      </w:r>
-      <w:r>
-        <w:rPr>
-          <w:rFonts w:eastAsia="Times New Roman"/>
-          <w:color w:val="000000"/>
-          <w:lang w:val="en-US"/>
-        </w:rPr>
-        <w:t>and attaching any info regarding the required medicine to avoid mistakes. After ordering, the system searches for the nearest pharmacy having the required medicine to connect to it and fasten the delivery process.</w:t>
-      </w:r>
-    </w:p>
-    <w:p>
-      <w:pPr>
-        <w:spacing w:line="240" w:lineRule="auto"/>
-        <w:rPr>
-          <w:rFonts w:eastAsia="Times New Roman"/>
-          <w:b/>
-          <w:bCs/>
-          <w:color w:val="000000"/>
-          <w:sz w:val="26"/>
-          <w:szCs w:val="26"/>
-          <w:u w:val="single"/>
+          <w:lang w:val="en-US"/>
+        </w:rPr>
+        <w:t>” is an application which has been developed to provide users with a flexible medicine ordering service. It allows users to search for the required medicine and attaching any info regarding the required medicine to avoid mistakes. After ordering, the system searches for the nearest pharmacy having the required medicine to connect to it and fasten the delivery process.</w:t>
+      </w:r>
+    </w:p>
+    <w:p>
+      <w:pPr>
+        <w:rPr>
+          <w:rtl/>
           <w:lang w:val="en-US"/>
         </w:rPr>
       </w:pPr>
@@ -3773,16 +4968,119 @@
     <w:p>
       <w:pPr>
         <w:pStyle w:val="Heading1"/>
-        <w:rPr>
-          <w:lang w:val="en-US"/>
-        </w:rPr>
-      </w:pPr>
-      <w:r>
-        <w:rPr>
+        <w:numPr>
+          <w:ilvl w:val="0"/>
+          <w:numId w:val="15"/>
+        </w:numPr>
+        <w:rPr>
+          <w:color w:val="4F81BD" w:themeColor="accent1"/>
+          <w:lang w:val="en-US"/>
+        </w:rPr>
+      </w:pPr>
+      <w:bookmarkStart w:id="2" w:name="_Toc100276445"/>
+      <w:bookmarkStart w:id="3" w:name="_Toc100276690"/>
+      <w:r>
+        <w:rPr>
+          <w:color w:val="4F81BD" w:themeColor="accent1"/>
+          <w:lang w:val="en-US"/>
+        </w:rPr>
+        <w:t>Context Diagram:</w:t>
+      </w:r>
+      <w:bookmarkEnd w:id="2"/>
+      <w:bookmarkEnd w:id="3"/>
+    </w:p>
+    <w:p>
+      <w:pPr>
+        <w:rPr>
+          <w:rFonts w:hint="cs"/>
+          <w:rtl/>
+          <w:lang w:val="en-US" w:bidi="ar-EG"/>
+        </w:rPr>
+      </w:pPr>
+      <w:r>
+        <w:rPr>
+          <w:noProof/>
+        </w:rPr>
+        <w:drawing>
+          <wp:inline distT="0" distB="0" distL="0" distR="0" wp14:anchorId="71F1EE08" wp14:editId="6945A270">
+            <wp:extent cx="5438775" cy="2352675"/>
+            <wp:effectExtent l="0" t="0" r="9525" b="0"/>
+            <wp:docPr id="17" name="Graphic 17"/>
+            <wp:cNvGraphicFramePr>
+              <a:graphicFrameLocks xmlns:a="http://schemas.openxmlformats.org/drawingml/2006/main" noChangeAspect="1"/>
+            </wp:cNvGraphicFramePr>
+            <a:graphic xmlns:a="http://schemas.openxmlformats.org/drawingml/2006/main">
+              <a:graphicData uri="http://schemas.openxmlformats.org/drawingml/2006/picture">
+                <pic:pic xmlns:pic="http://schemas.openxmlformats.org/drawingml/2006/picture">
+                  <pic:nvPicPr>
+                    <pic:cNvPr id="1" name=""/>
+                    <pic:cNvPicPr/>
+                  </pic:nvPicPr>
+                  <pic:blipFill>
+                    <a:blip r:embed="rId13">
+                      <a:extLst>
+                        <a:ext uri="{96DAC541-7B7A-43D3-8B79-37D633B846F1}">
+                          <asvg:svgBlip xmlns:asvg="http://schemas.microsoft.com/office/drawing/2016/SVG/main" r:embed="rId14"/>
+                        </a:ext>
+                      </a:extLst>
+                    </a:blip>
+                    <a:stretch>
+                      <a:fillRect/>
+                    </a:stretch>
+                  </pic:blipFill>
+                  <pic:spPr>
+                    <a:xfrm>
+                      <a:off x="0" y="0"/>
+                      <a:ext cx="5438775" cy="2352675"/>
+                    </a:xfrm>
+                    <a:prstGeom prst="rect">
+                      <a:avLst/>
+                    </a:prstGeom>
+                  </pic:spPr>
+                </pic:pic>
+              </a:graphicData>
+            </a:graphic>
+          </wp:inline>
+        </w:drawing>
+      </w:r>
+    </w:p>
+    <w:p>
+      <w:pPr>
+        <w:rPr>
+          <w:lang w:val="en-US"/>
+        </w:rPr>
+      </w:pPr>
+    </w:p>
+    <w:p>
+      <w:pPr>
+        <w:pStyle w:val="Heading1"/>
+        <w:numPr>
+          <w:ilvl w:val="0"/>
+          <w:numId w:val="15"/>
+        </w:numPr>
+        <w:rPr>
+          <w:color w:val="4F81BD" w:themeColor="accent1"/>
+          <w:lang w:val="en-US"/>
+        </w:rPr>
+      </w:pPr>
+      <w:r>
+        <w:rPr>
+          <w:color w:val="4F81BD" w:themeColor="accent1"/>
+          <w:lang w:val="en-US"/>
+        </w:rPr>
+        <w:t xml:space="preserve"> </w:t>
+      </w:r>
+      <w:bookmarkStart w:id="4" w:name="_Toc100276446"/>
+      <w:bookmarkStart w:id="5" w:name="_Toc100276691"/>
+      <w:r>
+        <w:rPr>
+          <w:color w:val="4F81BD" w:themeColor="accent1"/>
           <w:lang w:val="en-US"/>
         </w:rPr>
         <w:t>User Requirements:</w:t>
       </w:r>
+      <w:bookmarkEnd w:id="4"/>
+      <w:bookmarkEnd w:id="5"/>
     </w:p>
     <w:p>
       <w:pPr>
@@ -4244,25 +5542,37 @@
     <w:p>
       <w:pPr>
         <w:pStyle w:val="Heading1"/>
+        <w:numPr>
+          <w:ilvl w:val="0"/>
+          <w:numId w:val="15"/>
+        </w:numPr>
         <w:rPr>
           <w:rFonts w:ascii="Times New Roman" w:hAnsi="Times New Roman" w:cs="Times New Roman"/>
+          <w:color w:val="4F81BD" w:themeColor="accent1"/>
           <w:sz w:val="24"/>
           <w:szCs w:val="24"/>
           <w:lang w:val="en-US"/>
         </w:rPr>
       </w:pPr>
-      <w:r>
-        <w:rPr>
-          <w:lang w:val="en-US"/>
-        </w:rPr>
+      <w:bookmarkStart w:id="6" w:name="_Toc100276447"/>
+      <w:bookmarkStart w:id="7" w:name="_Toc100276692"/>
+      <w:r>
+        <w:rPr>
+          <w:color w:val="4F81BD" w:themeColor="accent1"/>
+          <w:lang w:val="en-US"/>
+        </w:rPr>
+        <w:lastRenderedPageBreak/>
         <w:t xml:space="preserve">Functional </w:t>
       </w:r>
       <w:r>
         <w:rPr>
+          <w:color w:val="4F81BD" w:themeColor="accent1"/>
           <w:lang w:val="en-US"/>
         </w:rPr>
         <w:t>Requirements:</w:t>
       </w:r>
+      <w:bookmarkEnd w:id="6"/>
+      <w:bookmarkEnd w:id="7"/>
     </w:p>
     <w:p>
       <w:pPr>
@@ -4271,12 +5581,16 @@
           <w:lang w:val="en-US"/>
         </w:rPr>
       </w:pPr>
+      <w:bookmarkStart w:id="8" w:name="_Toc100276448"/>
+      <w:bookmarkStart w:id="9" w:name="_Toc100276693"/>
       <w:r>
         <w:rPr>
           <w:lang w:val="en-US"/>
         </w:rPr>
         <w:t>Choosing language:</w:t>
       </w:r>
+      <w:bookmarkEnd w:id="8"/>
+      <w:bookmarkEnd w:id="9"/>
     </w:p>
     <w:p>
       <w:pPr>
@@ -4501,7 +5815,6 @@
           <w:color w:val="000000"/>
           <w:lang w:val="en-US"/>
         </w:rPr>
-        <w:lastRenderedPageBreak/>
         <w:t xml:space="preserve">Output: </w:t>
       </w:r>
       <w:r>
@@ -4523,37 +5836,21 @@
     </w:p>
     <w:p>
       <w:pPr>
-        <w:spacing w:line="240" w:lineRule="auto"/>
-        <w:rPr>
-          <w:rFonts w:ascii="Times New Roman" w:eastAsia="Times New Roman" w:hAnsi="Times New Roman" w:cs="Times New Roman"/>
-          <w:sz w:val="24"/>
-          <w:szCs w:val="24"/>
-          <w:lang w:val="en-US"/>
-        </w:rPr>
-      </w:pPr>
-      <w:r>
-        <w:rPr>
-          <w:rFonts w:ascii="Times New Roman" w:eastAsia="Times New Roman" w:hAnsi="Times New Roman" w:cs="Times New Roman"/>
-          <w:sz w:val="24"/>
-          <w:szCs w:val="24"/>
-          <w:lang w:val="en-US"/>
-        </w:rPr>
-        <w:br/>
-      </w:r>
-    </w:p>
-    <w:p>
-      <w:pPr>
         <w:pStyle w:val="Heading2"/>
         <w:rPr>
           <w:lang w:val="en-US"/>
         </w:rPr>
       </w:pPr>
+      <w:bookmarkStart w:id="10" w:name="_Toc100276449"/>
+      <w:bookmarkStart w:id="11" w:name="_Toc100276694"/>
       <w:r>
         <w:rPr>
           <w:lang w:val="en-US"/>
         </w:rPr>
         <w:t>Searching for medicine:</w:t>
       </w:r>
+      <w:bookmarkEnd w:id="10"/>
+      <w:bookmarkEnd w:id="11"/>
     </w:p>
     <w:p>
       <w:pPr>
@@ -4824,37 +6121,21 @@
     </w:p>
     <w:p>
       <w:pPr>
-        <w:spacing w:line="240" w:lineRule="auto"/>
-        <w:rPr>
-          <w:rFonts w:ascii="Times New Roman" w:eastAsia="Times New Roman" w:hAnsi="Times New Roman" w:cs="Times New Roman"/>
-          <w:sz w:val="24"/>
-          <w:szCs w:val="24"/>
-          <w:lang w:val="en-US"/>
-        </w:rPr>
-      </w:pPr>
-      <w:r>
-        <w:rPr>
-          <w:rFonts w:ascii="Times New Roman" w:eastAsia="Times New Roman" w:hAnsi="Times New Roman" w:cs="Times New Roman"/>
-          <w:sz w:val="24"/>
-          <w:szCs w:val="24"/>
-          <w:lang w:val="en-US"/>
-        </w:rPr>
-        <w:br/>
-      </w:r>
-    </w:p>
-    <w:p>
-      <w:pPr>
         <w:pStyle w:val="Heading2"/>
         <w:rPr>
           <w:lang w:val="en-US"/>
         </w:rPr>
       </w:pPr>
+      <w:bookmarkStart w:id="12" w:name="_Toc100276450"/>
+      <w:bookmarkStart w:id="13" w:name="_Toc100276695"/>
       <w:r>
         <w:rPr>
           <w:lang w:val="en-US"/>
         </w:rPr>
         <w:t>Displaying medicine details:</w:t>
       </w:r>
+      <w:bookmarkEnd w:id="12"/>
+      <w:bookmarkEnd w:id="13"/>
     </w:p>
     <w:p>
       <w:pPr>
@@ -5126,37 +6407,21 @@
     </w:p>
     <w:p>
       <w:pPr>
-        <w:spacing w:line="240" w:lineRule="auto"/>
-        <w:rPr>
-          <w:rFonts w:ascii="Times New Roman" w:eastAsia="Times New Roman" w:hAnsi="Times New Roman" w:cs="Times New Roman"/>
-          <w:sz w:val="24"/>
-          <w:szCs w:val="24"/>
-          <w:lang w:val="en-US"/>
-        </w:rPr>
-      </w:pPr>
-      <w:r>
-        <w:rPr>
-          <w:rFonts w:ascii="Times New Roman" w:eastAsia="Times New Roman" w:hAnsi="Times New Roman" w:cs="Times New Roman"/>
-          <w:sz w:val="24"/>
-          <w:szCs w:val="24"/>
-          <w:lang w:val="en-US"/>
-        </w:rPr>
-        <w:br/>
-      </w:r>
-    </w:p>
-    <w:p>
-      <w:pPr>
         <w:pStyle w:val="Heading2"/>
         <w:rPr>
           <w:lang w:val="en-US"/>
         </w:rPr>
       </w:pPr>
+      <w:bookmarkStart w:id="14" w:name="_Toc100276451"/>
+      <w:bookmarkStart w:id="15" w:name="_Toc100276696"/>
       <w:r>
         <w:rPr>
           <w:lang w:val="en-US"/>
         </w:rPr>
         <w:t>User’s cart:</w:t>
       </w:r>
+      <w:bookmarkEnd w:id="14"/>
+      <w:bookmarkEnd w:id="15"/>
     </w:p>
     <w:p>
       <w:pPr>
@@ -5283,15 +6548,6 @@
         </w:rPr>
         <w:t>egistered</w:t>
       </w:r>
-      <w:r>
-        <w:rPr>
-          <w:rFonts w:ascii="Times New Roman" w:eastAsia="Times New Roman" w:hAnsi="Times New Roman" w:cs="Times New Roman"/>
-          <w:sz w:val="24"/>
-          <w:szCs w:val="24"/>
-          <w:lang w:val="en-US"/>
-        </w:rPr>
-        <w:br/>
-      </w:r>
     </w:p>
     <w:p>
       <w:pPr>
@@ -5300,6 +6556,8 @@
           <w:lang w:val="en-US"/>
         </w:rPr>
       </w:pPr>
+      <w:bookmarkStart w:id="16" w:name="_Toc100276452"/>
+      <w:bookmarkStart w:id="17" w:name="_Toc100276697"/>
       <w:r>
         <w:rPr>
           <w:lang w:val="en-US"/>
@@ -5318,6 +6576,8 @@
         </w:rPr>
         <w:t xml:space="preserve"> cart</w:t>
       </w:r>
+      <w:bookmarkEnd w:id="16"/>
+      <w:bookmarkEnd w:id="17"/>
     </w:p>
     <w:p>
       <w:pPr>
@@ -5655,59 +6915,6 @@
           <w:lang w:val="en-US"/>
         </w:rPr>
       </w:pPr>
-      <w:r>
-        <w:rPr>
-          <w:rFonts w:ascii="Times New Roman" w:eastAsia="Times New Roman" w:hAnsi="Times New Roman" w:cs="Times New Roman"/>
-          <w:sz w:val="24"/>
-          <w:szCs w:val="24"/>
-          <w:lang w:val="en-US"/>
-        </w:rPr>
-        <w:br/>
-      </w:r>
-    </w:p>
-    <w:p>
-      <w:pPr>
-        <w:spacing w:line="240" w:lineRule="auto"/>
-        <w:rPr>
-          <w:rFonts w:ascii="Times New Roman" w:eastAsia="Times New Roman" w:hAnsi="Times New Roman" w:cs="Times New Roman"/>
-          <w:sz w:val="24"/>
-          <w:szCs w:val="24"/>
-          <w:lang w:val="en-US"/>
-        </w:rPr>
-      </w:pPr>
-    </w:p>
-    <w:p>
-      <w:pPr>
-        <w:spacing w:line="240" w:lineRule="auto"/>
-        <w:rPr>
-          <w:rFonts w:ascii="Times New Roman" w:eastAsia="Times New Roman" w:hAnsi="Times New Roman" w:cs="Times New Roman"/>
-          <w:sz w:val="24"/>
-          <w:szCs w:val="24"/>
-          <w:lang w:val="en-US"/>
-        </w:rPr>
-      </w:pPr>
-    </w:p>
-    <w:p>
-      <w:pPr>
-        <w:spacing w:line="240" w:lineRule="auto"/>
-        <w:rPr>
-          <w:rFonts w:ascii="Times New Roman" w:eastAsia="Times New Roman" w:hAnsi="Times New Roman" w:cs="Times New Roman"/>
-          <w:sz w:val="24"/>
-          <w:szCs w:val="24"/>
-          <w:lang w:val="en-US"/>
-        </w:rPr>
-      </w:pPr>
-    </w:p>
-    <w:p>
-      <w:pPr>
-        <w:spacing w:line="240" w:lineRule="auto"/>
-        <w:rPr>
-          <w:rFonts w:ascii="Times New Roman" w:eastAsia="Times New Roman" w:hAnsi="Times New Roman" w:cs="Times New Roman"/>
-          <w:sz w:val="24"/>
-          <w:szCs w:val="24"/>
-          <w:lang w:val="en-US"/>
-        </w:rPr>
-      </w:pPr>
     </w:p>
     <w:p>
       <w:pPr>
@@ -5716,12 +6923,17 @@
           <w:lang w:val="en-US"/>
         </w:rPr>
       </w:pPr>
-      <w:r>
-        <w:rPr>
-          <w:lang w:val="en-US"/>
-        </w:rPr>
+      <w:bookmarkStart w:id="18" w:name="_Toc100276453"/>
+      <w:bookmarkStart w:id="19" w:name="_Toc100276698"/>
+      <w:r>
+        <w:rPr>
+          <w:lang w:val="en-US"/>
+        </w:rPr>
+        <w:lastRenderedPageBreak/>
         <w:t>More than one address:</w:t>
       </w:r>
+      <w:bookmarkEnd w:id="18"/>
+      <w:bookmarkEnd w:id="19"/>
     </w:p>
     <w:p>
       <w:pPr>
@@ -5912,37 +7124,21 @@
     </w:p>
     <w:p>
       <w:pPr>
-        <w:spacing w:line="240" w:lineRule="auto"/>
-        <w:rPr>
-          <w:rFonts w:ascii="Times New Roman" w:eastAsia="Times New Roman" w:hAnsi="Times New Roman" w:cs="Times New Roman"/>
-          <w:sz w:val="24"/>
-          <w:szCs w:val="24"/>
-          <w:lang w:val="en-US"/>
-        </w:rPr>
-      </w:pPr>
-      <w:r>
-        <w:rPr>
-          <w:rFonts w:ascii="Times New Roman" w:eastAsia="Times New Roman" w:hAnsi="Times New Roman" w:cs="Times New Roman"/>
-          <w:sz w:val="24"/>
-          <w:szCs w:val="24"/>
-          <w:lang w:val="en-US"/>
-        </w:rPr>
-        <w:br/>
-      </w:r>
-    </w:p>
-    <w:p>
-      <w:pPr>
         <w:pStyle w:val="Heading2"/>
         <w:rPr>
           <w:lang w:val="en-US"/>
         </w:rPr>
       </w:pPr>
+      <w:bookmarkStart w:id="20" w:name="_Toc100276454"/>
+      <w:bookmarkStart w:id="21" w:name="_Toc100276699"/>
       <w:r>
         <w:rPr>
           <w:lang w:val="en-US"/>
         </w:rPr>
         <w:t>Connecting to nearest pharmacy:</w:t>
       </w:r>
+      <w:bookmarkEnd w:id="20"/>
+      <w:bookmarkEnd w:id="21"/>
     </w:p>
     <w:p>
       <w:pPr>
@@ -6095,37 +7291,21 @@
     </w:p>
     <w:p>
       <w:pPr>
-        <w:spacing w:line="240" w:lineRule="auto"/>
-        <w:rPr>
-          <w:rFonts w:ascii="Times New Roman" w:eastAsia="Times New Roman" w:hAnsi="Times New Roman" w:cs="Times New Roman"/>
-          <w:sz w:val="24"/>
-          <w:szCs w:val="24"/>
-          <w:lang w:val="en-US"/>
-        </w:rPr>
-      </w:pPr>
-      <w:r>
-        <w:rPr>
-          <w:rFonts w:ascii="Times New Roman" w:eastAsia="Times New Roman" w:hAnsi="Times New Roman" w:cs="Times New Roman"/>
-          <w:sz w:val="24"/>
-          <w:szCs w:val="24"/>
-          <w:lang w:val="en-US"/>
-        </w:rPr>
-        <w:br/>
-      </w:r>
-    </w:p>
-    <w:p>
-      <w:pPr>
         <w:pStyle w:val="Heading2"/>
         <w:rPr>
           <w:lang w:val="en-US"/>
         </w:rPr>
       </w:pPr>
+      <w:bookmarkStart w:id="22" w:name="_Toc100276455"/>
+      <w:bookmarkStart w:id="23" w:name="_Toc100276700"/>
       <w:r>
         <w:rPr>
           <w:lang w:val="en-US"/>
         </w:rPr>
         <w:t>Way of Payment:</w:t>
       </w:r>
+      <w:bookmarkEnd w:id="22"/>
+      <w:bookmarkEnd w:id="23"/>
     </w:p>
     <w:p>
       <w:pPr>
@@ -6334,31 +7514,13 @@
     </w:p>
     <w:p>
       <w:pPr>
-        <w:spacing w:line="240" w:lineRule="auto"/>
-        <w:rPr>
-          <w:rFonts w:ascii="Times New Roman" w:eastAsia="Times New Roman" w:hAnsi="Times New Roman" w:cs="Times New Roman"/>
-          <w:sz w:val="24"/>
-          <w:szCs w:val="24"/>
-          <w:lang w:val="en-US"/>
-        </w:rPr>
-      </w:pPr>
-      <w:r>
-        <w:rPr>
-          <w:rFonts w:ascii="Times New Roman" w:eastAsia="Times New Roman" w:hAnsi="Times New Roman" w:cs="Times New Roman"/>
-          <w:sz w:val="24"/>
-          <w:szCs w:val="24"/>
-          <w:lang w:val="en-US"/>
-        </w:rPr>
-        <w:br/>
-      </w:r>
-    </w:p>
-    <w:p>
-      <w:pPr>
         <w:pStyle w:val="Heading2"/>
         <w:rPr>
           <w:lang w:val="en-US"/>
         </w:rPr>
       </w:pPr>
+      <w:bookmarkStart w:id="24" w:name="_Toc100276456"/>
+      <w:bookmarkStart w:id="25" w:name="_Toc100276701"/>
       <w:r>
         <w:rPr>
           <w:lang w:val="en-US"/>
@@ -6377,6 +7539,8 @@
         </w:rPr>
         <w:t>:</w:t>
       </w:r>
+      <w:bookmarkEnd w:id="24"/>
+      <w:bookmarkEnd w:id="25"/>
     </w:p>
     <w:p>
       <w:pPr>
@@ -6448,7 +7612,6 @@
         </w:rPr>
         <w:t xml:space="preserve"> data </w:t>
       </w:r>
-      <w:proofErr w:type="gramStart"/>
       <w:r>
         <w:rPr>
           <w:rFonts w:eastAsia="Times New Roman"/>
@@ -6471,25 +7634,8 @@
           <w:color w:val="000000"/>
           <w:lang w:val="en-US"/>
         </w:rPr>
-        <w:t>common</w:t>
-      </w:r>
-      <w:r>
-        <w:rPr>
-          <w:rFonts w:eastAsia="Times New Roman"/>
-          <w:color w:val="000000"/>
-          <w:lang w:val="en-US"/>
-        </w:rPr>
-        <w:t xml:space="preserve"> user</w:t>
-      </w:r>
-      <w:r>
-        <w:rPr>
-          <w:rFonts w:eastAsia="Times New Roman"/>
-          <w:color w:val="000000"/>
-          <w:lang w:val="en-US"/>
-        </w:rPr>
-        <w:t>s</w:t>
-      </w:r>
-      <w:proofErr w:type="gramEnd"/>
+        <w:t>common user</w:t>
+      </w:r>
       <w:r>
         <w:rPr>
           <w:rFonts w:eastAsia="Times New Roman"/>
@@ -6650,83 +7796,37 @@
     </w:p>
     <w:p>
       <w:pPr>
-        <w:spacing w:after="240" w:line="240" w:lineRule="auto"/>
-        <w:rPr>
-          <w:rFonts w:ascii="Times New Roman" w:eastAsia="Times New Roman" w:hAnsi="Times New Roman" w:cs="Times New Roman"/>
+        <w:pStyle w:val="Heading1"/>
+        <w:numPr>
+          <w:ilvl w:val="0"/>
+          <w:numId w:val="15"/>
+        </w:numPr>
+        <w:rPr>
+          <w:rFonts w:ascii="Times New Roman" w:hAnsi="Times New Roman" w:cs="Times New Roman"/>
+          <w:color w:val="4F81BD" w:themeColor="accent1"/>
           <w:sz w:val="24"/>
           <w:szCs w:val="24"/>
           <w:lang w:val="en-US"/>
         </w:rPr>
       </w:pPr>
-      <w:r>
-        <w:rPr>
-          <w:rFonts w:ascii="Times New Roman" w:eastAsia="Times New Roman" w:hAnsi="Times New Roman" w:cs="Times New Roman"/>
-          <w:sz w:val="24"/>
-          <w:szCs w:val="24"/>
-          <w:lang w:val="en-US"/>
-        </w:rPr>
-        <w:br/>
-      </w:r>
-      <w:r>
-        <w:rPr>
-          <w:rFonts w:ascii="Times New Roman" w:eastAsia="Times New Roman" w:hAnsi="Times New Roman" w:cs="Times New Roman"/>
-          <w:sz w:val="24"/>
-          <w:szCs w:val="24"/>
-          <w:lang w:val="en-US"/>
-        </w:rPr>
-        <w:br/>
-      </w:r>
-    </w:p>
-    <w:p>
-      <w:pPr>
-        <w:pStyle w:val="Heading1"/>
-        <w:rPr>
-          <w:lang w:val="en-US"/>
-        </w:rPr>
-      </w:pPr>
-    </w:p>
-    <w:p>
-      <w:pPr>
-        <w:pStyle w:val="Heading1"/>
-        <w:rPr>
-          <w:rFonts w:ascii="Times New Roman" w:hAnsi="Times New Roman" w:cs="Times New Roman"/>
-          <w:sz w:val="24"/>
-          <w:szCs w:val="24"/>
-          <w:lang w:val="en-US"/>
-        </w:rPr>
-      </w:pPr>
-      <w:r>
-        <w:rPr>
+      <w:bookmarkStart w:id="26" w:name="_Toc100276457"/>
+      <w:bookmarkStart w:id="27" w:name="_Toc100276702"/>
+      <w:r>
+        <w:rPr>
+          <w:color w:val="4F81BD" w:themeColor="accent1"/>
           <w:lang w:val="en-US"/>
         </w:rPr>
         <w:t xml:space="preserve">Non-Functional </w:t>
       </w:r>
       <w:r>
         <w:rPr>
+          <w:color w:val="4F81BD" w:themeColor="accent1"/>
           <w:lang w:val="en-US"/>
         </w:rPr>
         <w:t>Requirements:</w:t>
       </w:r>
-    </w:p>
-    <w:p>
-      <w:pPr>
-        <w:spacing w:line="240" w:lineRule="auto"/>
-        <w:rPr>
-          <w:rFonts w:ascii="Times New Roman" w:eastAsia="Times New Roman" w:hAnsi="Times New Roman" w:cs="Times New Roman"/>
-          <w:sz w:val="24"/>
-          <w:szCs w:val="24"/>
-          <w:lang w:val="en-US"/>
-        </w:rPr>
-      </w:pPr>
-      <w:r>
-        <w:rPr>
-          <w:rFonts w:ascii="Times New Roman" w:eastAsia="Times New Roman" w:hAnsi="Times New Roman" w:cs="Times New Roman"/>
-          <w:sz w:val="24"/>
-          <w:szCs w:val="24"/>
-          <w:lang w:val="en-US"/>
-        </w:rPr>
-        <w:br/>
-      </w:r>
+      <w:bookmarkEnd w:id="26"/>
+      <w:bookmarkEnd w:id="27"/>
     </w:p>
     <w:p>
       <w:pPr>
@@ -7070,6 +8170,7 @@
           <w:szCs w:val="26"/>
           <w:lang w:val="en-US"/>
         </w:rPr>
+        <w:lastRenderedPageBreak/>
         <w:t xml:space="preserve">The system should add </w:t>
       </w:r>
       <w:r>
@@ -7150,10 +8251,119 @@
         </w:rPr>
       </w:pPr>
     </w:p>
+    <w:p>
+      <w:pPr>
+        <w:ind w:left="720"/>
+        <w:rPr>
+          <w:sz w:val="26"/>
+          <w:szCs w:val="26"/>
+          <w:lang w:val="en-US"/>
+        </w:rPr>
+      </w:pPr>
+    </w:p>
+    <w:p>
+      <w:pPr>
+        <w:pStyle w:val="Heading1"/>
+        <w:numPr>
+          <w:ilvl w:val="0"/>
+          <w:numId w:val="15"/>
+        </w:numPr>
+        <w:rPr>
+          <w:color w:val="4F81BD" w:themeColor="accent1"/>
+          <w:lang w:val="en-US"/>
+        </w:rPr>
+      </w:pPr>
+      <w:bookmarkStart w:id="28" w:name="_Toc100276703"/>
+      <w:r>
+        <w:rPr>
+          <w:color w:val="4F81BD" w:themeColor="accent1"/>
+          <w:lang w:val="en-US"/>
+        </w:rPr>
+        <w:t>Use case:</w:t>
+      </w:r>
+      <w:bookmarkEnd w:id="28"/>
+    </w:p>
+    <w:p>
+      <w:pPr>
+        <w:rPr>
+          <w:lang w:val="en-US"/>
+        </w:rPr>
+      </w:pPr>
+    </w:p>
+    <w:p>
+      <w:pPr>
+        <w:rPr>
+          <w:lang w:val="en-US"/>
+        </w:rPr>
+      </w:pPr>
+    </w:p>
+    <w:p>
+      <w:pPr>
+        <w:rPr>
+          <w:lang w:val="en-US"/>
+        </w:rPr>
+      </w:pPr>
+    </w:p>
+    <w:p>
+      <w:pPr>
+        <w:rPr>
+          <w:lang w:val="en-US"/>
+        </w:rPr>
+      </w:pPr>
+    </w:p>
+    <w:p>
+      <w:pPr>
+        <w:rPr>
+          <w:lang w:val="en-US"/>
+        </w:rPr>
+      </w:pPr>
+    </w:p>
+    <w:p>
+      <w:pPr>
+        <w:rPr>
+          <w:lang w:val="en-US"/>
+        </w:rPr>
+      </w:pPr>
+    </w:p>
+    <w:p>
+      <w:pPr>
+        <w:pStyle w:val="Heading1"/>
+        <w:numPr>
+          <w:ilvl w:val="0"/>
+          <w:numId w:val="15"/>
+        </w:numPr>
+        <w:rPr>
+          <w:color w:val="4F81BD" w:themeColor="accent1"/>
+          <w:lang w:val="en-US"/>
+        </w:rPr>
+      </w:pPr>
+      <w:bookmarkStart w:id="29" w:name="_Toc100276704"/>
+      <w:r>
+        <w:rPr>
+          <w:color w:val="4F81BD" w:themeColor="accent1"/>
+          <w:lang w:val="en-US"/>
+        </w:rPr>
+        <w:t>Sconce Diagram</w:t>
+      </w:r>
+      <w:r>
+        <w:rPr>
+          <w:color w:val="4F81BD" w:themeColor="accent1"/>
+          <w:lang w:val="en-US"/>
+        </w:rPr>
+        <w:t>:</w:t>
+      </w:r>
+      <w:bookmarkEnd w:id="29"/>
+    </w:p>
     <w:sectPr>
-      <w:headerReference w:type="default" r:id="rId13"/>
+      <w:headerReference w:type="default" r:id="rId15"/>
       <w:pgSz w:w="11909" w:h="16834"/>
       <w:pgMar w:top="1133" w:right="1440" w:bottom="1440" w:left="1440" w:header="720" w:footer="720" w:gutter="0"/>
+      <w:pgBorders w:display="notFirstPage" w:offsetFrom="page">
+        <w:top w:val="single" w:sz="4" w:space="24" w:color="auto"/>
+        <w:left w:val="single" w:sz="4" w:space="24" w:color="auto"/>
+        <w:bottom w:val="single" w:sz="4" w:space="24" w:color="auto"/>
+        <w:right w:val="single" w:sz="4" w:space="24" w:color="auto"/>
+      </w:pgBorders>
       <w:pgNumType w:start="1"/>
       <w:cols w:space="720"/>
     </w:sectPr>
@@ -7873,6 +9083,190 @@
     </w:lvl>
   </w:abstractNum>
   <w:abstractNum w:abstractNumId="5" w15:restartNumberingAfterBreak="0">
+    <w:nsid w:val="31CB6A12"/>
+    <w:multiLevelType w:val="hybridMultilevel"/>
+    <w:tmpl w:val="54141E44"/>
+    <w:lvl w:ilvl="0" w:tplc="9B662D4E">
+      <w:start w:val="1"/>
+      <w:numFmt w:val="decimal"/>
+      <w:lvlText w:val="%1-"/>
+      <w:lvlJc w:val="left"/>
+      <w:pPr>
+        <w:ind w:left="360" w:hanging="360"/>
+      </w:pPr>
+      <w:rPr>
+        <w:rFonts w:hint="default"/>
+        <w:color w:val="4F81BD" w:themeColor="accent1"/>
+        <w:sz w:val="40"/>
+        <w:szCs w:val="40"/>
+      </w:rPr>
+    </w:lvl>
+    <w:lvl w:ilvl="1" w:tplc="04090019" w:tentative="1">
+      <w:start w:val="1"/>
+      <w:numFmt w:val="lowerLetter"/>
+      <w:lvlText w:val="%2."/>
+      <w:lvlJc w:val="left"/>
+      <w:pPr>
+        <w:ind w:left="1440" w:hanging="360"/>
+      </w:pPr>
+    </w:lvl>
+    <w:lvl w:ilvl="2" w:tplc="0409001B" w:tentative="1">
+      <w:start w:val="1"/>
+      <w:numFmt w:val="lowerRoman"/>
+      <w:lvlText w:val="%3."/>
+      <w:lvlJc w:val="right"/>
+      <w:pPr>
+        <w:ind w:left="2160" w:hanging="180"/>
+      </w:pPr>
+    </w:lvl>
+    <w:lvl w:ilvl="3" w:tplc="0409000F" w:tentative="1">
+      <w:start w:val="1"/>
+      <w:numFmt w:val="decimal"/>
+      <w:lvlText w:val="%4."/>
+      <w:lvlJc w:val="left"/>
+      <w:pPr>
+        <w:ind w:left="2880" w:hanging="360"/>
+      </w:pPr>
+    </w:lvl>
+    <w:lvl w:ilvl="4" w:tplc="04090019" w:tentative="1">
+      <w:start w:val="1"/>
+      <w:numFmt w:val="lowerLetter"/>
+      <w:lvlText w:val="%5."/>
+      <w:lvlJc w:val="left"/>
+      <w:pPr>
+        <w:ind w:left="3600" w:hanging="360"/>
+      </w:pPr>
+    </w:lvl>
+    <w:lvl w:ilvl="5" w:tplc="0409001B" w:tentative="1">
+      <w:start w:val="1"/>
+      <w:numFmt w:val="lowerRoman"/>
+      <w:lvlText w:val="%6."/>
+      <w:lvlJc w:val="right"/>
+      <w:pPr>
+        <w:ind w:left="4320" w:hanging="180"/>
+      </w:pPr>
+    </w:lvl>
+    <w:lvl w:ilvl="6" w:tplc="0409000F" w:tentative="1">
+      <w:start w:val="1"/>
+      <w:numFmt w:val="decimal"/>
+      <w:lvlText w:val="%7."/>
+      <w:lvlJc w:val="left"/>
+      <w:pPr>
+        <w:ind w:left="5040" w:hanging="360"/>
+      </w:pPr>
+    </w:lvl>
+    <w:lvl w:ilvl="7" w:tplc="04090019" w:tentative="1">
+      <w:start w:val="1"/>
+      <w:numFmt w:val="lowerLetter"/>
+      <w:lvlText w:val="%8."/>
+      <w:lvlJc w:val="left"/>
+      <w:pPr>
+        <w:ind w:left="5760" w:hanging="360"/>
+      </w:pPr>
+    </w:lvl>
+    <w:lvl w:ilvl="8" w:tplc="0409001B" w:tentative="1">
+      <w:start w:val="1"/>
+      <w:numFmt w:val="lowerRoman"/>
+      <w:lvlText w:val="%9."/>
+      <w:lvlJc w:val="right"/>
+      <w:pPr>
+        <w:ind w:left="6480" w:hanging="180"/>
+      </w:pPr>
+    </w:lvl>
+  </w:abstractNum>
+  <w:abstractNum w:abstractNumId="6" w15:restartNumberingAfterBreak="0">
+    <w:nsid w:val="34DA48D7"/>
+    <w:multiLevelType w:val="hybridMultilevel"/>
+    <w:tmpl w:val="B24C935C"/>
+    <w:lvl w:ilvl="0" w:tplc="C8E6C8EC">
+      <w:start w:val="1"/>
+      <w:numFmt w:val="decimal"/>
+      <w:lvlText w:val="%1-"/>
+      <w:lvlJc w:val="left"/>
+      <w:pPr>
+        <w:ind w:left="360" w:hanging="360"/>
+      </w:pPr>
+      <w:rPr>
+        <w:rFonts w:hint="default"/>
+        <w:color w:val="4F81BD" w:themeColor="accent1"/>
+        <w:sz w:val="40"/>
+        <w:szCs w:val="40"/>
+      </w:rPr>
+    </w:lvl>
+    <w:lvl w:ilvl="1" w:tplc="04090019" w:tentative="1">
+      <w:start w:val="1"/>
+      <w:numFmt w:val="lowerLetter"/>
+      <w:lvlText w:val="%2."/>
+      <w:lvlJc w:val="left"/>
+      <w:pPr>
+        <w:ind w:left="1080" w:hanging="360"/>
+      </w:pPr>
+    </w:lvl>
+    <w:lvl w:ilvl="2" w:tplc="0409001B" w:tentative="1">
+      <w:start w:val="1"/>
+      <w:numFmt w:val="lowerRoman"/>
+      <w:lvlText w:val="%3."/>
+      <w:lvlJc w:val="right"/>
+      <w:pPr>
+        <w:ind w:left="1800" w:hanging="180"/>
+      </w:pPr>
+    </w:lvl>
+    <w:lvl w:ilvl="3" w:tplc="0409000F" w:tentative="1">
+      <w:start w:val="1"/>
+      <w:numFmt w:val="decimal"/>
+      <w:lvlText w:val="%4."/>
+      <w:lvlJc w:val="left"/>
+      <w:pPr>
+        <w:ind w:left="2520" w:hanging="360"/>
+      </w:pPr>
+    </w:lvl>
+    <w:lvl w:ilvl="4" w:tplc="04090019" w:tentative="1">
+      <w:start w:val="1"/>
+      <w:numFmt w:val="lowerLetter"/>
+      <w:lvlText w:val="%5."/>
+      <w:lvlJc w:val="left"/>
+      <w:pPr>
+        <w:ind w:left="3240" w:hanging="360"/>
+      </w:pPr>
+    </w:lvl>
+    <w:lvl w:ilvl="5" w:tplc="0409001B" w:tentative="1">
+      <w:start w:val="1"/>
+      <w:numFmt w:val="lowerRoman"/>
+      <w:lvlText w:val="%6."/>
+      <w:lvlJc w:val="right"/>
+      <w:pPr>
+        <w:ind w:left="3960" w:hanging="180"/>
+      </w:pPr>
+    </w:lvl>
+    <w:lvl w:ilvl="6" w:tplc="0409000F" w:tentative="1">
+      <w:start w:val="1"/>
+      <w:numFmt w:val="decimal"/>
+      <w:lvlText w:val="%7."/>
+      <w:lvlJc w:val="left"/>
+      <w:pPr>
+        <w:ind w:left="4680" w:hanging="360"/>
+      </w:pPr>
+    </w:lvl>
+    <w:lvl w:ilvl="7" w:tplc="04090019" w:tentative="1">
+      <w:start w:val="1"/>
+      <w:numFmt w:val="lowerLetter"/>
+      <w:lvlText w:val="%8."/>
+      <w:lvlJc w:val="left"/>
+      <w:pPr>
+        <w:ind w:left="5400" w:hanging="360"/>
+      </w:pPr>
+    </w:lvl>
+    <w:lvl w:ilvl="8" w:tplc="0409001B" w:tentative="1">
+      <w:start w:val="1"/>
+      <w:numFmt w:val="lowerRoman"/>
+      <w:lvlText w:val="%9."/>
+      <w:lvlJc w:val="right"/>
+      <w:pPr>
+        <w:ind w:left="6120" w:hanging="180"/>
+      </w:pPr>
+    </w:lvl>
+  </w:abstractNum>
+  <w:abstractNum w:abstractNumId="7" w15:restartNumberingAfterBreak="0">
     <w:nsid w:val="37092200"/>
     <w:multiLevelType w:val="multilevel"/>
     <w:tmpl w:val="3F12E96A"/>
@@ -7985,7 +9379,7 @@
       </w:rPr>
     </w:lvl>
   </w:abstractNum>
-  <w:abstractNum w:abstractNumId="6" w15:restartNumberingAfterBreak="0">
+  <w:abstractNum w:abstractNumId="8" w15:restartNumberingAfterBreak="0">
     <w:nsid w:val="3EB84F25"/>
     <w:multiLevelType w:val="multilevel"/>
     <w:tmpl w:val="1D70CEBA"/>
@@ -8126,7 +9520,7 @@
       </w:rPr>
     </w:lvl>
   </w:abstractNum>
-  <w:abstractNum w:abstractNumId="7" w15:restartNumberingAfterBreak="0">
+  <w:abstractNum w:abstractNumId="9" w15:restartNumberingAfterBreak="0">
     <w:nsid w:val="41896B90"/>
     <w:multiLevelType w:val="multilevel"/>
     <w:tmpl w:val="91DAF4C4"/>
@@ -8267,7 +9661,7 @@
       </w:rPr>
     </w:lvl>
   </w:abstractNum>
-  <w:abstractNum w:abstractNumId="8" w15:restartNumberingAfterBreak="0">
+  <w:abstractNum w:abstractNumId="10" w15:restartNumberingAfterBreak="0">
     <w:nsid w:val="43F01F42"/>
     <w:multiLevelType w:val="multilevel"/>
     <w:tmpl w:val="BA06E6A0"/>
@@ -8408,7 +9802,7 @@
       </w:rPr>
     </w:lvl>
   </w:abstractNum>
-  <w:abstractNum w:abstractNumId="9" w15:restartNumberingAfterBreak="0">
+  <w:abstractNum w:abstractNumId="11" w15:restartNumberingAfterBreak="0">
     <w:nsid w:val="45C01C8B"/>
     <w:multiLevelType w:val="multilevel"/>
     <w:tmpl w:val="825099A8"/>
@@ -8549,7 +9943,7 @@
       </w:rPr>
     </w:lvl>
   </w:abstractNum>
-  <w:abstractNum w:abstractNumId="10" w15:restartNumberingAfterBreak="0">
+  <w:abstractNum w:abstractNumId="12" w15:restartNumberingAfterBreak="0">
     <w:nsid w:val="4E07379C"/>
     <w:multiLevelType w:val="multilevel"/>
     <w:tmpl w:val="45A8B8DE"/>
@@ -8690,7 +10084,7 @@
       </w:rPr>
     </w:lvl>
   </w:abstractNum>
-  <w:abstractNum w:abstractNumId="11" w15:restartNumberingAfterBreak="0">
+  <w:abstractNum w:abstractNumId="13" w15:restartNumberingAfterBreak="0">
     <w:nsid w:val="59FF4EBA"/>
     <w:multiLevelType w:val="multilevel"/>
     <w:tmpl w:val="03E0E39E"/>
@@ -8831,7 +10225,7 @@
       </w:rPr>
     </w:lvl>
   </w:abstractNum>
-  <w:abstractNum w:abstractNumId="12" w15:restartNumberingAfterBreak="0">
+  <w:abstractNum w:abstractNumId="14" w15:restartNumberingAfterBreak="0">
     <w:nsid w:val="72C24089"/>
     <w:multiLevelType w:val="multilevel"/>
     <w:tmpl w:val="38D827DA"/>
@@ -8973,7 +10367,7 @@
     </w:lvl>
   </w:abstractNum>
   <w:num w:numId="1" w16cid:durableId="1072310334">
-    <w:abstractNumId w:val="5"/>
+    <w:abstractNumId w:val="7"/>
   </w:num>
   <w:num w:numId="2" w16cid:durableId="258878864">
     <w:abstractNumId w:val="2"/>
@@ -8982,19 +10376,19 @@
     <w:abstractNumId w:val="4"/>
   </w:num>
   <w:num w:numId="4" w16cid:durableId="440993794">
+    <w:abstractNumId w:val="13"/>
+  </w:num>
+  <w:num w:numId="5" w16cid:durableId="1904176637">
+    <w:abstractNumId w:val="9"/>
+  </w:num>
+  <w:num w:numId="6" w16cid:durableId="1494178300">
+    <w:abstractNumId w:val="8"/>
+  </w:num>
+  <w:num w:numId="7" w16cid:durableId="1585455049">
     <w:abstractNumId w:val="11"/>
   </w:num>
-  <w:num w:numId="5" w16cid:durableId="1904176637">
-    <w:abstractNumId w:val="7"/>
-  </w:num>
-  <w:num w:numId="6" w16cid:durableId="1494178300">
-    <w:abstractNumId w:val="6"/>
-  </w:num>
-  <w:num w:numId="7" w16cid:durableId="1585455049">
-    <w:abstractNumId w:val="9"/>
-  </w:num>
   <w:num w:numId="8" w16cid:durableId="569386698">
-    <w:abstractNumId w:val="10"/>
+    <w:abstractNumId w:val="12"/>
   </w:num>
   <w:num w:numId="9" w16cid:durableId="1090809423">
     <w:abstractNumId w:val="3"/>
@@ -9003,13 +10397,19 @@
     <w:abstractNumId w:val="0"/>
   </w:num>
   <w:num w:numId="11" w16cid:durableId="231743055">
-    <w:abstractNumId w:val="8"/>
+    <w:abstractNumId w:val="10"/>
   </w:num>
   <w:num w:numId="12" w16cid:durableId="1777168684">
-    <w:abstractNumId w:val="12"/>
+    <w:abstractNumId w:val="14"/>
   </w:num>
   <w:num w:numId="13" w16cid:durableId="586495709">
     <w:abstractNumId w:val="1"/>
+  </w:num>
+  <w:num w:numId="14" w16cid:durableId="511797630">
+    <w:abstractNumId w:val="5"/>
+  </w:num>
+  <w:num w:numId="15" w16cid:durableId="1368870047">
+    <w:abstractNumId w:val="6"/>
   </w:num>
 </w:numbering>
 </file>
@@ -9528,7 +10928,6 @@
   <w:style w:type="character" w:default="1" w:styleId="DefaultParagraphFont">
     <w:name w:val="Default Paragraph Font"/>
     <w:uiPriority w:val="1"/>
-    <w:semiHidden/>
     <w:unhideWhenUsed/>
   </w:style>
   <w:style w:type="table" w:default="1" w:styleId="TableNormal">
@@ -9698,6 +11097,126 @@
       <w:ind w:left="720"/>
       <w:contextualSpacing/>
     </w:pPr>
+  </w:style>
+  <w:style w:type="paragraph" w:styleId="Header">
+    <w:name w:val="header"/>
+    <w:basedOn w:val="Normal"/>
+    <w:link w:val="HeaderChar"/>
+    <w:uiPriority w:val="99"/>
+    <w:unhideWhenUsed/>
+    <w:rsid w:val="00E83D58"/>
+    <w:pPr>
+      <w:tabs>
+        <w:tab w:val="center" w:pos="4680"/>
+        <w:tab w:val="right" w:pos="9360"/>
+      </w:tabs>
+      <w:spacing w:line="240" w:lineRule="auto"/>
+    </w:pPr>
+  </w:style>
+  <w:style w:type="character" w:customStyle="1" w:styleId="HeaderChar">
+    <w:name w:val="Header Char"/>
+    <w:basedOn w:val="DefaultParagraphFont"/>
+    <w:link w:val="Header"/>
+    <w:uiPriority w:val="99"/>
+    <w:rsid w:val="00E83D58"/>
+  </w:style>
+  <w:style w:type="paragraph" w:styleId="Footer">
+    <w:name w:val="footer"/>
+    <w:basedOn w:val="Normal"/>
+    <w:link w:val="FooterChar"/>
+    <w:uiPriority w:val="99"/>
+    <w:unhideWhenUsed/>
+    <w:rsid w:val="00E83D58"/>
+    <w:pPr>
+      <w:tabs>
+        <w:tab w:val="center" w:pos="4680"/>
+        <w:tab w:val="right" w:pos="9360"/>
+      </w:tabs>
+      <w:spacing w:line="240" w:lineRule="auto"/>
+    </w:pPr>
+  </w:style>
+  <w:style w:type="character" w:customStyle="1" w:styleId="FooterChar">
+    <w:name w:val="Footer Char"/>
+    <w:basedOn w:val="DefaultParagraphFont"/>
+    <w:link w:val="Footer"/>
+    <w:uiPriority w:val="99"/>
+    <w:rsid w:val="00E83D58"/>
+  </w:style>
+  <w:style w:type="character" w:styleId="IntenseReference">
+    <w:name w:val="Intense Reference"/>
+    <w:basedOn w:val="DefaultParagraphFont"/>
+    <w:uiPriority w:val="32"/>
+    <w:qFormat/>
+    <w:rsid w:val="00E83D58"/>
+    <w:rPr>
+      <w:b/>
+      <w:bCs/>
+      <w:smallCaps/>
+      <w:color w:val="4F81BD" w:themeColor="accent1"/>
+      <w:spacing w:val="5"/>
+    </w:rPr>
+  </w:style>
+  <w:style w:type="paragraph" w:styleId="TOCHeading">
+    <w:name w:val="TOC Heading"/>
+    <w:basedOn w:val="Heading1"/>
+    <w:next w:val="Normal"/>
+    <w:uiPriority w:val="39"/>
+    <w:unhideWhenUsed/>
+    <w:qFormat/>
+    <w:rsid w:val="00E83D58"/>
+    <w:pPr>
+      <w:spacing w:before="240" w:after="0" w:line="259" w:lineRule="auto"/>
+      <w:outlineLvl w:val="9"/>
+    </w:pPr>
+    <w:rPr>
+      <w:rFonts w:asciiTheme="majorHAnsi" w:eastAsiaTheme="majorEastAsia" w:hAnsiTheme="majorHAnsi" w:cstheme="majorBidi"/>
+      <w:color w:val="365F91" w:themeColor="accent1" w:themeShade="BF"/>
+      <w:sz w:val="32"/>
+      <w:szCs w:val="32"/>
+      <w:lang w:val="en-US"/>
+    </w:rPr>
+  </w:style>
+  <w:style w:type="paragraph" w:styleId="TOC1">
+    <w:name w:val="toc 1"/>
+    <w:basedOn w:val="Normal"/>
+    <w:next w:val="Normal"/>
+    <w:autoRedefine/>
+    <w:uiPriority w:val="39"/>
+    <w:unhideWhenUsed/>
+    <w:rsid w:val="00E83D58"/>
+    <w:pPr>
+      <w:spacing w:after="100"/>
+    </w:pPr>
+  </w:style>
+  <w:style w:type="paragraph" w:styleId="TOC2">
+    <w:name w:val="toc 2"/>
+    <w:basedOn w:val="Normal"/>
+    <w:next w:val="Normal"/>
+    <w:autoRedefine/>
+    <w:uiPriority w:val="39"/>
+    <w:unhideWhenUsed/>
+    <w:rsid w:val="00E83D58"/>
+    <w:pPr>
+      <w:spacing w:after="100"/>
+      <w:ind w:left="220"/>
+    </w:pPr>
+  </w:style>
+  <w:style w:type="paragraph" w:styleId="TOC3">
+    <w:name w:val="toc 3"/>
+    <w:basedOn w:val="Normal"/>
+    <w:next w:val="Normal"/>
+    <w:autoRedefine/>
+    <w:uiPriority w:val="39"/>
+    <w:unhideWhenUsed/>
+    <w:rsid w:val="00E83D58"/>
+    <w:pPr>
+      <w:spacing w:after="100" w:line="259" w:lineRule="auto"/>
+      <w:ind w:left="440"/>
+    </w:pPr>
+    <w:rPr>
+      <w:rFonts w:asciiTheme="minorHAnsi" w:eastAsiaTheme="minorEastAsia" w:hAnsiTheme="minorHAnsi" w:cs="Times New Roman"/>
+      <w:lang w:val="en-US"/>
+    </w:rPr>
   </w:style>
 </w:styles>
 </file>

</xml_diff>

<commit_message>
Added Picture of sequence diagram and use case to Word File
</commit_message>
<xml_diff>
--- a/Documentes/Belshifa SRS.docx
+++ b/Documentes/Belshifa SRS.docx
@@ -3564,6 +3564,13 @@
     <w:p/>
     <w:sdt>
       <w:sdtPr>
+        <w:rPr>
+          <w:rFonts w:ascii="Arial" w:eastAsia="Arial" w:hAnsi="Arial" w:cs="Arial"/>
+          <w:color w:val="auto"/>
+          <w:sz w:val="22"/>
+          <w:szCs w:val="22"/>
+          <w:lang w:val="en-GB"/>
+        </w:rPr>
         <w:id w:val="1235359144"/>
         <w:docPartObj>
           <w:docPartGallery w:val="Table of Contents"/>
@@ -3572,14 +3579,9 @@
       </w:sdtPr>
       <w:sdtEndPr>
         <w:rPr>
-          <w:rFonts w:ascii="Arial" w:eastAsia="Arial" w:hAnsi="Arial" w:cs="Arial"/>
           <w:b/>
           <w:bCs/>
           <w:noProof/>
-          <w:color w:val="auto"/>
-          <w:sz w:val="22"/>
-          <w:szCs w:val="22"/>
-          <w:lang w:val="en-GB"/>
         </w:rPr>
       </w:sdtEndPr>
       <w:sdtContent>
@@ -3618,7 +3620,6 @@
               <w:rPr>
                 <w:rStyle w:val="Hyperlink"/>
                 <w:noProof/>
-                <w:rtl/>
                 <w:lang w:val="en-US"/>
               </w:rPr>
               <w:t>1-</w:t>
@@ -4931,6 +4932,7 @@
     </w:p>
     <w:p>
       <w:pPr>
+        <w:ind w:left="360"/>
         <w:rPr>
           <w:rtl/>
           <w:lang w:val="en-US"/>
@@ -4940,7 +4942,7 @@
         <w:rPr>
           <w:lang w:val="en-US"/>
         </w:rPr>
-        <w:t xml:space="preserve">      “</w:t>
+        <w:t>“</w:t>
       </w:r>
       <w:proofErr w:type="spellStart"/>
       <w:r>
@@ -4954,16 +4956,8 @@
         <w:rPr>
           <w:lang w:val="en-US"/>
         </w:rPr>
-        <w:t>” is an application which has been developed to provide users with a flexible medicine ordering service. It allows users to search for the required medicine and attaching any info regarding the required medicine to avoid mistakes. After ordering, the system searches for the nearest pharmacy having the required medicine to connect to it and fasten the delivery process.</w:t>
-      </w:r>
-    </w:p>
-    <w:p>
-      <w:pPr>
-        <w:rPr>
-          <w:rtl/>
-          <w:lang w:val="en-US"/>
-        </w:rPr>
-      </w:pPr>
+        <w:t>” is an application which has been developed to provide users with a flexible   medicine ordering service. It allows users to search for the required medicine and they can also provide any info regarding the required medicine to avoid mistakes. After ordering, the system searches for the nearest pharmacy that have the required medicine to connect to it and fasten the delivery process.</w:t>
+      </w:r>
     </w:p>
     <w:p>
       <w:pPr>
@@ -4992,7 +4986,6 @@
     <w:p>
       <w:pPr>
         <w:rPr>
-          <w:rFonts w:hint="cs"/>
           <w:rtl/>
           <w:lang w:val="en-US" w:bidi="ar-EG"/>
         </w:rPr>
@@ -5211,7 +5204,19 @@
         <w:rPr>
           <w:lang w:val="en-US"/>
         </w:rPr>
-        <w:t xml:space="preserve">The user should be able to search for the medicine by more than one way </w:t>
+        <w:t>The user should be able to search for the medicine by more than one way</w:t>
+      </w:r>
+      <w:r>
+        <w:rPr>
+          <w:lang w:val="en-US"/>
+        </w:rPr>
+        <w:t>:</w:t>
+      </w:r>
+      <w:r>
+        <w:rPr>
+          <w:lang w:val="en-US"/>
+        </w:rPr>
+        <w:t xml:space="preserve"> </w:t>
       </w:r>
     </w:p>
     <w:p>
@@ -5289,7 +5294,19 @@
         <w:rPr>
           <w:lang w:val="en-US"/>
         </w:rPr>
-        <w:t xml:space="preserve">cart) </w:t>
+        <w:t>cart)</w:t>
+      </w:r>
+      <w:r>
+        <w:rPr>
+          <w:lang w:val="en-US"/>
+        </w:rPr>
+        <w:t>.</w:t>
+      </w:r>
+      <w:r>
+        <w:rPr>
+          <w:lang w:val="en-US"/>
+        </w:rPr>
+        <w:t xml:space="preserve"> </w:t>
       </w:r>
     </w:p>
     <w:p>
@@ -5315,6 +5332,12 @@
         </w:rPr>
         <w:t>other addresses if he wants to</w:t>
       </w:r>
+      <w:r>
+        <w:rPr>
+          <w:lang w:val="en-US"/>
+        </w:rPr>
+        <w:t>.</w:t>
+      </w:r>
     </w:p>
     <w:p>
       <w:pPr>
@@ -5339,6 +5362,12 @@
         </w:rPr>
         <w:t>prescription</w:t>
       </w:r>
+      <w:r>
+        <w:rPr>
+          <w:lang w:val="en-US"/>
+        </w:rPr>
+        <w:t>.</w:t>
+      </w:r>
     </w:p>
     <w:p>
       <w:pPr>
@@ -5530,6 +5559,12 @@
           <w:lang w:val="en-US"/>
         </w:rPr>
         <w:t xml:space="preserve"> and place the shipment</w:t>
+      </w:r>
+      <w:r>
+        <w:rPr>
+          <w:lang w:val="en-US"/>
+        </w:rPr>
+        <w:t>.</w:t>
       </w:r>
     </w:p>
     <w:p>
@@ -5874,6 +5909,14 @@
         </w:rPr>
         <w:t>Description: The system shall allow the user to search for medicine in more than one way</w:t>
       </w:r>
+      <w:r>
+        <w:rPr>
+          <w:rFonts w:eastAsia="Times New Roman"/>
+          <w:color w:val="000000"/>
+          <w:lang w:val="en-US"/>
+        </w:rPr>
+        <w:t>.</w:t>
+      </w:r>
     </w:p>
     <w:p>
       <w:pPr>
@@ -6615,7 +6658,23 @@
           <w:color w:val="000000"/>
           <w:lang w:val="en-US"/>
         </w:rPr>
-        <w:t xml:space="preserve"> cart </w:t>
+        <w:t xml:space="preserve"> cart</w:t>
+      </w:r>
+      <w:r>
+        <w:rPr>
+          <w:rFonts w:eastAsia="Times New Roman"/>
+          <w:color w:val="000000"/>
+          <w:lang w:val="en-US"/>
+        </w:rPr>
+        <w:t>.</w:t>
+      </w:r>
+      <w:r>
+        <w:rPr>
+          <w:rFonts w:eastAsia="Times New Roman"/>
+          <w:color w:val="000000"/>
+          <w:lang w:val="en-US"/>
+        </w:rPr>
+        <w:t> </w:t>
       </w:r>
     </w:p>
     <w:p>
@@ -7121,6 +7180,14 @@
         </w:rPr>
         <w:t>Output: Display a window saying that the addresses are entered successfully</w:t>
       </w:r>
+      <w:r>
+        <w:rPr>
+          <w:rFonts w:eastAsia="Times New Roman"/>
+          <w:color w:val="000000"/>
+          <w:lang w:val="en-US"/>
+        </w:rPr>
+        <w:t>.</w:t>
+      </w:r>
     </w:p>
     <w:p>
       <w:pPr>
@@ -7841,17 +7908,13 @@
           <w:b/>
           <w:bCs/>
           <w:color w:val="000000"/>
-          <w:sz w:val="26"/>
-          <w:szCs w:val="26"/>
-          <w:lang w:val="en-US"/>
-        </w:rPr>
-      </w:pPr>
-      <w:r>
-        <w:rPr>
-          <w:rFonts w:eastAsia="Times New Roman"/>
-          <w:color w:val="000000"/>
-          <w:sz w:val="26"/>
-          <w:szCs w:val="26"/>
+          <w:lang w:val="en-US"/>
+        </w:rPr>
+      </w:pPr>
+      <w:r>
+        <w:rPr>
+          <w:rFonts w:eastAsia="Times New Roman"/>
+          <w:color w:val="000000"/>
           <w:lang w:val="en-US"/>
         </w:rPr>
         <w:t>The system must support at least two languages.</w:t>
@@ -7868,17 +7931,13 @@
         <w:rPr>
           <w:rFonts w:eastAsia="Times New Roman"/>
           <w:color w:val="000000"/>
-          <w:sz w:val="26"/>
-          <w:szCs w:val="26"/>
-          <w:lang w:val="en-US"/>
-        </w:rPr>
-      </w:pPr>
-      <w:r>
-        <w:rPr>
-          <w:rFonts w:eastAsia="Times New Roman"/>
-          <w:color w:val="000000"/>
-          <w:sz w:val="26"/>
-          <w:szCs w:val="26"/>
+          <w:lang w:val="en-US"/>
+        </w:rPr>
+      </w:pPr>
+      <w:r>
+        <w:rPr>
+          <w:rFonts w:eastAsia="Times New Roman"/>
+          <w:color w:val="000000"/>
           <w:lang w:val="en-US"/>
         </w:rPr>
         <w:t>The system must respond to the user’s search in less than 1 second. </w:t>
@@ -7897,17 +7956,13 @@
           <w:b/>
           <w:bCs/>
           <w:color w:val="000000"/>
-          <w:sz w:val="26"/>
-          <w:szCs w:val="26"/>
-          <w:lang w:val="en-US"/>
-        </w:rPr>
-      </w:pPr>
-      <w:r>
-        <w:rPr>
-          <w:rFonts w:eastAsia="Times New Roman"/>
-          <w:color w:val="000000"/>
-          <w:sz w:val="26"/>
-          <w:szCs w:val="26"/>
+          <w:lang w:val="en-US"/>
+        </w:rPr>
+      </w:pPr>
+      <w:r>
+        <w:rPr>
+          <w:rFonts w:eastAsia="Times New Roman"/>
+          <w:color w:val="000000"/>
           <w:lang w:val="en-US"/>
         </w:rPr>
         <w:t xml:space="preserve">The system must have at least 1 TB of storage to store </w:t>
@@ -7916,8 +7971,6 @@
         <w:rPr>
           <w:rFonts w:eastAsia="Times New Roman"/>
           <w:color w:val="000000"/>
-          <w:sz w:val="26"/>
-          <w:szCs w:val="26"/>
           <w:lang w:val="en-US"/>
         </w:rPr>
         <w:t>medicine info</w:t>
@@ -7926,8 +7979,6 @@
         <w:rPr>
           <w:rFonts w:eastAsia="Times New Roman"/>
           <w:color w:val="000000"/>
-          <w:sz w:val="26"/>
-          <w:szCs w:val="26"/>
           <w:lang w:val="en-US"/>
         </w:rPr>
         <w:t>.</w:t>
@@ -7946,17 +7997,13 @@
           <w:b/>
           <w:bCs/>
           <w:color w:val="000000"/>
-          <w:sz w:val="26"/>
-          <w:szCs w:val="26"/>
-          <w:lang w:val="en-US"/>
-        </w:rPr>
-      </w:pPr>
-      <w:r>
-        <w:rPr>
-          <w:rFonts w:eastAsia="Times New Roman"/>
-          <w:color w:val="000000"/>
-          <w:sz w:val="26"/>
-          <w:szCs w:val="26"/>
+          <w:lang w:val="en-US"/>
+        </w:rPr>
+      </w:pPr>
+      <w:r>
+        <w:rPr>
+          <w:rFonts w:eastAsia="Times New Roman"/>
+          <w:color w:val="000000"/>
           <w:lang w:val="en-US"/>
         </w:rPr>
         <w:t xml:space="preserve">The system </w:t>
@@ -7965,8 +8012,6 @@
         <w:rPr>
           <w:rFonts w:eastAsia="Times New Roman"/>
           <w:color w:val="000000"/>
-          <w:sz w:val="26"/>
-          <w:szCs w:val="26"/>
           <w:lang w:val="en-US"/>
         </w:rPr>
         <w:t>provides the single user with one cart.</w:t>
@@ -7985,17 +8030,13 @@
           <w:b/>
           <w:bCs/>
           <w:color w:val="000000"/>
-          <w:sz w:val="26"/>
-          <w:szCs w:val="26"/>
-          <w:lang w:val="en-US"/>
-        </w:rPr>
-      </w:pPr>
-      <w:r>
-        <w:rPr>
-          <w:rFonts w:eastAsia="Times New Roman"/>
-          <w:color w:val="000000"/>
-          <w:sz w:val="26"/>
-          <w:szCs w:val="26"/>
+          <w:lang w:val="en-US"/>
+        </w:rPr>
+      </w:pPr>
+      <w:r>
+        <w:rPr>
+          <w:rFonts w:eastAsia="Times New Roman"/>
+          <w:color w:val="000000"/>
           <w:lang w:val="en-US"/>
         </w:rPr>
         <w:t>The system must have at least one address from the user to deliver products.</w:t>
@@ -8014,17 +8055,13 @@
           <w:b/>
           <w:bCs/>
           <w:color w:val="000000"/>
-          <w:sz w:val="26"/>
-          <w:szCs w:val="26"/>
-          <w:lang w:val="en-US"/>
-        </w:rPr>
-      </w:pPr>
-      <w:r>
-        <w:rPr>
-          <w:rFonts w:eastAsia="Times New Roman"/>
-          <w:color w:val="000000"/>
-          <w:sz w:val="26"/>
-          <w:szCs w:val="26"/>
+          <w:lang w:val="en-US"/>
+        </w:rPr>
+      </w:pPr>
+      <w:r>
+        <w:rPr>
+          <w:rFonts w:eastAsia="Times New Roman"/>
+          <w:color w:val="000000"/>
           <w:lang w:val="en-US"/>
         </w:rPr>
         <w:t xml:space="preserve">The system must check the availability in less than </w:t>
@@ -8033,8 +8070,6 @@
         <w:rPr>
           <w:rFonts w:eastAsia="Times New Roman"/>
           <w:color w:val="000000"/>
-          <w:sz w:val="26"/>
-          <w:szCs w:val="26"/>
           <w:lang w:val="en-US"/>
         </w:rPr>
         <w:t>5</w:t>
@@ -8043,8 +8078,6 @@
         <w:rPr>
           <w:rFonts w:eastAsia="Times New Roman"/>
           <w:color w:val="000000"/>
-          <w:sz w:val="26"/>
-          <w:szCs w:val="26"/>
           <w:lang w:val="en-US"/>
         </w:rPr>
         <w:t xml:space="preserve"> </w:t>
@@ -8053,8 +8086,6 @@
         <w:rPr>
           <w:rFonts w:eastAsia="Times New Roman"/>
           <w:color w:val="000000"/>
-          <w:sz w:val="26"/>
-          <w:szCs w:val="26"/>
           <w:lang w:val="en-US"/>
         </w:rPr>
         <w:t>minute</w:t>
@@ -8063,8 +8094,6 @@
         <w:rPr>
           <w:rFonts w:eastAsia="Times New Roman"/>
           <w:color w:val="000000"/>
-          <w:sz w:val="26"/>
-          <w:szCs w:val="26"/>
           <w:lang w:val="en-US"/>
         </w:rPr>
         <w:t>s with the nearest pharmacy.</w:t>
@@ -8083,17 +8112,13 @@
           <w:b/>
           <w:bCs/>
           <w:color w:val="000000"/>
-          <w:sz w:val="26"/>
-          <w:szCs w:val="26"/>
-          <w:lang w:val="en-US"/>
-        </w:rPr>
-      </w:pPr>
-      <w:r>
-        <w:rPr>
-          <w:rFonts w:eastAsia="Times New Roman"/>
-          <w:color w:val="000000"/>
-          <w:sz w:val="26"/>
-          <w:szCs w:val="26"/>
+          <w:lang w:val="en-US"/>
+        </w:rPr>
+      </w:pPr>
+      <w:r>
+        <w:rPr>
+          <w:rFonts w:eastAsia="Times New Roman"/>
+          <w:color w:val="000000"/>
           <w:lang w:val="en-US"/>
         </w:rPr>
         <w:t>When the medicine becomes available, the system should notify the user in less than 1 second.</w:t>
@@ -8110,17 +8135,13 @@
         <w:rPr>
           <w:rFonts w:eastAsia="Times New Roman"/>
           <w:color w:val="000000"/>
-          <w:sz w:val="26"/>
-          <w:szCs w:val="26"/>
-          <w:lang w:val="en-US"/>
-        </w:rPr>
-      </w:pPr>
-      <w:r>
-        <w:rPr>
-          <w:rFonts w:eastAsia="Times New Roman"/>
-          <w:color w:val="000000"/>
-          <w:sz w:val="26"/>
-          <w:szCs w:val="26"/>
+          <w:lang w:val="en-US"/>
+        </w:rPr>
+      </w:pPr>
+      <w:r>
+        <w:rPr>
+          <w:rFonts w:eastAsia="Times New Roman"/>
+          <w:color w:val="000000"/>
           <w:lang w:val="en-US"/>
         </w:rPr>
         <w:t xml:space="preserve">The system must </w:t>
@@ -8129,8 +8150,6 @@
         <w:rPr>
           <w:rFonts w:eastAsia="Times New Roman"/>
           <w:color w:val="000000"/>
-          <w:sz w:val="26"/>
-          <w:szCs w:val="26"/>
           <w:lang w:val="en-US"/>
         </w:rPr>
         <w:t>provide</w:t>
@@ -8139,8 +8158,6 @@
         <w:rPr>
           <w:rFonts w:eastAsia="Times New Roman"/>
           <w:color w:val="000000"/>
-          <w:sz w:val="26"/>
-          <w:szCs w:val="26"/>
           <w:lang w:val="en-US"/>
         </w:rPr>
         <w:t xml:space="preserve"> multiple methods of payment.</w:t>
@@ -8157,28 +8174,21 @@
         <w:rPr>
           <w:rFonts w:eastAsia="Times New Roman"/>
           <w:color w:val="000000"/>
-          <w:sz w:val="26"/>
-          <w:szCs w:val="26"/>
-          <w:lang w:val="en-US"/>
-        </w:rPr>
-      </w:pPr>
-      <w:r>
-        <w:rPr>
-          <w:rFonts w:eastAsia="Times New Roman"/>
-          <w:color w:val="000000"/>
-          <w:sz w:val="26"/>
-          <w:szCs w:val="26"/>
-          <w:lang w:val="en-US"/>
-        </w:rPr>
-        <w:lastRenderedPageBreak/>
+          <w:lang w:val="en-US"/>
+        </w:rPr>
+      </w:pPr>
+      <w:r>
+        <w:rPr>
+          <w:rFonts w:eastAsia="Times New Roman"/>
+          <w:color w:val="000000"/>
+          <w:lang w:val="en-US"/>
+        </w:rPr>
         <w:t xml:space="preserve">The system should add </w:t>
       </w:r>
       <w:r>
         <w:rPr>
           <w:rFonts w:eastAsia="Times New Roman"/>
           <w:color w:val="000000"/>
-          <w:sz w:val="26"/>
-          <w:szCs w:val="26"/>
           <w:lang w:val="en-US"/>
         </w:rPr>
         <w:t>the new order</w:t>
@@ -8187,8 +8197,6 @@
         <w:rPr>
           <w:rFonts w:eastAsia="Times New Roman"/>
           <w:color w:val="000000"/>
-          <w:sz w:val="26"/>
-          <w:szCs w:val="26"/>
           <w:lang w:val="en-US"/>
         </w:rPr>
         <w:t xml:space="preserve"> to the shipping queue in less than 2 seconds to deliver it to the user in less than </w:t>
@@ -8197,8 +8205,6 @@
         <w:rPr>
           <w:rFonts w:eastAsia="Times New Roman"/>
           <w:color w:val="000000"/>
-          <w:sz w:val="26"/>
-          <w:szCs w:val="26"/>
           <w:lang w:val="en-US"/>
         </w:rPr>
         <w:t>2 hours</w:t>
@@ -8207,8 +8213,6 @@
         <w:rPr>
           <w:rFonts w:eastAsia="Times New Roman"/>
           <w:color w:val="000000"/>
-          <w:sz w:val="26"/>
-          <w:szCs w:val="26"/>
           <w:lang w:val="en-US"/>
         </w:rPr>
         <w:t>.</w:t>
@@ -8225,38 +8229,66 @@
         <w:rPr>
           <w:rFonts w:eastAsia="Times New Roman"/>
           <w:color w:val="000000"/>
-          <w:sz w:val="26"/>
-          <w:szCs w:val="26"/>
-          <w:lang w:val="en-US"/>
-        </w:rPr>
-      </w:pPr>
-      <w:r>
-        <w:rPr>
-          <w:rFonts w:eastAsia="Times New Roman"/>
-          <w:color w:val="000000"/>
-          <w:sz w:val="26"/>
-          <w:szCs w:val="26"/>
-          <w:lang w:val="en-US"/>
-        </w:rPr>
-        <w:t xml:space="preserve">The system should be user-friendly and the user needs at most one 6 hours to get familiar with the application. </w:t>
-      </w:r>
-    </w:p>
-    <w:p>
-      <w:pPr>
-        <w:ind w:left="720"/>
-        <w:rPr>
-          <w:sz w:val="26"/>
-          <w:szCs w:val="26"/>
-          <w:lang w:val="en-US"/>
-        </w:rPr>
-      </w:pPr>
-    </w:p>
-    <w:p>
-      <w:pPr>
-        <w:ind w:left="720"/>
-        <w:rPr>
-          <w:sz w:val="26"/>
-          <w:szCs w:val="26"/>
+          <w:lang w:val="en-US"/>
+        </w:rPr>
+      </w:pPr>
+      <w:r>
+        <w:rPr>
+          <w:rFonts w:eastAsia="Times New Roman"/>
+          <w:color w:val="000000"/>
+          <w:lang w:val="en-US"/>
+        </w:rPr>
+        <w:lastRenderedPageBreak/>
+        <w:t xml:space="preserve">The system should be </w:t>
+      </w:r>
+      <w:proofErr w:type="gramStart"/>
+      <w:r>
+        <w:rPr>
+          <w:rFonts w:eastAsia="Times New Roman"/>
+          <w:color w:val="000000"/>
+          <w:lang w:val="en-US"/>
+        </w:rPr>
+        <w:t>user-friendly</w:t>
+      </w:r>
+      <w:proofErr w:type="gramEnd"/>
+      <w:r>
+        <w:rPr>
+          <w:rFonts w:eastAsia="Times New Roman"/>
+          <w:color w:val="000000"/>
+          <w:lang w:val="en-US"/>
+        </w:rPr>
+        <w:t xml:space="preserve"> and the user needs at most one 6 hours to get familiar with the application. </w:t>
+      </w:r>
+    </w:p>
+    <w:p>
+      <w:pPr>
+        <w:spacing w:line="240" w:lineRule="auto"/>
+        <w:textAlignment w:val="baseline"/>
+        <w:rPr>
+          <w:rFonts w:eastAsia="Times New Roman"/>
+          <w:color w:val="000000"/>
+          <w:lang w:val="en-US"/>
+        </w:rPr>
+      </w:pPr>
+    </w:p>
+    <w:p>
+      <w:pPr>
+        <w:spacing w:line="240" w:lineRule="auto"/>
+        <w:textAlignment w:val="baseline"/>
+        <w:rPr>
+          <w:rFonts w:eastAsia="Times New Roman"/>
+          <w:color w:val="000000"/>
+          <w:lang w:val="en-US"/>
+        </w:rPr>
+      </w:pPr>
+    </w:p>
+    <w:p>
+      <w:pPr>
+        <w:spacing w:line="240" w:lineRule="auto"/>
+        <w:textAlignment w:val="baseline"/>
+        <w:rPr>
+          <w:rFonts w:eastAsia="Times New Roman"/>
+          <w:color w:val="000000"/>
           <w:lang w:val="en-US"/>
         </w:rPr>
       </w:pPr>
@@ -8289,27 +8321,46 @@
           <w:lang w:val="en-US"/>
         </w:rPr>
       </w:pPr>
-    </w:p>
-    <w:p>
-      <w:pPr>
-        <w:rPr>
-          <w:lang w:val="en-US"/>
-        </w:rPr>
-      </w:pPr>
-    </w:p>
-    <w:p>
-      <w:pPr>
-        <w:rPr>
-          <w:lang w:val="en-US"/>
-        </w:rPr>
-      </w:pPr>
-    </w:p>
-    <w:p>
-      <w:pPr>
-        <w:rPr>
-          <w:lang w:val="en-US"/>
-        </w:rPr>
-      </w:pPr>
+      <w:r>
+        <w:rPr>
+          <w:lang w:val="en-US"/>
+        </w:rPr>
+        <w:drawing>
+          <wp:inline distT="0" distB="0" distL="0" distR="0" wp14:anchorId="69E8E525" wp14:editId="369BE7CD">
+            <wp:extent cx="5733415" cy="3844925"/>
+            <wp:effectExtent l="0" t="0" r="635" b="3175"/>
+            <wp:docPr id="14" name="Picture 14" descr="Diagram&#10;&#10;Description automatically generated"/>
+            <wp:cNvGraphicFramePr>
+              <a:graphicFrameLocks xmlns:a="http://schemas.openxmlformats.org/drawingml/2006/main" noChangeAspect="1"/>
+            </wp:cNvGraphicFramePr>
+            <a:graphic xmlns:a="http://schemas.openxmlformats.org/drawingml/2006/main">
+              <a:graphicData uri="http://schemas.openxmlformats.org/drawingml/2006/picture">
+                <pic:pic xmlns:pic="http://schemas.openxmlformats.org/drawingml/2006/picture">
+                  <pic:nvPicPr>
+                    <pic:cNvPr id="14" name="Picture 14" descr="Diagram&#10;&#10;Description automatically generated"/>
+                    <pic:cNvPicPr/>
+                  </pic:nvPicPr>
+                  <pic:blipFill>
+                    <a:blip r:embed="rId15"/>
+                    <a:stretch>
+                      <a:fillRect/>
+                    </a:stretch>
+                  </pic:blipFill>
+                  <pic:spPr>
+                    <a:xfrm>
+                      <a:off x="0" y="0"/>
+                      <a:ext cx="5733415" cy="3844925"/>
+                    </a:xfrm>
+                    <a:prstGeom prst="rect">
+                      <a:avLst/>
+                    </a:prstGeom>
+                  </pic:spPr>
+                </pic:pic>
+              </a:graphicData>
+            </a:graphic>
+          </wp:inline>
+        </w:drawing>
+      </w:r>
     </w:p>
     <w:p>
       <w:pPr>
@@ -8343,19 +8394,220 @@
           <w:color w:val="4F81BD" w:themeColor="accent1"/>
           <w:lang w:val="en-US"/>
         </w:rPr>
-        <w:t>Sconce Diagram</w:t>
+        <w:t>Sequence</w:t>
       </w:r>
       <w:r>
         <w:rPr>
           <w:color w:val="4F81BD" w:themeColor="accent1"/>
           <w:lang w:val="en-US"/>
         </w:rPr>
+        <w:t xml:space="preserve"> Diagram</w:t>
+      </w:r>
+      <w:r>
+        <w:rPr>
+          <w:color w:val="4F81BD" w:themeColor="accent1"/>
+          <w:lang w:val="en-US"/>
+        </w:rPr>
         <w:t>:</w:t>
       </w:r>
       <w:bookmarkEnd w:id="29"/>
     </w:p>
+    <w:p>
+      <w:pPr>
+        <w:rPr>
+          <w:lang w:val="en-US"/>
+        </w:rPr>
+      </w:pPr>
+    </w:p>
+    <w:p>
+      <w:pPr>
+        <w:rPr>
+          <w:lang w:val="en-US"/>
+        </w:rPr>
+      </w:pPr>
+      <w:r>
+        <w:rPr>
+          <w:noProof/>
+          <w:lang w:val="en-US"/>
+        </w:rPr>
+        <w:lastRenderedPageBreak/>
+        <w:drawing>
+          <wp:anchor distT="0" distB="0" distL="114300" distR="114300" simplePos="0" relativeHeight="251683840" behindDoc="1" locked="0" layoutInCell="1" allowOverlap="1" wp14:anchorId="30794D26" wp14:editId="6BBFF992">
+            <wp:simplePos x="0" y="0"/>
+            <wp:positionH relativeFrom="column">
+              <wp:posOffset>0</wp:posOffset>
+            </wp:positionH>
+            <wp:positionV relativeFrom="paragraph">
+              <wp:posOffset>7679690</wp:posOffset>
+            </wp:positionV>
+            <wp:extent cx="5815965" cy="1369695"/>
+            <wp:effectExtent l="0" t="0" r="0" b="1905"/>
+            <wp:wrapTight wrapText="bothSides">
+              <wp:wrapPolygon edited="0">
+                <wp:start x="0" y="0"/>
+                <wp:lineTo x="0" y="21330"/>
+                <wp:lineTo x="21508" y="21330"/>
+                <wp:lineTo x="21508" y="0"/>
+                <wp:lineTo x="0" y="0"/>
+              </wp:wrapPolygon>
+            </wp:wrapTight>
+            <wp:docPr id="18" name="Picture 18" descr="Graphical user interface&#10;&#10;Description automatically generated with medium confidence"/>
+            <wp:cNvGraphicFramePr>
+              <a:graphicFrameLocks xmlns:a="http://schemas.openxmlformats.org/drawingml/2006/main" noChangeAspect="1"/>
+            </wp:cNvGraphicFramePr>
+            <a:graphic xmlns:a="http://schemas.openxmlformats.org/drawingml/2006/main">
+              <a:graphicData uri="http://schemas.openxmlformats.org/drawingml/2006/picture">
+                <pic:pic xmlns:pic="http://schemas.openxmlformats.org/drawingml/2006/picture">
+                  <pic:nvPicPr>
+                    <pic:cNvPr id="18" name="Picture 18" descr="Graphical user interface&#10;&#10;Description automatically generated with medium confidence"/>
+                    <pic:cNvPicPr/>
+                  </pic:nvPicPr>
+                  <pic:blipFill>
+                    <a:blip r:embed="rId16">
+                      <a:extLst>
+                        <a:ext uri="{28A0092B-C50C-407E-A947-70E740481C1C}">
+                          <a14:useLocalDpi xmlns:a14="http://schemas.microsoft.com/office/drawing/2010/main" val="0"/>
+                        </a:ext>
+                      </a:extLst>
+                    </a:blip>
+                    <a:stretch>
+                      <a:fillRect/>
+                    </a:stretch>
+                  </pic:blipFill>
+                  <pic:spPr>
+                    <a:xfrm>
+                      <a:off x="0" y="0"/>
+                      <a:ext cx="5815965" cy="1369695"/>
+                    </a:xfrm>
+                    <a:prstGeom prst="rect">
+                      <a:avLst/>
+                    </a:prstGeom>
+                  </pic:spPr>
+                </pic:pic>
+              </a:graphicData>
+            </a:graphic>
+            <wp14:sizeRelH relativeFrom="margin">
+              <wp14:pctWidth>0</wp14:pctWidth>
+            </wp14:sizeRelH>
+          </wp:anchor>
+        </w:drawing>
+      </w:r>
+      <w:r>
+        <w:rPr>
+          <w:noProof/>
+          <w:lang w:val="en-US"/>
+        </w:rPr>
+        <w:drawing>
+          <wp:anchor distT="0" distB="0" distL="114300" distR="114300" simplePos="0" relativeHeight="251682816" behindDoc="1" locked="0" layoutInCell="1" allowOverlap="1" wp14:anchorId="4D537D86" wp14:editId="09D42709">
+            <wp:simplePos x="0" y="0"/>
+            <wp:positionH relativeFrom="column">
+              <wp:posOffset>0</wp:posOffset>
+            </wp:positionH>
+            <wp:positionV relativeFrom="paragraph">
+              <wp:posOffset>3904615</wp:posOffset>
+            </wp:positionV>
+            <wp:extent cx="5779770" cy="3890010"/>
+            <wp:effectExtent l="0" t="0" r="0" b="0"/>
+            <wp:wrapTight wrapText="bothSides">
+              <wp:wrapPolygon edited="0">
+                <wp:start x="0" y="0"/>
+                <wp:lineTo x="0" y="21473"/>
+                <wp:lineTo x="21500" y="21473"/>
+                <wp:lineTo x="21500" y="0"/>
+                <wp:lineTo x="0" y="0"/>
+              </wp:wrapPolygon>
+            </wp:wrapTight>
+            <wp:docPr id="16" name="Picture 16" descr="A picture containing calendar&#10;&#10;Description automatically generated"/>
+            <wp:cNvGraphicFramePr>
+              <a:graphicFrameLocks xmlns:a="http://schemas.openxmlformats.org/drawingml/2006/main" noChangeAspect="1"/>
+            </wp:cNvGraphicFramePr>
+            <a:graphic xmlns:a="http://schemas.openxmlformats.org/drawingml/2006/main">
+              <a:graphicData uri="http://schemas.openxmlformats.org/drawingml/2006/picture">
+                <pic:pic xmlns:pic="http://schemas.openxmlformats.org/drawingml/2006/picture">
+                  <pic:nvPicPr>
+                    <pic:cNvPr id="16" name="Picture 16" descr="A picture containing calendar&#10;&#10;Description automatically generated"/>
+                    <pic:cNvPicPr/>
+                  </pic:nvPicPr>
+                  <pic:blipFill>
+                    <a:blip r:embed="rId17">
+                      <a:extLst>
+                        <a:ext uri="{28A0092B-C50C-407E-A947-70E740481C1C}">
+                          <a14:useLocalDpi xmlns:a14="http://schemas.microsoft.com/office/drawing/2010/main" val="0"/>
+                        </a:ext>
+                      </a:extLst>
+                    </a:blip>
+                    <a:stretch>
+                      <a:fillRect/>
+                    </a:stretch>
+                  </pic:blipFill>
+                  <pic:spPr>
+                    <a:xfrm>
+                      <a:off x="0" y="0"/>
+                      <a:ext cx="5779770" cy="3890010"/>
+                    </a:xfrm>
+                    <a:prstGeom prst="rect">
+                      <a:avLst/>
+                    </a:prstGeom>
+                  </pic:spPr>
+                </pic:pic>
+              </a:graphicData>
+            </a:graphic>
+            <wp14:sizeRelH relativeFrom="margin">
+              <wp14:pctWidth>0</wp14:pctWidth>
+            </wp14:sizeRelH>
+          </wp:anchor>
+        </w:drawing>
+      </w:r>
+      <w:r>
+        <w:rPr>
+          <w:noProof/>
+          <w:lang w:val="en-US"/>
+        </w:rPr>
+        <w:drawing>
+          <wp:inline distT="0" distB="0" distL="0" distR="0" wp14:anchorId="0D95F6FA" wp14:editId="416AADA8">
+            <wp:extent cx="5733415" cy="3883025"/>
+            <wp:effectExtent l="0" t="0" r="635" b="3175"/>
+            <wp:docPr id="15" name="Picture 15" descr="Diagram&#10;&#10;Description automatically generated"/>
+            <wp:cNvGraphicFramePr>
+              <a:graphicFrameLocks xmlns:a="http://schemas.openxmlformats.org/drawingml/2006/main" noChangeAspect="1"/>
+            </wp:cNvGraphicFramePr>
+            <a:graphic xmlns:a="http://schemas.openxmlformats.org/drawingml/2006/main">
+              <a:graphicData uri="http://schemas.openxmlformats.org/drawingml/2006/picture">
+                <pic:pic xmlns:pic="http://schemas.openxmlformats.org/drawingml/2006/picture">
+                  <pic:nvPicPr>
+                    <pic:cNvPr id="15" name="Picture 15" descr="Diagram&#10;&#10;Description automatically generated"/>
+                    <pic:cNvPicPr/>
+                  </pic:nvPicPr>
+                  <pic:blipFill>
+                    <a:blip r:embed="rId18">
+                      <a:extLst>
+                        <a:ext uri="{28A0092B-C50C-407E-A947-70E740481C1C}">
+                          <a14:useLocalDpi xmlns:a14="http://schemas.microsoft.com/office/drawing/2010/main" val="0"/>
+                        </a:ext>
+                      </a:extLst>
+                    </a:blip>
+                    <a:stretch>
+                      <a:fillRect/>
+                    </a:stretch>
+                  </pic:blipFill>
+                  <pic:spPr>
+                    <a:xfrm>
+                      <a:off x="0" y="0"/>
+                      <a:ext cx="5733415" cy="3883025"/>
+                    </a:xfrm>
+                    <a:prstGeom prst="rect">
+                      <a:avLst/>
+                    </a:prstGeom>
+                  </pic:spPr>
+                </pic:pic>
+              </a:graphicData>
+            </a:graphic>
+          </wp:inline>
+        </w:drawing>
+      </w:r>
+    </w:p>
     <w:sectPr>
-      <w:headerReference w:type="default" r:id="rId15"/>
+      <w:headerReference w:type="default" r:id="rId19"/>
       <w:pgSz w:w="11909" w:h="16834"/>
       <w:pgMar w:top="1133" w:right="1440" w:bottom="1440" w:left="1440" w:header="720" w:footer="720" w:gutter="0"/>
       <w:pgBorders w:display="notFirstPage" w:offsetFrom="page">
@@ -10928,6 +11180,7 @@
   <w:style w:type="character" w:default="1" w:styleId="DefaultParagraphFont">
     <w:name w:val="Default Paragraph Font"/>
     <w:uiPriority w:val="1"/>
+    <w:semiHidden/>
     <w:unhideWhenUsed/>
   </w:style>
   <w:style w:type="table" w:default="1" w:styleId="TableNormal">

</xml_diff>

<commit_message>
Small word file update
</commit_message>
<xml_diff>
--- a/Documentes/Belshifa SRS.docx
+++ b/Documentes/Belshifa SRS.docx
@@ -338,7 +338,6 @@
                               </w:rPr>
                               <w:t xml:space="preserve"> </w:t>
                             </w:r>
-                            <w:proofErr w:type="spellStart"/>
                             <w:r>
                               <w:rPr>
                                 <w:rFonts w:ascii="Microsoft Sans Serif"/>
@@ -349,7 +348,6 @@
                               </w:rPr>
                               <w:t>Radwa</w:t>
                             </w:r>
-                            <w:proofErr w:type="spellEnd"/>
                             <w:r>
                               <w:rPr>
                                 <w:rFonts w:ascii="Microsoft Sans Serif"/>
@@ -488,7 +486,6 @@
                         </w:rPr>
                         <w:t xml:space="preserve"> </w:t>
                       </w:r>
-                      <w:proofErr w:type="spellStart"/>
                       <w:r>
                         <w:rPr>
                           <w:rFonts w:ascii="Microsoft Sans Serif"/>
@@ -499,7 +496,6 @@
                         </w:rPr>
                         <w:t>Radwa</w:t>
                       </w:r>
-                      <w:proofErr w:type="spellEnd"/>
                       <w:r>
                         <w:rPr>
                           <w:rFonts w:ascii="Microsoft Sans Serif"/>
@@ -4814,7 +4810,31 @@
                 <w:noProof/>
                 <w:lang w:val="en-US"/>
               </w:rPr>
-              <w:t>Sconce Diagram:</w:t>
+              <w:t>S</w:t>
+            </w:r>
+            <w:r>
+              <w:rPr>
+                <w:rStyle w:val="Hyperlink"/>
+                <w:noProof/>
+                <w:lang w:val="en-US"/>
+              </w:rPr>
+              <w:t>equ</w:t>
+            </w:r>
+            <w:r>
+              <w:rPr>
+                <w:rStyle w:val="Hyperlink"/>
+                <w:noProof/>
+                <w:lang w:val="en-US"/>
+              </w:rPr>
+              <w:t>e</w:t>
+            </w:r>
+            <w:r>
+              <w:rPr>
+                <w:rStyle w:val="Hyperlink"/>
+                <w:noProof/>
+                <w:lang w:val="en-US"/>
+              </w:rPr>
+              <w:t>nce Diagram:</w:t>
             </w:r>
             <w:r>
               <w:rPr>
@@ -4942,21 +4962,19 @@
         <w:rPr>
           <w:lang w:val="en-US"/>
         </w:rPr>
-        <w:t>“</w:t>
-      </w:r>
-      <w:proofErr w:type="spellStart"/>
-      <w:r>
-        <w:rPr>
-          <w:lang w:val="en-US"/>
-        </w:rPr>
-        <w:t>Belshifa</w:t>
-      </w:r>
-      <w:proofErr w:type="spellEnd"/>
-      <w:r>
-        <w:rPr>
-          <w:lang w:val="en-US"/>
-        </w:rPr>
-        <w:t>” is an application which has been developed to provide users with a flexible   medicine ordering service. It allows users to search for the required medicine and they can also provide any info regarding the required medicine to avoid mistakes. After ordering, the system searches for the nearest pharmacy that have the required medicine to connect to it and fasten the delivery process.</w:t>
+        <w:t>“Belshifa” is an application which has been developed to provide users with a flexible   medicine ordering service. It allows users to search for the required medicine and they can also provide any info regarding the required medicine to avoid mistakes. After ordering, the system searches for the nearest pharmacy that ha</w:t>
+      </w:r>
+      <w:r>
+        <w:rPr>
+          <w:lang w:val="en-US"/>
+        </w:rPr>
+        <w:t>s</w:t>
+      </w:r>
+      <w:r>
+        <w:rPr>
+          <w:lang w:val="en-US"/>
+        </w:rPr>
+        <w:t xml:space="preserve"> the required medicine to connect to it and fasten the delivery process.</w:t>
       </w:r>
     </w:p>
     <w:p>
@@ -8239,25 +8257,7 @@
           <w:lang w:val="en-US"/>
         </w:rPr>
         <w:lastRenderedPageBreak/>
-        <w:t xml:space="preserve">The system should be </w:t>
-      </w:r>
-      <w:proofErr w:type="gramStart"/>
-      <w:r>
-        <w:rPr>
-          <w:rFonts w:eastAsia="Times New Roman"/>
-          <w:color w:val="000000"/>
-          <w:lang w:val="en-US"/>
-        </w:rPr>
-        <w:t>user-friendly</w:t>
-      </w:r>
-      <w:proofErr w:type="gramEnd"/>
-      <w:r>
-        <w:rPr>
-          <w:rFonts w:eastAsia="Times New Roman"/>
-          <w:color w:val="000000"/>
-          <w:lang w:val="en-US"/>
-        </w:rPr>
-        <w:t xml:space="preserve"> and the user needs at most one 6 hours to get familiar with the application. </w:t>
+        <w:t xml:space="preserve">The system should be user-friendly and the user needs at most one 6 hours to get familiar with the application. </w:t>
       </w:r>
     </w:p>
     <w:p>
@@ -8323,6 +8323,7 @@
       </w:pPr>
       <w:r>
         <w:rPr>
+          <w:noProof/>
           <w:lang w:val="en-US"/>
         </w:rPr>
         <w:drawing>

</xml_diff>